<commit_message>
More precise map view finding
</commit_message>
<xml_diff>
--- a/Procesrapport.docx
+++ b/Procesrapport.docx
@@ -3,8 +3,204 @@
 <w:document xmlns:wpc="http://schemas.microsoft.com/office/word/2010/wordprocessingCanvas" xmlns:cx="http://schemas.microsoft.com/office/drawing/2014/chartex" xmlns:cx1="http://schemas.microsoft.com/office/drawing/2015/9/8/chartex" xmlns:cx2="http://schemas.microsoft.com/office/drawing/2015/10/21/chartex" xmlns:cx3="http://schemas.microsoft.com/office/drawing/2016/5/9/chartex" xmlns:cx4="http://schemas.microsoft.com/office/drawing/2016/5/10/chartex" xmlns:cx5="http://schemas.microsoft.com/office/drawing/2016/5/11/chartex" xmlns:cx6="http://schemas.microsoft.com/office/drawing/2016/5/12/chartex" xmlns:cx7="http://schemas.microsoft.com/office/drawing/2016/5/13/chartex" xmlns:cx8="http://schemas.microsoft.com/office/drawing/2016/5/14/chartex" xmlns:mc="http://schemas.openxmlformats.org/markup-compatibility/2006" xmlns:aink="http://schemas.microsoft.com/office/drawing/2016/ink" xmlns:am3d="http://schemas.microsoft.com/office/drawing/2017/model3d" xmlns:o="urn:schemas-microsoft-com:office:office" xmlns:r="http://schemas.openxmlformats.org/officeDocument/2006/relationships" xmlns:m="http://schemas.openxmlformats.org/officeDocument/2006/math" xmlns:v="urn:schemas-microsoft-com:vml" xmlns:wp14="http://schemas.microsoft.com/office/word/2010/wordprocessingDrawing" xmlns:wp="http://schemas.openxmlformats.org/drawingml/2006/wordprocessingDrawing" xmlns:w10="urn:schemas-microsoft-com:office:word" xmlns:w="http://schemas.openxmlformats.org/wordprocessingml/2006/main" xmlns:w14="http://schemas.microsoft.com/office/word/2010/wordml" xmlns:w15="http://schemas.microsoft.com/office/word/2012/wordml" xmlns:w16cex="http://schemas.microsoft.com/office/word/2018/wordml/cex" xmlns:w16cid="http://schemas.microsoft.com/office/word/2016/wordml/cid" xmlns:w16="http://schemas.microsoft.com/office/word/2018/wordml" xmlns:w16sdtdh="http://schemas.microsoft.com/office/word/2020/wordml/sdtdatahash" xmlns:w16se="http://schemas.microsoft.com/office/word/2015/wordml/symex" xmlns:wpg="http://schemas.microsoft.com/office/word/2010/wordprocessingGroup" xmlns:wpi="http://schemas.microsoft.com/office/word/2010/wordprocessingInk" xmlns:wne="http://schemas.microsoft.com/office/word/2006/wordml" xmlns:wps="http://schemas.microsoft.com/office/word/2010/wordprocessingShape" mc:Ignorable="w14 w15 w16se w16cid w16 w16cex w16sdtdh wp14">
   <w:body>
     <w:p>
-      <w:r>
-        <w:t>Forside</w:t>
+      <w:pPr>
+        <w:rPr>
+          <w:sz w:val="40"/>
+          <w:szCs w:val="40"/>
+        </w:rPr>
+      </w:pPr>
+    </w:p>
+    <w:p>
+      <w:pPr>
+        <w:rPr>
+          <w:sz w:val="40"/>
+          <w:szCs w:val="40"/>
+        </w:rPr>
+      </w:pPr>
+    </w:p>
+    <w:p>
+      <w:pPr>
+        <w:rPr>
+          <w:sz w:val="40"/>
+          <w:szCs w:val="40"/>
+        </w:rPr>
+      </w:pPr>
+    </w:p>
+    <w:p>
+      <w:pPr>
+        <w:rPr>
+          <w:sz w:val="40"/>
+          <w:szCs w:val="40"/>
+        </w:rPr>
+      </w:pPr>
+    </w:p>
+    <w:p>
+      <w:pPr>
+        <w:rPr>
+          <w:sz w:val="40"/>
+          <w:szCs w:val="40"/>
+        </w:rPr>
+      </w:pPr>
+      <w:bookmarkStart w:id="0" w:name="_Hlk100507862"/>
+    </w:p>
+    <w:p>
+      <w:pPr>
+        <w:rPr>
+          <w:sz w:val="40"/>
+          <w:szCs w:val="40"/>
+        </w:rPr>
+      </w:pPr>
+    </w:p>
+    <w:p>
+      <w:pPr>
+        <w:rPr>
+          <w:sz w:val="40"/>
+          <w:szCs w:val="40"/>
+        </w:rPr>
+      </w:pPr>
+      <w:r>
+        <w:rPr>
+          <w:noProof/>
+        </w:rPr>
+        <w:drawing>
+          <wp:anchor distT="0" distB="0" distL="114300" distR="114300" simplePos="0" relativeHeight="251658240" behindDoc="1" locked="0" layoutInCell="1" allowOverlap="1" wp14:anchorId="5C6BF02B" wp14:editId="27355714">
+            <wp:simplePos x="0" y="0"/>
+            <wp:positionH relativeFrom="column">
+              <wp:posOffset>3242310</wp:posOffset>
+            </wp:positionH>
+            <wp:positionV relativeFrom="paragraph">
+              <wp:posOffset>179070</wp:posOffset>
+            </wp:positionV>
+            <wp:extent cx="1219835" cy="1219835"/>
+            <wp:effectExtent l="0" t="0" r="0" b="0"/>
+            <wp:wrapTight wrapText="bothSides">
+              <wp:wrapPolygon edited="0">
+                <wp:start x="13830" y="1012"/>
+                <wp:lineTo x="4723" y="5735"/>
+                <wp:lineTo x="6746" y="12481"/>
+                <wp:lineTo x="1687" y="13830"/>
+                <wp:lineTo x="1687" y="15854"/>
+                <wp:lineTo x="10457" y="17878"/>
+                <wp:lineTo x="10457" y="20577"/>
+                <wp:lineTo x="13156" y="20577"/>
+                <wp:lineTo x="15180" y="16529"/>
+                <wp:lineTo x="15180" y="13493"/>
+                <wp:lineTo x="14168" y="12481"/>
+                <wp:lineTo x="19565" y="11132"/>
+                <wp:lineTo x="19902" y="9445"/>
+                <wp:lineTo x="16529" y="7084"/>
+                <wp:lineTo x="17204" y="3036"/>
+                <wp:lineTo x="16866" y="1012"/>
+                <wp:lineTo x="13830" y="1012"/>
+              </wp:wrapPolygon>
+            </wp:wrapTight>
+            <wp:docPr id="1" name="Graphic 1"/>
+            <wp:cNvGraphicFramePr>
+              <a:graphicFrameLocks xmlns:a="http://schemas.openxmlformats.org/drawingml/2006/main" noChangeAspect="1"/>
+            </wp:cNvGraphicFramePr>
+            <a:graphic xmlns:a="http://schemas.openxmlformats.org/drawingml/2006/main">
+              <a:graphicData uri="http://schemas.openxmlformats.org/drawingml/2006/picture">
+                <pic:pic xmlns:pic="http://schemas.openxmlformats.org/drawingml/2006/picture">
+                  <pic:nvPicPr>
+                    <pic:cNvPr id="1" name=""/>
+                    <pic:cNvPicPr/>
+                  </pic:nvPicPr>
+                  <pic:blipFill>
+                    <a:blip r:embed="rId7">
+                      <a:extLst>
+                        <a:ext uri="{28A0092B-C50C-407E-A947-70E740481C1C}">
+                          <a14:useLocalDpi xmlns:a14="http://schemas.microsoft.com/office/drawing/2010/main" val="0"/>
+                        </a:ext>
+                        <a:ext uri="{96DAC541-7B7A-43D3-8B79-37D633B846F1}">
+                          <asvg:svgBlip xmlns:asvg="http://schemas.microsoft.com/office/drawing/2016/SVG/main" r:embed="rId8"/>
+                        </a:ext>
+                      </a:extLst>
+                    </a:blip>
+                    <a:stretch>
+                      <a:fillRect/>
+                    </a:stretch>
+                  </pic:blipFill>
+                  <pic:spPr>
+                    <a:xfrm>
+                      <a:off x="0" y="0"/>
+                      <a:ext cx="1219835" cy="1219835"/>
+                    </a:xfrm>
+                    <a:prstGeom prst="rect">
+                      <a:avLst/>
+                    </a:prstGeom>
+                  </pic:spPr>
+                </pic:pic>
+              </a:graphicData>
+            </a:graphic>
+            <wp14:sizeRelH relativeFrom="margin">
+              <wp14:pctWidth>0</wp14:pctWidth>
+            </wp14:sizeRelH>
+            <wp14:sizeRelV relativeFrom="margin">
+              <wp14:pctHeight>0</wp14:pctHeight>
+            </wp14:sizeRelV>
+          </wp:anchor>
+        </w:drawing>
+      </w:r>
+    </w:p>
+    <w:p>
+      <w:pPr>
+        <w:jc w:val="right"/>
+        <w:rPr>
+          <w:rFonts w:ascii="Segoe UI" w:hAnsi="Segoe UI" w:cs="Segoe UI"/>
+          <w:b/>
+          <w:bCs/>
+          <w:i/>
+          <w:iCs/>
+          <w:color w:val="22C55E"/>
+          <w:sz w:val="72"/>
+          <w:szCs w:val="72"/>
+        </w:rPr>
+      </w:pPr>
+      <w:r>
+        <w:rPr>
+          <w:rFonts w:ascii="Segoe UI" w:hAnsi="Segoe UI" w:cs="Segoe UI"/>
+          <w:b/>
+          <w:bCs/>
+          <w:i/>
+          <w:iCs/>
+          <w:color w:val="22C55E"/>
+          <w:sz w:val="72"/>
+          <w:szCs w:val="72"/>
+        </w:rPr>
+        <w:t>FunRun</w:t>
+      </w:r>
+    </w:p>
+    <w:bookmarkEnd w:id="0"/>
+    <w:p>
+      <w:pPr>
+        <w:rPr>
+          <w:sz w:val="40"/>
+          <w:szCs w:val="40"/>
+        </w:rPr>
+      </w:pPr>
+    </w:p>
+    <w:p>
+      <w:pPr>
+        <w:rPr>
+          <w:sz w:val="40"/>
+          <w:szCs w:val="40"/>
+        </w:rPr>
+      </w:pPr>
+    </w:p>
+    <w:p>
+      <w:pPr>
+        <w:jc w:val="center"/>
+        <w:rPr>
+          <w:sz w:val="40"/>
+          <w:szCs w:val="40"/>
+        </w:rPr>
+      </w:pPr>
+      <w:r>
+        <w:rPr>
+          <w:sz w:val="40"/>
+          <w:szCs w:val="40"/>
+        </w:rPr>
+        <w:t>Procesrapport</w:t>
       </w:r>
     </w:p>
     <w:p>
@@ -46,7 +242,7 @@
           <w:szCs w:val="40"/>
         </w:rPr>
       </w:pPr>
-      <w:bookmarkStart w:id="0" w:name="_Hlk100471915"/>
+      <w:bookmarkStart w:id="1" w:name="_Hlk100471915"/>
       <w:r>
         <w:rPr>
           <w:b/>
@@ -58,32 +254,18 @@
         <w:t>Forord</w:t>
       </w:r>
     </w:p>
-    <w:bookmarkEnd w:id="0"/>
-    <w:p>
-      <w:pPr>
-        <w:rPr>
-          <w:color w:val="FF0000"/>
-        </w:rPr>
-      </w:pPr>
-      <w:r>
-        <w:rPr>
-          <w:color w:val="FF0000"/>
-        </w:rPr>
-        <w:t xml:space="preserve">Denne rapport er en af to skrevet til svendeprøveprojektet </w:t>
-      </w:r>
-      <w:proofErr w:type="spellStart"/>
-      <w:r>
-        <w:rPr>
-          <w:color w:val="FF0000"/>
-        </w:rPr>
-        <w:t>FunRun</w:t>
-      </w:r>
-      <w:proofErr w:type="spellEnd"/>
-      <w:r>
-        <w:rPr>
-          <w:color w:val="FF0000"/>
-        </w:rPr>
-        <w:t xml:space="preserve"> af Mathias Frederik Græsholt.</w:t>
+    <w:bookmarkEnd w:id="1"/>
+    <w:p>
+      <w:pPr>
+        <w:rPr>
+          <w:color w:val="FF0000"/>
+        </w:rPr>
+      </w:pPr>
+      <w:r>
+        <w:rPr>
+          <w:color w:val="FF0000"/>
+        </w:rPr>
+        <w:t>Denne rapport er en af to skrevet til svendeprøveprojektet FunRun af Mathias Frederik Græsholt.</w:t>
       </w:r>
     </w:p>
     <w:p>
@@ -126,33 +308,32 @@
         <w:rPr>
           <w:color w:val="FF0000"/>
         </w:rPr>
-        <w:t xml:space="preserve"> med vejledning fra </w:t>
-      </w:r>
-      <w:r>
-        <w:rPr>
-          <w:color w:val="FF0000"/>
-        </w:rPr>
-        <w:t xml:space="preserve">Frank </w:t>
-      </w:r>
-      <w:proofErr w:type="spellStart"/>
-      <w:r>
-        <w:rPr>
-          <w:color w:val="FF0000"/>
-        </w:rPr>
-        <w:t>Rosbak</w:t>
-      </w:r>
-      <w:proofErr w:type="spellEnd"/>
-      <w:r>
-        <w:rPr>
-          <w:color w:val="FF0000"/>
-        </w:rPr>
-        <w:t xml:space="preserve"> og </w:t>
-      </w:r>
-      <w:r>
-        <w:rPr>
-          <w:color w:val="FF0000"/>
-        </w:rPr>
-        <w:t>Lærke Brandhøj Kristensen</w:t>
+        <w:t xml:space="preserve"> med vejledning fra Frank Rosbak og Lærke Brandhøj Kristensen.</w:t>
+      </w:r>
+    </w:p>
+    <w:p>
+      <w:pPr>
+        <w:rPr>
+          <w:color w:val="FF0000"/>
+        </w:rPr>
+      </w:pPr>
+      <w:r>
+        <w:rPr>
+          <w:color w:val="FF0000"/>
+        </w:rPr>
+        <w:t xml:space="preserve">Projektet rapporten omhandler har taget fordel af sparring med </w:t>
+      </w:r>
+      <w:r>
+        <w:rPr>
+          <w:color w:val="FF0000"/>
+        </w:rPr>
+        <w:t>klassekammerater</w:t>
+      </w:r>
+      <w:r>
+        <w:rPr>
+          <w:color w:val="FF0000"/>
+        </w:rPr>
+        <w:t xml:space="preserve"> på samme forløb</w:t>
       </w:r>
       <w:r>
         <w:rPr>
@@ -171,49 +352,6 @@
         <w:rPr>
           <w:color w:val="FF0000"/>
         </w:rPr>
-        <w:t xml:space="preserve">Projektet rapporten omhandler har taget fordel af sparring med </w:t>
-      </w:r>
-      <w:r>
-        <w:rPr>
-          <w:color w:val="FF0000"/>
-        </w:rPr>
-        <w:t>klassekammerater</w:t>
-      </w:r>
-      <w:r>
-        <w:rPr>
-          <w:color w:val="FF0000"/>
-        </w:rPr>
-        <w:t xml:space="preserve"> på samme forløb, og </w:t>
-      </w:r>
-      <w:r>
-        <w:rPr>
-          <w:color w:val="FF0000"/>
-        </w:rPr>
-        <w:t xml:space="preserve">indimellem </w:t>
-      </w:r>
-      <w:r>
-        <w:rPr>
-          <w:color w:val="FF0000"/>
-        </w:rPr>
-        <w:t>input fra min kæreste Ea</w:t>
-      </w:r>
-      <w:r>
-        <w:rPr>
-          <w:color w:val="FF0000"/>
-        </w:rPr>
-        <w:t>.</w:t>
-      </w:r>
-    </w:p>
-    <w:p>
-      <w:pPr>
-        <w:rPr>
-          <w:color w:val="FF0000"/>
-        </w:rPr>
-      </w:pPr>
-      <w:r>
-        <w:rPr>
-          <w:color w:val="FF0000"/>
-        </w:rPr>
         <w:t>Jeg takker alle involverede og håber at det er interessant læsning.</w:t>
       </w:r>
     </w:p>
@@ -221,6 +359,12 @@
     <w:p>
       <w:pPr>
         <w:sectPr>
+          <w:headerReference w:type="even" r:id="rId9"/>
+          <w:headerReference w:type="default" r:id="rId10"/>
+          <w:footerReference w:type="even" r:id="rId11"/>
+          <w:footerReference w:type="default" r:id="rId12"/>
+          <w:headerReference w:type="first" r:id="rId13"/>
+          <w:footerReference w:type="first" r:id="rId14"/>
           <w:pgSz w:w="11906" w:h="16838"/>
           <w:pgMar w:top="1701" w:right="1134" w:bottom="1701" w:left="1134" w:header="708" w:footer="708" w:gutter="0"/>
           <w:cols w:space="708"/>
@@ -2464,78 +2608,188 @@
       <w:pPr>
         <w:pStyle w:val="Heading1"/>
       </w:pPr>
-      <w:bookmarkStart w:id="1" w:name="_Toc100471483"/>
-      <w:proofErr w:type="spellStart"/>
+      <w:bookmarkStart w:id="2" w:name="_Toc100471483"/>
       <w:r>
         <w:lastRenderedPageBreak/>
-        <w:t>Læsevejliedning</w:t>
-      </w:r>
-      <w:bookmarkEnd w:id="1"/>
-      <w:proofErr w:type="spellEnd"/>
-    </w:p>
-    <w:p>
-      <w:pPr>
-        <w:rPr>
-          <w:color w:val="FF0000"/>
-        </w:rPr>
-      </w:pPr>
-      <w:r>
-        <w:rPr>
-          <w:color w:val="FF0000"/>
-        </w:rPr>
-        <w:t xml:space="preserve">Denne rapport er en af to der hører til svendeprøveprojektet </w:t>
-      </w:r>
-      <w:proofErr w:type="spellStart"/>
-      <w:r>
-        <w:rPr>
-          <w:color w:val="FF0000"/>
-        </w:rPr>
-        <w:t>FunRun</w:t>
-      </w:r>
-      <w:proofErr w:type="spellEnd"/>
-      <w:r>
-        <w:rPr>
-          <w:color w:val="FF0000"/>
-        </w:rPr>
-        <w:t>, skrevet af Mathias Frederik Græsholt. Dette er procesrapporten og den anden er produktrapporten.</w:t>
-      </w:r>
-    </w:p>
-    <w:p>
-      <w:pPr>
-        <w:rPr>
-          <w:color w:val="FF0000"/>
-        </w:rPr>
-      </w:pPr>
-      <w:r>
-        <w:rPr>
-          <w:color w:val="FF0000"/>
-        </w:rPr>
-        <w:t>I produktrapporten beskrives projektets produkt, og i procesrapporten beskrives forløbet, og hvordan produktet blev formet.</w:t>
-      </w:r>
-    </w:p>
-    <w:p>
-      <w:pPr>
-        <w:rPr>
-          <w:color w:val="FF0000"/>
-        </w:rPr>
-      </w:pPr>
-      <w:r>
-        <w:rPr>
-          <w:color w:val="FF0000"/>
-        </w:rPr>
-        <w:t>Jeg vil anbefale at man starter med at læse produktrapporten, og får en ide om hvad projektet går ud på, før man giver sig i kast med procesrapporten, hvori jeg beskriver hvordan jeg kom frem til mit endelige produkt.</w:t>
+        <w:t>Læsevejledning</w:t>
+      </w:r>
+      <w:bookmarkEnd w:id="2"/>
+    </w:p>
+    <w:p>
+      <w:pPr>
+        <w:rPr>
+          <w:color w:val="FF0000"/>
+        </w:rPr>
+      </w:pPr>
+      <w:r>
+        <w:rPr>
+          <w:color w:val="FF0000"/>
+        </w:rPr>
+        <w:t>Denne rapport er en af to der hører til svendeprøveprojektet FunRun, skrevet af Mathias Frederik Græsholt. Dette er procesrapporten og den anden er produktrapporten.</w:t>
+      </w:r>
+    </w:p>
+    <w:p>
+      <w:pPr>
+        <w:rPr>
+          <w:color w:val="FF0000"/>
+        </w:rPr>
+      </w:pPr>
+      <w:r>
+        <w:rPr>
+          <w:color w:val="FF0000"/>
+        </w:rPr>
+        <w:t>I produktrapporten beskrives projektets produkt</w:t>
+      </w:r>
+      <w:r>
+        <w:rPr>
+          <w:color w:val="FF0000"/>
+        </w:rPr>
+        <w:t xml:space="preserve"> og teknologier.</w:t>
+      </w:r>
+      <w:r>
+        <w:rPr>
+          <w:color w:val="FF0000"/>
+        </w:rPr>
+        <w:t xml:space="preserve"> </w:t>
+      </w:r>
+      <w:r>
+        <w:rPr>
+          <w:color w:val="FF0000"/>
+        </w:rPr>
+        <w:t>I</w:t>
+      </w:r>
+      <w:r>
+        <w:rPr>
+          <w:color w:val="FF0000"/>
+        </w:rPr>
+        <w:t xml:space="preserve"> procesrapporten beskrives forløbet, og hvordan produktet blev formet.</w:t>
+      </w:r>
+    </w:p>
+    <w:p>
+      <w:pPr>
+        <w:rPr>
+          <w:color w:val="FF0000"/>
+        </w:rPr>
+      </w:pPr>
+      <w:r>
+        <w:rPr>
+          <w:color w:val="FF0000"/>
+        </w:rPr>
+        <w:t>Det</w:t>
+      </w:r>
+      <w:r>
+        <w:rPr>
+          <w:color w:val="FF0000"/>
+        </w:rPr>
+        <w:t xml:space="preserve"> anbefale</w:t>
+      </w:r>
+      <w:r>
+        <w:rPr>
+          <w:color w:val="FF0000"/>
+        </w:rPr>
+        <w:t>s</w:t>
+      </w:r>
+      <w:r>
+        <w:rPr>
+          <w:color w:val="FF0000"/>
+        </w:rPr>
+        <w:t xml:space="preserve"> at man starter med at læse produktrapporten, og </w:t>
+      </w:r>
+      <w:r>
+        <w:rPr>
+          <w:color w:val="FF0000"/>
+        </w:rPr>
+        <w:t>får et indblik i hvad</w:t>
+      </w:r>
+      <w:r>
+        <w:rPr>
+          <w:color w:val="FF0000"/>
+        </w:rPr>
+        <w:t xml:space="preserve"> projektet </w:t>
+      </w:r>
+      <w:r>
+        <w:rPr>
+          <w:color w:val="FF0000"/>
+        </w:rPr>
+        <w:t>er</w:t>
+      </w:r>
+      <w:r>
+        <w:rPr>
+          <w:color w:val="FF0000"/>
+        </w:rPr>
+        <w:t xml:space="preserve">, før man </w:t>
+      </w:r>
+      <w:r>
+        <w:rPr>
+          <w:color w:val="FF0000"/>
+        </w:rPr>
+        <w:t>læser</w:t>
+      </w:r>
+      <w:r>
+        <w:rPr>
+          <w:color w:val="FF0000"/>
+        </w:rPr>
+        <w:t xml:space="preserve"> procesrapporten, hvori </w:t>
+      </w:r>
+      <w:r>
+        <w:rPr>
+          <w:color w:val="FF0000"/>
+        </w:rPr>
+        <w:t>det</w:t>
+      </w:r>
+      <w:r>
+        <w:rPr>
+          <w:color w:val="FF0000"/>
+        </w:rPr>
+        <w:t xml:space="preserve"> beskrive</w:t>
+      </w:r>
+      <w:r>
+        <w:rPr>
+          <w:color w:val="FF0000"/>
+        </w:rPr>
+        <w:t>s</w:t>
+      </w:r>
+      <w:r>
+        <w:rPr>
+          <w:color w:val="FF0000"/>
+        </w:rPr>
+        <w:t xml:space="preserve"> hvordan </w:t>
+      </w:r>
+      <w:r>
+        <w:rPr>
+          <w:color w:val="FF0000"/>
+        </w:rPr>
+        <w:t>det</w:t>
+      </w:r>
+      <w:r>
+        <w:rPr>
+          <w:color w:val="FF0000"/>
+        </w:rPr>
+        <w:t xml:space="preserve"> endelige produkt</w:t>
+      </w:r>
+      <w:r>
+        <w:rPr>
+          <w:color w:val="FF0000"/>
+        </w:rPr>
+        <w:t xml:space="preserve"> tog form</w:t>
+      </w:r>
+      <w:r>
+        <w:rPr>
+          <w:color w:val="FF0000"/>
+        </w:rPr>
+        <w:t>.</w:t>
       </w:r>
     </w:p>
     <w:p/>
     <w:p>
-      <w:bookmarkStart w:id="2" w:name="_Hlk100477583"/>
+      <w:bookmarkStart w:id="3" w:name="_Hlk100477583"/>
       <w:r>
         <w:t>I denne rapport bruges en del tekniske forkortelser, men især to er vigtige at kende:</w:t>
       </w:r>
     </w:p>
     <w:p>
-      <w:bookmarkStart w:id="3" w:name="_Hlk100477841"/>
-      <w:bookmarkEnd w:id="2"/>
+      <w:bookmarkStart w:id="4" w:name="_Hlk100477841"/>
+      <w:bookmarkEnd w:id="3"/>
       <w:r>
         <w:rPr>
           <w:b/>
@@ -2546,16 +2800,14 @@
       <w:r>
         <w:t xml:space="preserve"> står for Application Programming Interface, og er en type program der </w:t>
       </w:r>
-      <w:proofErr w:type="gramStart"/>
-      <w:r>
-        <w:t>facilitere</w:t>
-      </w:r>
-      <w:proofErr w:type="gramEnd"/>
+      <w:r>
+        <w:t>faciliterer</w:t>
+      </w:r>
       <w:r>
         <w:t xml:space="preserve"> kommunikation mellem to andre teknologier.</w:t>
       </w:r>
     </w:p>
-    <w:bookmarkEnd w:id="3"/>
+    <w:bookmarkEnd w:id="4"/>
     <w:p>
       <w:r>
         <w:rPr>
@@ -2568,28 +2820,51 @@
         <w:t xml:space="preserve"> står for Progressive Web App, og er en type hjemmeside der kan downloades som en app.</w:t>
       </w:r>
     </w:p>
+    <w:p>
+      <w:r>
+        <w:t xml:space="preserve">Begge teknologier bliver beskrevet dybere i </w:t>
+      </w:r>
+      <w:r>
+        <w:t>produkt</w:t>
+      </w:r>
+      <w:r>
+        <w:t>rapportens teknologiafsnit.</w:t>
+      </w:r>
+    </w:p>
     <w:p/>
     <w:p>
       <w:pPr>
         <w:pStyle w:val="Heading1"/>
       </w:pPr>
-      <w:bookmarkStart w:id="4" w:name="_Toc100429738"/>
+      <w:bookmarkStart w:id="5" w:name="_Toc100429738"/>
       <w:r>
         <w:t>Indledning</w:t>
       </w:r>
-      <w:bookmarkEnd w:id="4"/>
-    </w:p>
-    <w:p>
-      <w:pPr>
-        <w:rPr>
-          <w:color w:val="FF0000"/>
-        </w:rPr>
-      </w:pPr>
-      <w:r>
-        <w:rPr>
-          <w:color w:val="FF0000"/>
-        </w:rPr>
-        <w:t xml:space="preserve">I denne rapport vil jeg beskrive hvordan jeg kom frem til </w:t>
+      <w:bookmarkEnd w:id="5"/>
+    </w:p>
+    <w:p>
+      <w:pPr>
+        <w:rPr>
+          <w:color w:val="FF0000"/>
+        </w:rPr>
+      </w:pPr>
+      <w:r>
+        <w:rPr>
+          <w:color w:val="FF0000"/>
+        </w:rPr>
+        <w:t>I denne rapport beskrive</w:t>
+      </w:r>
+      <w:r>
+        <w:rPr>
+          <w:color w:val="FF0000"/>
+        </w:rPr>
+        <w:t>r jeg</w:t>
+      </w:r>
+      <w:r>
+        <w:rPr>
+          <w:color w:val="FF0000"/>
+        </w:rPr>
+        <w:t xml:space="preserve"> hvordan jeg kom frem til </w:t>
       </w:r>
       <w:r>
         <w:rPr>
@@ -2613,20 +2888,86 @@
         <w:rPr>
           <w:color w:val="FF0000"/>
         </w:rPr>
-        <w:t xml:space="preserve"> beskrives i den tilhørende produktrapport, og følgende case beskrivelse.</w:t>
-      </w:r>
-    </w:p>
-    <w:p>
-      <w:pPr>
-        <w:rPr>
-          <w:color w:val="FF0000"/>
-        </w:rPr>
-      </w:pPr>
-      <w:r>
-        <w:rPr>
-          <w:color w:val="FF0000"/>
-        </w:rPr>
-        <w:t>Jeg vil beskrive projektets case og problemformulering, og redegøre for hvordan jeg planlægger at gennemføre projektet, samt hvordan jeg endte med at afvige fra denne plan, og reflektere over grundene til dette.</w:t>
+        <w:t xml:space="preserve"> beskrives i den</w:t>
+      </w:r>
+      <w:r>
+        <w:rPr>
+          <w:color w:val="FF0000"/>
+        </w:rPr>
+        <w:t xml:space="preserve">ne rapports </w:t>
+      </w:r>
+      <w:r>
+        <w:rPr>
+          <w:color w:val="FF0000"/>
+        </w:rPr>
+        <w:t>case beskrivelse</w:t>
+      </w:r>
+      <w:r>
+        <w:rPr>
+          <w:color w:val="FF0000"/>
+        </w:rPr>
+        <w:t xml:space="preserve"> og problemformulering, og i den tilhørende produktrapport</w:t>
+      </w:r>
+      <w:r>
+        <w:rPr>
+          <w:color w:val="FF0000"/>
+        </w:rPr>
+        <w:t>.</w:t>
+      </w:r>
+    </w:p>
+    <w:p>
+      <w:pPr>
+        <w:rPr>
+          <w:color w:val="FF0000"/>
+        </w:rPr>
+      </w:pPr>
+      <w:r>
+        <w:rPr>
+          <w:color w:val="FF0000"/>
+        </w:rPr>
+        <w:t>Jeg beskrive</w:t>
+      </w:r>
+      <w:r>
+        <w:rPr>
+          <w:color w:val="FF0000"/>
+        </w:rPr>
+        <w:t>r</w:t>
+      </w:r>
+      <w:r>
+        <w:rPr>
+          <w:color w:val="FF0000"/>
+        </w:rPr>
+        <w:t xml:space="preserve"> projektets case og problemformulering, og </w:t>
+      </w:r>
+      <w:r>
+        <w:rPr>
+          <w:color w:val="FF0000"/>
+        </w:rPr>
+        <w:t>redegør</w:t>
+      </w:r>
+      <w:r>
+        <w:rPr>
+          <w:color w:val="FF0000"/>
+        </w:rPr>
+        <w:t xml:space="preserve"> </w:t>
+      </w:r>
+      <w:r>
+        <w:rPr>
+          <w:color w:val="FF0000"/>
+        </w:rPr>
+        <w:t>for hvordan jeg planlægger at gennemføre projektet, samt hvordan jeg endte med at afvige fra denne plan, og reflektere</w:t>
+      </w:r>
+      <w:r>
+        <w:rPr>
+          <w:color w:val="FF0000"/>
+        </w:rPr>
+        <w:t>r</w:t>
+      </w:r>
+      <w:r>
+        <w:rPr>
+          <w:color w:val="FF0000"/>
+        </w:rPr>
+        <w:t xml:space="preserve"> over grundene til dette.</w:t>
       </w:r>
     </w:p>
     <w:p>
@@ -2645,38 +2986,74 @@
         <w:rPr>
           <w:color w:val="FF0000"/>
         </w:rPr>
-        <w:t xml:space="preserve">eg </w:t>
-      </w:r>
-      <w:r>
-        <w:rPr>
-          <w:color w:val="FF0000"/>
-        </w:rPr>
-        <w:t xml:space="preserve">vil beskrive </w:t>
-      </w:r>
-      <w:r>
-        <w:rPr>
-          <w:color w:val="FF0000"/>
-        </w:rPr>
-        <w:t>de metoder og teknologier jeg har valgt at bruge til projektet, og hvilke jeg kunne have valgt i stedet og hvorfor jeg har valgt dem fra.</w:t>
-      </w:r>
-    </w:p>
-    <w:p>
-      <w:pPr>
-        <w:rPr>
-          <w:color w:val="FF0000"/>
-        </w:rPr>
-      </w:pPr>
-      <w:r>
-        <w:rPr>
-          <w:color w:val="FF0000"/>
-        </w:rPr>
-        <w:t xml:space="preserve">Til slut vil jeg </w:t>
-      </w:r>
-      <w:r>
-        <w:rPr>
-          <w:color w:val="FF0000"/>
-        </w:rPr>
-        <w:t>diskutere hvilke funktioner jeg har valgt fra i systemet for at inkludere andre</w:t>
+        <w:t>eg</w:t>
+      </w:r>
+      <w:r>
+        <w:rPr>
+          <w:color w:val="FF0000"/>
+        </w:rPr>
+        <w:t xml:space="preserve"> </w:t>
+      </w:r>
+      <w:r>
+        <w:rPr>
+          <w:color w:val="FF0000"/>
+        </w:rPr>
+        <w:t>fortæller om</w:t>
+      </w:r>
+      <w:r>
+        <w:rPr>
+          <w:color w:val="FF0000"/>
+        </w:rPr>
+        <w:t xml:space="preserve"> </w:t>
+      </w:r>
+      <w:r>
+        <w:rPr>
+          <w:color w:val="FF0000"/>
+        </w:rPr>
+        <w:t>de metoder og teknologier jeg har valgt at bruge til projektet, hvilke jeg kunne have valgt i stedet</w:t>
+      </w:r>
+      <w:r>
+        <w:rPr>
+          <w:color w:val="FF0000"/>
+        </w:rPr>
+        <w:t>,</w:t>
+      </w:r>
+      <w:r>
+        <w:rPr>
+          <w:color w:val="FF0000"/>
+        </w:rPr>
+        <w:t xml:space="preserve"> og hvorfor jeg har valgt dem fra.</w:t>
+      </w:r>
+    </w:p>
+    <w:p>
+      <w:pPr>
+        <w:rPr>
+          <w:color w:val="FF0000"/>
+        </w:rPr>
+      </w:pPr>
+      <w:r>
+        <w:rPr>
+          <w:color w:val="FF0000"/>
+        </w:rPr>
+        <w:t xml:space="preserve">Til slut </w:t>
+      </w:r>
+      <w:r>
+        <w:rPr>
+          <w:color w:val="FF0000"/>
+        </w:rPr>
+        <w:t>diskutere</w:t>
+      </w:r>
+      <w:r>
+        <w:rPr>
+          <w:color w:val="FF0000"/>
+        </w:rPr>
+        <w:t>r jeg</w:t>
+      </w:r>
+      <w:r>
+        <w:rPr>
+          <w:color w:val="FF0000"/>
+        </w:rPr>
+        <w:t xml:space="preserve"> hvilke funktioner jeg har valgt fra i systemet for at inkludere andre</w:t>
       </w:r>
       <w:r>
         <w:rPr>
@@ -2688,7 +3065,19 @@
         <w:rPr>
           <w:color w:val="FF0000"/>
         </w:rPr>
-        <w:t>konkludere på projekt</w:t>
+        <w:t>konkludere</w:t>
+      </w:r>
+      <w:r>
+        <w:rPr>
+          <w:color w:val="FF0000"/>
+        </w:rPr>
+        <w:t>r</w:t>
+      </w:r>
+      <w:r>
+        <w:rPr>
+          <w:color w:val="FF0000"/>
+        </w:rPr>
+        <w:t xml:space="preserve"> på projekt</w:t>
       </w:r>
       <w:r>
         <w:rPr>
@@ -2712,12 +3101,12 @@
       <w:pPr>
         <w:pStyle w:val="Heading1"/>
       </w:pPr>
-      <w:bookmarkStart w:id="5" w:name="_Toc100471484"/>
+      <w:bookmarkStart w:id="6" w:name="_Toc100471484"/>
       <w:r>
         <w:lastRenderedPageBreak/>
         <w:t>Case beskrivelse</w:t>
       </w:r>
-      <w:bookmarkEnd w:id="5"/>
+      <w:bookmarkEnd w:id="6"/>
     </w:p>
     <w:p>
       <w:r>
@@ -2777,15 +3166,7 @@
         <w:t>beruter.</w:t>
       </w:r>
       <w:r>
-        <w:t xml:space="preserve"> Derfor er der behov for et system der er </w:t>
-      </w:r>
-      <w:proofErr w:type="spellStart"/>
-      <w:r>
-        <w:t>letvægtigt</w:t>
-      </w:r>
-      <w:proofErr w:type="spellEnd"/>
-      <w:r>
-        <w:t xml:space="preserve"> som kan </w:t>
+        <w:t xml:space="preserve"> Derfor er der behov for et system der er letvægtigt som kan </w:t>
       </w:r>
       <w:r>
         <w:t>gemme</w:t>
@@ -2822,11 +3203,11 @@
       <w:pPr>
         <w:pStyle w:val="Heading1"/>
       </w:pPr>
-      <w:bookmarkStart w:id="6" w:name="_Toc100471485"/>
+      <w:bookmarkStart w:id="7" w:name="_Toc100471485"/>
       <w:r>
         <w:t>Problemformulering</w:t>
       </w:r>
-      <w:bookmarkEnd w:id="6"/>
+      <w:bookmarkEnd w:id="7"/>
     </w:p>
     <w:p>
       <w:r>
@@ -2854,12 +3235,12 @@
       <w:pPr>
         <w:pStyle w:val="Heading1"/>
       </w:pPr>
-      <w:bookmarkStart w:id="7" w:name="_Toc100471486"/>
+      <w:bookmarkStart w:id="8" w:name="_Toc100471486"/>
       <w:r>
         <w:lastRenderedPageBreak/>
         <w:t>Estimeret Tidsplan</w:t>
       </w:r>
-      <w:bookmarkEnd w:id="7"/>
+      <w:bookmarkEnd w:id="8"/>
     </w:p>
     <w:p>
       <w:r>
@@ -2886,15 +3267,7 @@
     </w:p>
     <w:p>
       <w:r>
-        <w:t xml:space="preserve">Et valg jeg har taget i forhold til </w:t>
-      </w:r>
-      <w:proofErr w:type="gramStart"/>
-      <w:r>
-        <w:t>formatering</w:t>
-      </w:r>
-      <w:proofErr w:type="gramEnd"/>
-      <w:r>
-        <w:t xml:space="preserve"> er at inkludere weekender og helligdage, i tilfælde af at jeg skulle vælge at arbejde på disse, kan man holde estimeret og realiseret tidsplan op ved siden af hinanden og sammenligne, i modsætning til hvis jeg kun havde indført dem på den realiserede.</w:t>
+        <w:t>Et valg jeg har taget i forhold til formatering er at inkludere weekender og helligdage, i tilfælde af at jeg skulle vælge at arbejde på disse, kan man holde estimeret og realiseret tidsplan op ved siden af hinanden og sammenligne, i modsætning til hvis jeg kun havde indført dem på den realiserede.</w:t>
       </w:r>
     </w:p>
     <w:p>
@@ -2907,23 +3280,16 @@
     </w:p>
     <w:p>
       <w:r>
-        <w:t xml:space="preserve">Efterfølgende vil jeg gerne fordybe mig i projektet og opbygge et minimum </w:t>
-      </w:r>
-      <w:proofErr w:type="spellStart"/>
-      <w:r>
-        <w:t>viable</w:t>
-      </w:r>
-      <w:proofErr w:type="spellEnd"/>
-      <w:r>
-        <w:t xml:space="preserve"> product, som i mit tilfælde vil betyde et API med tilhørende database, som kan kommunikere frem og tilbage med en PWA. Når der er hul igennem for den </w:t>
-      </w:r>
-      <w:proofErr w:type="gramStart"/>
-      <w:r>
-        <w:t>kommunikation</w:t>
-      </w:r>
-      <w:proofErr w:type="gramEnd"/>
-      <w:r>
-        <w:t xml:space="preserve"> er den mest komplicerede del af projektet i min optik overstået.</w:t>
+        <w:t xml:space="preserve">Efterfølgende vil jeg gerne fordybe mig i projektet og opbygge et minimum viable product, som i mit tilfælde vil betyde et API med tilhørende database, som kan </w:t>
+      </w:r>
+      <w:r>
+        <w:t>lagre data fra</w:t>
+      </w:r>
+      <w:r>
+        <w:t xml:space="preserve"> en PWA. Når der er hul igennem for den </w:t>
+      </w:r>
+      <w:r>
+        <w:t>kommunikation er den mest komplicerede del af projektet i min optik overstået.</w:t>
       </w:r>
     </w:p>
     <w:p>
@@ -2931,15 +3297,7 @@
         <w:t xml:space="preserve">Efter </w:t>
       </w:r>
       <w:r>
-        <w:t xml:space="preserve">minimum </w:t>
-      </w:r>
-      <w:proofErr w:type="spellStart"/>
-      <w:r>
-        <w:t>viable</w:t>
-      </w:r>
-      <w:proofErr w:type="spellEnd"/>
-      <w:r>
-        <w:t xml:space="preserve"> product</w:t>
+        <w:t>minimum viable product</w:t>
       </w:r>
       <w:r>
         <w:t xml:space="preserve"> er opnået, vil jeg vende tilbage til rapporterne med en god ide om hvordan mit projekt er opbygget, for at skrive de store metodeafsnit i begge rapporter, samt afsnittet om mit projekts arkitektur.</w:t>
@@ -2947,15 +3305,10 @@
     </w:p>
     <w:p>
       <w:r>
-        <w:t xml:space="preserve">Efter dette vil jeg atter vende tilbage til projektet for at finpudse kommunikationen mellem PWA og API, og udvide </w:t>
-      </w:r>
-      <w:proofErr w:type="spellStart"/>
-      <w:r>
-        <w:t>PWA’ens</w:t>
-      </w:r>
-      <w:proofErr w:type="spellEnd"/>
-      <w:r>
-        <w:t xml:space="preserve"> funktionalitet.</w:t>
+        <w:t>Efter dette vil jeg atter vende tilbage til projektet for at finpudse kommunikationen mellem PWA og API, og udvide PWA’ens funktionalitet.</w:t>
+      </w:r>
+      <w:r>
+        <w:t xml:space="preserve"> Det er her jeg planlægger at kode fremvisning af den data jeg programmerede lagring af i første omgang.</w:t>
       </w:r>
     </w:p>
     <w:p>
@@ -2986,12 +3339,12 @@
       <w:pPr>
         <w:pStyle w:val="Heading1"/>
       </w:pPr>
-      <w:bookmarkStart w:id="8" w:name="_Toc100471487"/>
+      <w:bookmarkStart w:id="9" w:name="_Toc100471487"/>
       <w:r>
         <w:lastRenderedPageBreak/>
         <w:t>Metode- og teknologivalg</w:t>
       </w:r>
-      <w:bookmarkEnd w:id="8"/>
+      <w:bookmarkEnd w:id="9"/>
     </w:p>
     <w:p>
       <w:r>
@@ -3003,11 +3356,11 @@
       <w:pPr>
         <w:pStyle w:val="Heading2"/>
       </w:pPr>
-      <w:bookmarkStart w:id="9" w:name="_Toc100471488"/>
+      <w:bookmarkStart w:id="10" w:name="_Toc100471488"/>
       <w:r>
         <w:t>API</w:t>
       </w:r>
-      <w:bookmarkEnd w:id="9"/>
+      <w:bookmarkEnd w:id="10"/>
     </w:p>
     <w:p>
       <w:r>
@@ -3017,26 +3370,18 @@
         <w:t>ø</w:t>
       </w:r>
       <w:r>
-        <w:t xml:space="preserve">re på samme enhed. Jeg bruger et ASP.NET </w:t>
-      </w:r>
-      <w:proofErr w:type="spellStart"/>
-      <w:r>
-        <w:t>webAPI</w:t>
-      </w:r>
-      <w:proofErr w:type="spellEnd"/>
-      <w:r>
-        <w:t xml:space="preserve"> fordi det er noget jeg har kendskab til, og man får enormt meget foræret i forhold til opsætning.</w:t>
+        <w:t>re på samme enhed. Jeg bruger et ASP.NET webAPI fordi det er noget jeg har kendskab til, og man får enormt meget foræret i forhold til opsætning.</w:t>
       </w:r>
     </w:p>
     <w:p>
       <w:pPr>
         <w:pStyle w:val="Heading3"/>
       </w:pPr>
-      <w:bookmarkStart w:id="10" w:name="_Toc100471489"/>
+      <w:bookmarkStart w:id="11" w:name="_Toc100471489"/>
       <w:r>
         <w:t>ASP.NET, Node.js, Rust, og PHP</w:t>
       </w:r>
-      <w:bookmarkEnd w:id="10"/>
+      <w:bookmarkEnd w:id="11"/>
     </w:p>
     <w:p>
       <w:r>
@@ -3045,24 +3390,11 @@
     </w:p>
     <w:p>
       <w:r>
-        <w:t xml:space="preserve">Node.js er et </w:t>
-      </w:r>
-      <w:proofErr w:type="gramStart"/>
-      <w:r>
-        <w:t>open-source alternativ</w:t>
-      </w:r>
-      <w:proofErr w:type="gramEnd"/>
-      <w:r>
-        <w:t>, hvor man kan eksekvere JavaScript serverside, og man kunne derfor have valgt det og holdt sig til mindre sprog på tværs af projektet.</w:t>
-      </w:r>
-      <w:r>
-        <w:t xml:space="preserve"> Node.js er også i særdeleshed interessant hvis man arbejder med en </w:t>
-      </w:r>
-      <w:proofErr w:type="spellStart"/>
-      <w:r>
-        <w:t>microservice</w:t>
-      </w:r>
-      <w:proofErr w:type="spellEnd"/>
+        <w:t>Node.js er et open-source alternativ, hvor man kan eksekvere JavaScript serverside, og man kunne derfor have valgt det og holdt sig til mindre sprog på tværs af projektet.</w:t>
+      </w:r>
+      <w:r>
+        <w:t xml:space="preserve"> Node.js er også i særdeleshed interessant hvis man arbejder med en microservice</w:t>
+      </w:r>
       <w:r>
         <w:t xml:space="preserve"> </w:t>
       </w:r>
@@ -3111,58 +3443,33 @@
       <w:pPr>
         <w:pStyle w:val="Heading3"/>
       </w:pPr>
-      <w:bookmarkStart w:id="11" w:name="_Toc100471490"/>
-      <w:proofErr w:type="spellStart"/>
+      <w:bookmarkStart w:id="12" w:name="_Toc100471490"/>
       <w:r>
         <w:t>b</w:t>
       </w:r>
       <w:r>
+        <w:t>crypt, SHA-family, Argon2</w:t>
+      </w:r>
+      <w:bookmarkEnd w:id="12"/>
+    </w:p>
+    <w:p>
+      <w:r>
+        <w:t xml:space="preserve">Til </w:t>
+      </w:r>
+      <w:r>
+        <w:t>hashing</w:t>
+      </w:r>
+      <w:r>
+        <w:t xml:space="preserve"> af passwords i databasen bruger jeg </w:t>
+      </w:r>
+      <w:r>
+        <w:t>b</w:t>
+      </w:r>
+      <w:r>
         <w:t>crypt</w:t>
       </w:r>
-      <w:proofErr w:type="spellEnd"/>
-      <w:r>
-        <w:t>, SHA-</w:t>
-      </w:r>
-      <w:proofErr w:type="spellStart"/>
-      <w:r>
-        <w:t>family</w:t>
-      </w:r>
-      <w:proofErr w:type="spellEnd"/>
-      <w:r>
-        <w:t>, Argon2</w:t>
-      </w:r>
-      <w:bookmarkEnd w:id="11"/>
-    </w:p>
-    <w:p>
-      <w:r>
-        <w:t xml:space="preserve">Til </w:t>
-      </w:r>
-      <w:proofErr w:type="spellStart"/>
-      <w:r>
-        <w:t>hashing</w:t>
-      </w:r>
-      <w:proofErr w:type="spellEnd"/>
-      <w:r>
-        <w:t xml:space="preserve"> af passwords i databasen bruger jeg </w:t>
-      </w:r>
-      <w:proofErr w:type="spellStart"/>
-      <w:r>
-        <w:t>b</w:t>
-      </w:r>
-      <w:r>
-        <w:t>crypt</w:t>
-      </w:r>
-      <w:proofErr w:type="spellEnd"/>
-      <w:r>
-        <w:t xml:space="preserve">, som er en af de sikreste måder at </w:t>
-      </w:r>
-      <w:proofErr w:type="spellStart"/>
-      <w:r>
-        <w:t>hashe</w:t>
-      </w:r>
-      <w:proofErr w:type="spellEnd"/>
-      <w:r>
-        <w:t xml:space="preserve"> passwords på</w:t>
+      <w:r>
+        <w:t>, som er en af de sikreste måder at hashe passwords på</w:t>
       </w:r>
       <w:r>
         <w:t>.</w:t>
@@ -3170,26 +3477,10 @@
     </w:p>
     <w:p>
       <w:r>
-        <w:t xml:space="preserve">Man kunne have brugt en af algoritmerne fra SHA-familien (SHA1, SHA256, eller SHA512) til at </w:t>
-      </w:r>
-      <w:proofErr w:type="spellStart"/>
-      <w:r>
-        <w:t>hashe</w:t>
-      </w:r>
-      <w:proofErr w:type="spellEnd"/>
-      <w:r>
-        <w:t xml:space="preserve"> passwords, men problemet er at de alle er ’hurtige’</w:t>
-      </w:r>
-      <w:r>
-        <w:t xml:space="preserve"> algoritmer, mens </w:t>
-      </w:r>
-      <w:proofErr w:type="spellStart"/>
-      <w:r>
-        <w:t>bcrypt</w:t>
-      </w:r>
-      <w:proofErr w:type="spellEnd"/>
-      <w:r>
-        <w:t xml:space="preserve"> er ’langsom’. Det at en algoritme er hurtig er godt på mange tidspunkter, men lige når det kommer til passwords gør det den nemmere at knække og derfor usikker</w:t>
+        <w:t>Man kunne have brugt en af algoritmerne fra SHA-familien (SHA1, SHA256, eller SHA512) til at hashe passwords, men problemet er at de alle er ’hurtige’</w:t>
+      </w:r>
+      <w:r>
+        <w:t xml:space="preserve"> algoritmer, mens bcrypt er ’langsom’. Det at en algoritme er hurtig er godt på mange tidspunkter, men lige når det kommer til passwords gør det den nemmere at knække og derfor usikker</w:t>
       </w:r>
       <w:r>
         <w:rPr>
@@ -3212,15 +3503,7 @@
         <w:t xml:space="preserve"> kunne man have brugt Argon2</w:t>
       </w:r>
       <w:r>
-        <w:t xml:space="preserve">, som er sikrere end </w:t>
-      </w:r>
-      <w:proofErr w:type="spellStart"/>
-      <w:r>
-        <w:t>bcrypt</w:t>
-      </w:r>
-      <w:proofErr w:type="spellEnd"/>
-      <w:r>
-        <w:t xml:space="preserve"> når det kommer til nogen ret specifikke typer angreb</w:t>
+        <w:t>, som er sikrere end bcrypt når det kommer til nogen ret specifikke typer angreb</w:t>
       </w:r>
       <w:r>
         <w:rPr>
@@ -3237,48 +3520,24 @@
       <w:pPr>
         <w:pStyle w:val="Heading2"/>
       </w:pPr>
-      <w:bookmarkStart w:id="12" w:name="_Toc100471491"/>
+      <w:bookmarkStart w:id="13" w:name="_Toc100471491"/>
       <w:r>
         <w:t>Database</w:t>
       </w:r>
-      <w:bookmarkEnd w:id="12"/>
+      <w:bookmarkEnd w:id="13"/>
     </w:p>
     <w:p>
       <w:r>
         <w:t xml:space="preserve">Mit projekt benytter </w:t>
       </w:r>
       <w:r>
-        <w:t xml:space="preserve">en </w:t>
-      </w:r>
-      <w:proofErr w:type="gramStart"/>
-      <w:r>
-        <w:t>MS-SQL database</w:t>
-      </w:r>
-      <w:proofErr w:type="gramEnd"/>
-      <w:r>
-        <w:t xml:space="preserve"> </w:t>
+        <w:t xml:space="preserve">en MS-SQL database </w:t>
       </w:r>
       <w:r>
         <w:t>s</w:t>
       </w:r>
       <w:r>
-        <w:t xml:space="preserve">om er sat op via </w:t>
-      </w:r>
-      <w:proofErr w:type="spellStart"/>
-      <w:r>
-        <w:t>Entity</w:t>
-      </w:r>
-      <w:proofErr w:type="spellEnd"/>
-      <w:r>
-        <w:t xml:space="preserve"> Framework ud fra </w:t>
-      </w:r>
-      <w:proofErr w:type="spellStart"/>
-      <w:r>
-        <w:t>code-first</w:t>
-      </w:r>
-      <w:proofErr w:type="spellEnd"/>
-      <w:r>
-        <w:t xml:space="preserve"> princippet.</w:t>
+        <w:t>om er sat op via Entity Framework ud fra code-first princippet.</w:t>
       </w:r>
     </w:p>
     <w:p>
@@ -3293,12 +3552,12 @@
       <w:pPr>
         <w:pStyle w:val="Heading3"/>
       </w:pPr>
-      <w:bookmarkStart w:id="13" w:name="_Toc100471492"/>
+      <w:bookmarkStart w:id="14" w:name="_Toc100471492"/>
       <w:r>
         <w:lastRenderedPageBreak/>
         <w:t>Dokument- vs. relationelle databaser</w:t>
       </w:r>
-      <w:bookmarkEnd w:id="13"/>
+      <w:bookmarkEnd w:id="14"/>
     </w:p>
     <w:p>
       <w:r>
@@ -3344,653 +3603,334 @@
       <w:pPr>
         <w:pStyle w:val="Heading3"/>
       </w:pPr>
-      <w:bookmarkStart w:id="14" w:name="_Toc100471493"/>
-      <w:proofErr w:type="spellStart"/>
+      <w:bookmarkStart w:id="15" w:name="_Toc100471493"/>
       <w:r>
         <w:t>SQLite</w:t>
       </w:r>
-      <w:bookmarkEnd w:id="14"/>
-      <w:proofErr w:type="spellEnd"/>
-    </w:p>
-    <w:p>
-      <w:r>
-        <w:t xml:space="preserve">Man kunne også have lavet projektet med en </w:t>
-      </w:r>
-      <w:proofErr w:type="spellStart"/>
-      <w:r>
-        <w:t>SQLite</w:t>
-      </w:r>
-      <w:proofErr w:type="spellEnd"/>
-      <w:r>
-        <w:t xml:space="preserve"> database, som er en form for lille database der kan køre lokalt, uden en server.</w:t>
+      <w:bookmarkEnd w:id="15"/>
+    </w:p>
+    <w:p>
+      <w:r>
+        <w:t>Man kunne også have lavet projektet med en SQLite database, som er en form for lille database der kan køre lokalt, uden en server.</w:t>
+      </w:r>
+      <w:r>
+        <w:t xml:space="preserve"> SQLite er typisk langsommere end en fuld database, og bytter også en del andre funktioner for sin evne til at køre separat.</w:t>
+      </w:r>
+    </w:p>
+    <w:p>
+      <w:r>
+        <w:t>Da filosofien bag mit system er at brugeren bør kunne logge ind og tilgå deres data hvor som helst, er SQLite ilde egnet.</w:t>
+      </w:r>
+    </w:p>
+    <w:p>
+      <w:pPr>
+        <w:pStyle w:val="Heading3"/>
+      </w:pPr>
+      <w:bookmarkStart w:id="16" w:name="_Toc100471494"/>
+      <w:r>
+        <w:t>Entity Framework</w:t>
+      </w:r>
+      <w:bookmarkEnd w:id="16"/>
+    </w:p>
+    <w:p>
+      <w:r>
+        <w:t>Jeg har valgt at sætte min database op via Entity Framework</w:t>
+      </w:r>
+      <w:r>
+        <w:t>, som er Microsofts bud på et Object Relational Mapping tool, eller ORM. Det vil sige at jeg kan arbejde med og lagre data i objekter i stedet for tabeller, og det gør dataene nemmere at arbejde med på kodesiden. Ydermere, gør det at det er code</w:t>
+      </w:r>
+      <w:r>
+        <w:t xml:space="preserve">-first </w:t>
+      </w:r>
+      <w:r>
+        <w:t>at man undgår eventuelle brugerfejl i opsætningen og sammenkoblingen af en traditionel database som man sætter sammen med et API manuelt</w:t>
+      </w:r>
+      <w:r>
+        <w:rPr>
+          <w:rStyle w:val="FootnoteReference"/>
+        </w:rPr>
+        <w:footnoteReference w:id="6"/>
+      </w:r>
+      <w:r>
+        <w:t>.</w:t>
+      </w:r>
+    </w:p>
+    <w:p/>
+    <w:p>
+      <w:pPr>
+        <w:pStyle w:val="Heading2"/>
+      </w:pPr>
+      <w:bookmarkStart w:id="17" w:name="_Toc100471495"/>
+      <w:r>
+        <w:t>PWA</w:t>
+      </w:r>
+      <w:bookmarkEnd w:id="17"/>
+    </w:p>
+    <w:p>
+      <w:r>
+        <w:t xml:space="preserve">Jeg har valgt at lave en PWA til mit projekt. En </w:t>
+      </w:r>
+      <w:r>
+        <w:t>P</w:t>
+      </w:r>
+      <w:r>
+        <w:t>rogressive Web App kan tilgås og installeres fra nettet på en bred vifte a</w:t>
+      </w:r>
+      <w:r>
+        <w:t>f</w:t>
+      </w:r>
+      <w:r>
+        <w:t xml:space="preserve"> enheder, og det er en nem måde at opnå </w:t>
+      </w:r>
+      <w:r>
+        <w:t>en cross-platform løsning.</w:t>
+      </w:r>
+    </w:p>
+    <w:p>
+      <w:pPr>
+        <w:pStyle w:val="Heading3"/>
+      </w:pPr>
+      <w:bookmarkStart w:id="18" w:name="_Toc100471496"/>
+      <w:r>
+        <w:t xml:space="preserve">Native App, </w:t>
+      </w:r>
+      <w:r>
+        <w:t>PWA</w:t>
+      </w:r>
+      <w:r>
+        <w:t>,</w:t>
+      </w:r>
+      <w:r>
+        <w:t xml:space="preserve"> WPF</w:t>
+      </w:r>
+      <w:bookmarkEnd w:id="18"/>
+    </w:p>
+    <w:p>
+      <w:r>
+        <w:t xml:space="preserve">I stedet for en PWA kunne man have lavet en native app. Med en native app skulle man have begrænset sig i forhold til platform, og appen ville ikke længere være tilgængelig i en browser heller. </w:t>
+      </w:r>
+      <w:r>
+        <w:t>E</w:t>
+      </w:r>
+      <w:r>
+        <w:t>n native app ville køre hurtigere end en PWA</w:t>
+      </w:r>
+      <w:r>
+        <w:t>, på bekostning af at være en del sværere at sætte op</w:t>
+      </w:r>
+      <w:r>
+        <w:rPr>
+          <w:rStyle w:val="FootnoteReference"/>
+        </w:rPr>
+        <w:footnoteReference w:id="7"/>
+      </w:r>
+      <w:r>
+        <w:t>.</w:t>
+      </w:r>
+    </w:p>
+    <w:p>
+      <w:r>
+        <w:t>Hvis jeg ikke skulle have lavet en app, kunne jeg i stedet have lavet en WPF applikation til desktop. WPF tager over for Windows Forms, og har en række ting der er blevet strømlinet og gjort nemmere, men jeg følte at det ville blive svært at forsvare ikke at bruge en lokal database, hvis det kørte som WPF, i hvilket tilfælde det ikke ville opfylde alle kravene. Derfor valgte jeg i stedet at lave en App.</w:t>
+      </w:r>
+      <w:r>
+        <w:t xml:space="preserve"> Med en WPF applikation skulle jeg også have fundet en anden måde at få data på, da en typisk computer ikke har en GPS indbygget.</w:t>
+      </w:r>
+    </w:p>
+    <w:p>
+      <w:pPr>
+        <w:pStyle w:val="Heading3"/>
+      </w:pPr>
+      <w:bookmarkStart w:id="19" w:name="_Toc100471497"/>
+      <w:r>
+        <w:t>Angular, Blazor, React, og Vue.</w:t>
+      </w:r>
+      <w:r>
+        <w:t>js</w:t>
+      </w:r>
+      <w:bookmarkEnd w:id="19"/>
+    </w:p>
+    <w:p>
+      <w:r>
+        <w:t>Min PWA er programmeret i et framework der hedder Vue.js. Vue er noget jeg har arbejdet med før, og jeg synes at det er intuitivt.</w:t>
+      </w:r>
+    </w:p>
+    <w:p>
+      <w:r>
+        <w:lastRenderedPageBreak/>
+        <w:t>Angular, som Vue.js er baseret på, ligger lige til højrebenet at nævne som et alternativ. Angular har dog et par ting der gør det bedre egnet til store systemer end Vue.js. For det første er det sværere at arbejde i og gå til, og for det andet er det langsommere end Vue.js. Desuden er der mange ting der skal gentages rundt omkring i koden, som også bidrager til at jeg vælger det fra</w:t>
+      </w:r>
+      <w:r>
+        <w:rPr>
+          <w:rStyle w:val="FootnoteReference"/>
+        </w:rPr>
+        <w:footnoteReference w:id="8"/>
+      </w:r>
+      <w:r>
+        <w:t>.</w:t>
+      </w:r>
+    </w:p>
+    <w:p>
+      <w:r>
+        <w:t xml:space="preserve">Blazor er også et alternativ, </w:t>
+      </w:r>
+      <w:r>
+        <w:t xml:space="preserve">hvor Node.js kan køre JavaScript på serversiden og på den måde gøre at meget af koden ville være et og samme sprog, kan Blazor gøre lidt det samme, men modsat, så du kan kode din PWA i C#, og så på den måde opnå den samme kodeensartethed på tværs af et projekt. </w:t>
+      </w:r>
+      <w:r>
+        <w:t>H</w:t>
+      </w:r>
+      <w:r>
+        <w:t xml:space="preserve">vis jeg havde arbejdet i Blazor, ville mit projekt </w:t>
+      </w:r>
+      <w:r>
+        <w:t>være meget ensartet at se på, og jeg vil hellere demonstrere et bredere kendskab</w:t>
+      </w:r>
+      <w:r>
+        <w:rPr>
+          <w:rStyle w:val="FootnoteReference"/>
+        </w:rPr>
+        <w:footnoteReference w:id="9"/>
+      </w:r>
+      <w:r>
+        <w:t>.</w:t>
+      </w:r>
+    </w:p>
+    <w:p>
+      <w:r>
+        <w:t>Man kunne også have skrevet i React</w:t>
+      </w:r>
+      <w:r>
+        <w:t>. React og Vue.js ligner meget hinanden, og mange rigtig store hjemme</w:t>
+      </w:r>
+      <w:r>
+        <w:t>sider og services bruger React. React burger dog en sværere syntax, og i React programmere du hele din hjemmeside eller applikation i JavaScript, hvor du i Vue.js kan dele det op i HTML, CSS, og JavaScript</w:t>
+      </w:r>
+      <w:r>
+        <w:rPr>
+          <w:rStyle w:val="FootnoteReference"/>
+        </w:rPr>
+        <w:footnoteReference w:id="10"/>
+      </w:r>
+      <w:r>
+        <w:t>.</w:t>
+      </w:r>
+    </w:p>
+    <w:p/>
+    <w:p>
+      <w:pPr>
+        <w:pStyle w:val="Heading2"/>
+      </w:pPr>
+      <w:bookmarkStart w:id="20" w:name="_Toc100471498"/>
+      <w:r>
+        <w:t>Version</w:t>
+      </w:r>
+      <w:r>
+        <w:t>s</w:t>
+      </w:r>
+      <w:r>
+        <w:t>styring</w:t>
+      </w:r>
+      <w:bookmarkEnd w:id="20"/>
+    </w:p>
+    <w:p>
+      <w:r>
+        <w:t>Versionsstyring er vigtigt. Lige så snart du er oppe og arbejde med et moderat komplekst system er det vigtigt at kunne gå tilbage i historikken hvis problemer skulle opstå.</w:t>
+      </w:r>
+    </w:p>
+    <w:p>
+      <w:r>
+        <w:t>Jeg har valgt at bruge Git til versionsstyring for mit system, selvom det ikke er det jeg har arbejdet mest med, da jeg mener at Git er fremtiden indenfor versionsstyring.</w:t>
+      </w:r>
+    </w:p>
+    <w:p>
+      <w:pPr>
+        <w:pStyle w:val="Heading3"/>
+      </w:pPr>
+      <w:bookmarkStart w:id="21" w:name="_Toc100471499"/>
+      <w:r>
+        <w:t xml:space="preserve">Dropbox, </w:t>
+      </w:r>
+      <w:r>
+        <w:t xml:space="preserve">Git, </w:t>
+      </w:r>
+      <w:r>
+        <w:t>Subversion</w:t>
+      </w:r>
+      <w:bookmarkEnd w:id="21"/>
+    </w:p>
+    <w:p>
+      <w:r>
+        <w:t>I stedet for Git, kunne man have valgt at bruge Subversion, Git’s forgænger og det system jeg er mest fortrolig med.</w:t>
+      </w:r>
+      <w:r>
+        <w:t xml:space="preserve"> Git har nogen fordele over Subversion, som for eksempel at man kan committe lokalt uden at pushe til respositoriet</w:t>
+      </w:r>
+      <w:r>
+        <w:t xml:space="preserve"> før man er klar, kontra at man i Subversion der nød til at pushe til repository hver gang man vil comitte. Ud over dette, er Git også bedre egnet til at arbejde med branches</w:t>
       </w:r>
       <w:r>
         <w:t xml:space="preserve"> </w:t>
       </w:r>
-      <w:proofErr w:type="spellStart"/>
-      <w:r>
-        <w:t>SQLite</w:t>
-      </w:r>
-      <w:proofErr w:type="spellEnd"/>
-      <w:r>
-        <w:t xml:space="preserve"> er typisk langsommere end en fuld database, og bytter også en del andre funktioner for sin evne til at køre separat.</w:t>
-      </w:r>
-    </w:p>
-    <w:p>
-      <w:r>
-        <w:t xml:space="preserve">Da filosofien bag mit system er at brugeren bør kunne logge ind og tilgå deres data hvor som helst, er </w:t>
-      </w:r>
-      <w:proofErr w:type="spellStart"/>
-      <w:r>
-        <w:t>SQLite</w:t>
-      </w:r>
-      <w:proofErr w:type="spellEnd"/>
-      <w:r>
-        <w:t xml:space="preserve"> ilde egnet.</w:t>
-      </w:r>
-    </w:p>
-    <w:p>
-      <w:pPr>
-        <w:pStyle w:val="Heading3"/>
-      </w:pPr>
-      <w:bookmarkStart w:id="15" w:name="_Toc100471494"/>
-      <w:proofErr w:type="spellStart"/>
-      <w:r>
-        <w:t>Entity</w:t>
-      </w:r>
-      <w:proofErr w:type="spellEnd"/>
-      <w:r>
-        <w:t xml:space="preserve"> Framework</w:t>
-      </w:r>
-      <w:bookmarkEnd w:id="15"/>
-    </w:p>
-    <w:p>
-      <w:r>
-        <w:t xml:space="preserve">Jeg har valgt at sætte min database op via </w:t>
-      </w:r>
-      <w:proofErr w:type="spellStart"/>
-      <w:r>
-        <w:t>Entity</w:t>
-      </w:r>
-      <w:proofErr w:type="spellEnd"/>
-      <w:r>
-        <w:t xml:space="preserve"> Framework</w:t>
-      </w:r>
-      <w:r>
-        <w:t xml:space="preserve">, som er Microsofts bud på et Object </w:t>
-      </w:r>
-      <w:proofErr w:type="spellStart"/>
-      <w:r>
-        <w:t>Relational</w:t>
-      </w:r>
-      <w:proofErr w:type="spellEnd"/>
-      <w:r>
-        <w:t xml:space="preserve"> </w:t>
-      </w:r>
-      <w:proofErr w:type="spellStart"/>
-      <w:r>
-        <w:t>Mapping</w:t>
-      </w:r>
-      <w:proofErr w:type="spellEnd"/>
-      <w:r>
-        <w:t xml:space="preserve"> </w:t>
-      </w:r>
-      <w:proofErr w:type="spellStart"/>
-      <w:r>
-        <w:t>tool</w:t>
-      </w:r>
-      <w:proofErr w:type="spellEnd"/>
-      <w:r>
-        <w:t xml:space="preserve">, eller ORM. Det vil sige at jeg kan arbejde med og lagre data i objekter i stedet for tabeller, og det gør dataene nemmere at arbejde med på kodesiden. Ydermere, gør det at det er </w:t>
-      </w:r>
-      <w:proofErr w:type="spellStart"/>
-      <w:r>
-        <w:t>code</w:t>
-      </w:r>
-      <w:r>
-        <w:t>-first</w:t>
-      </w:r>
-      <w:proofErr w:type="spellEnd"/>
-      <w:r>
-        <w:t xml:space="preserve"> </w:t>
-      </w:r>
-      <w:proofErr w:type="gramStart"/>
-      <w:r>
-        <w:t>at man</w:t>
-      </w:r>
-      <w:proofErr w:type="gramEnd"/>
-      <w:r>
-        <w:t xml:space="preserve"> undgår eventuelle brugerfejl i opsætningen og sammenkoblingen af en traditionel database som man sætter sammen med et API manuelt</w:t>
+      <w:r>
+        <w:t>en</w:t>
+      </w:r>
+      <w:r>
+        <w:t>d</w:t>
+      </w:r>
+      <w:r>
+        <w:t xml:space="preserve"> Subversion. Et eller andet sted er forskellen på de to ikke så væsentlig i et enmandsprojekt på den her størrelse, men jeg så muligheden for at lære mere om at arbejde med Git, og jeg greb den</w:t>
       </w:r>
       <w:r>
         <w:rPr>
           <w:rStyle w:val="FootnoteReference"/>
         </w:rPr>
-        <w:footnoteReference w:id="6"/>
+        <w:footnoteReference w:id="11"/>
       </w:r>
       <w:r>
         <w:t>.</w:t>
       </w:r>
     </w:p>
+    <w:p>
+      <w:pPr>
+        <w:rPr>
+          <w:color w:val="FF0000"/>
+        </w:rPr>
+      </w:pPr>
+      <w:r>
+        <w:rPr>
+          <w:color w:val="FF0000"/>
+        </w:rPr>
+        <w:t xml:space="preserve">Ydermere har GitHub et system, GitHub Actions, som gør det meget nemt at sætte services op med Continous Integration og Continous Deployment. Begge mine services </w:t>
+      </w:r>
+      <w:r>
+        <w:rPr>
+          <w:color w:val="FF0000"/>
+        </w:rPr>
+        <w:t>er konfigureret til at bygge og deploye automatisk når jeg pusher til main, så ved tryk på en knap kan jeg ti minutter senere have ændringer ude så jeg kan teste dem på min enhed.</w:t>
+      </w:r>
+    </w:p>
+    <w:p>
+      <w:r>
+        <w:t xml:space="preserve">Jeg ville også lige nævne at Dropbox har 30 dages historik på alle filer, så man kunne til nød bruge det som et kortsigtet alternativ. Dropbox har dog ikke en brugervenlig måde at gendanne flere filer på en gang til en tidligere version, og ej heller har de en struktureret måde at sikre at alt kan bygge når det bliver comittet </w:t>
+      </w:r>
+      <w:r>
+        <w:t>på, så det ville være en mangelfuld afløser for enhver der er vandt til at arbejde med Git.</w:t>
+      </w:r>
+    </w:p>
     <w:p/>
     <w:p>
       <w:pPr>
         <w:pStyle w:val="Heading2"/>
       </w:pPr>
-      <w:bookmarkStart w:id="16" w:name="_Toc100471495"/>
-      <w:r>
-        <w:t>PWA</w:t>
-      </w:r>
-      <w:bookmarkEnd w:id="16"/>
-    </w:p>
-    <w:p>
-      <w:r>
-        <w:t xml:space="preserve">Jeg har valgt at lave en PWA til mit projekt. En </w:t>
-      </w:r>
-      <w:r>
-        <w:t>P</w:t>
-      </w:r>
-      <w:r>
-        <w:t>rogressive Web App kan tilgås og installeres fra nettet på en bred vifte a</w:t>
-      </w:r>
-      <w:r>
-        <w:t>f</w:t>
-      </w:r>
-      <w:r>
-        <w:t xml:space="preserve"> enheder, og det er en nem måde at opnå </w:t>
-      </w:r>
-      <w:r>
-        <w:t>en cross-platform løsning.</w:t>
-      </w:r>
-    </w:p>
-    <w:p>
-      <w:pPr>
-        <w:pStyle w:val="Heading3"/>
-      </w:pPr>
-      <w:bookmarkStart w:id="17" w:name="_Toc100471496"/>
-      <w:r>
-        <w:t xml:space="preserve">Native App, </w:t>
-      </w:r>
-      <w:r>
-        <w:t>PWA</w:t>
-      </w:r>
-      <w:r>
-        <w:t>,</w:t>
-      </w:r>
-      <w:r>
-        <w:t xml:space="preserve"> WPF</w:t>
-      </w:r>
-      <w:bookmarkEnd w:id="17"/>
-    </w:p>
-    <w:p>
-      <w:r>
-        <w:t xml:space="preserve">I stedet for en PWA kunne man have lavet en </w:t>
-      </w:r>
-      <w:proofErr w:type="spellStart"/>
-      <w:r>
-        <w:t>native</w:t>
-      </w:r>
-      <w:proofErr w:type="spellEnd"/>
-      <w:r>
-        <w:t xml:space="preserve"> app. Med en </w:t>
-      </w:r>
-      <w:proofErr w:type="spellStart"/>
-      <w:r>
-        <w:t>native</w:t>
-      </w:r>
-      <w:proofErr w:type="spellEnd"/>
-      <w:r>
-        <w:t xml:space="preserve"> app skulle man have begrænset sig i forhold til platform, og appen ville ikke længere være tilgængelig i en browser heller. </w:t>
-      </w:r>
-      <w:r>
-        <w:t>E</w:t>
-      </w:r>
-      <w:r>
-        <w:t xml:space="preserve">n </w:t>
-      </w:r>
-      <w:proofErr w:type="spellStart"/>
-      <w:r>
-        <w:t>native</w:t>
-      </w:r>
-      <w:proofErr w:type="spellEnd"/>
-      <w:r>
-        <w:t xml:space="preserve"> app ville køre hurtigere end en PWA</w:t>
-      </w:r>
-      <w:r>
-        <w:t>, på bekostning af at være en del sværere at sætte op</w:t>
-      </w:r>
-      <w:r>
-        <w:rPr>
-          <w:rStyle w:val="FootnoteReference"/>
-        </w:rPr>
-        <w:footnoteReference w:id="7"/>
-      </w:r>
-      <w:r>
-        <w:t>.</w:t>
-      </w:r>
-    </w:p>
-    <w:p>
-      <w:r>
-        <w:t xml:space="preserve">Hvis jeg ikke skulle have lavet en app, kunne jeg i stedet have lavet en </w:t>
-      </w:r>
-      <w:proofErr w:type="gramStart"/>
-      <w:r>
-        <w:t>WPF applikation</w:t>
-      </w:r>
-      <w:proofErr w:type="gramEnd"/>
-      <w:r>
-        <w:t xml:space="preserve"> til desktop. WPF tager over for Windows Forms, og har en række ting der er blevet strømlinet og gjort nemmere, men jeg følte at det ville blive svært at forsvare ikke at bruge en lokal database, hvis det kørte som WPF, i hvilket tilfælde det ikke ville opfylde alle kravene. Derfor valgte jeg i stedet at lave en App.</w:t>
-      </w:r>
-      <w:r>
-        <w:t xml:space="preserve"> Med en </w:t>
-      </w:r>
-      <w:proofErr w:type="gramStart"/>
-      <w:r>
-        <w:t>WPF applikation</w:t>
-      </w:r>
-      <w:proofErr w:type="gramEnd"/>
-      <w:r>
-        <w:t xml:space="preserve"> skulle jeg også have fundet en anden måde at få data på, da en typisk computer ikke har en GPS indbygget.</w:t>
-      </w:r>
-    </w:p>
-    <w:p>
-      <w:pPr>
-        <w:pStyle w:val="Heading3"/>
-      </w:pPr>
-      <w:bookmarkStart w:id="18" w:name="_Toc100471497"/>
-      <w:proofErr w:type="spellStart"/>
-      <w:r>
-        <w:t>Angular</w:t>
-      </w:r>
-      <w:proofErr w:type="spellEnd"/>
-      <w:r>
-        <w:t xml:space="preserve">, </w:t>
-      </w:r>
-      <w:proofErr w:type="spellStart"/>
-      <w:r>
-        <w:t>Blazor</w:t>
-      </w:r>
-      <w:proofErr w:type="spellEnd"/>
-      <w:r>
-        <w:t xml:space="preserve">, </w:t>
-      </w:r>
-      <w:proofErr w:type="spellStart"/>
-      <w:r>
-        <w:t>React</w:t>
-      </w:r>
-      <w:proofErr w:type="spellEnd"/>
-      <w:r>
-        <w:t>, og Vue.</w:t>
-      </w:r>
-      <w:r>
-        <w:t>js</w:t>
-      </w:r>
-      <w:bookmarkEnd w:id="18"/>
-    </w:p>
-    <w:p>
-      <w:r>
-        <w:t>Min PWA er programmeret i et framework der hedder Vue.js. Vue er noget jeg har arbejdet med før, og jeg synes at det er intuitivt.</w:t>
-      </w:r>
-    </w:p>
-    <w:p>
-      <w:proofErr w:type="spellStart"/>
-      <w:r>
-        <w:lastRenderedPageBreak/>
-        <w:t>Angular</w:t>
-      </w:r>
-      <w:proofErr w:type="spellEnd"/>
-      <w:r>
-        <w:t xml:space="preserve">, som Vue.js er baseret på, ligger lige til højrebenet at nævne som et alternativ. </w:t>
-      </w:r>
-      <w:proofErr w:type="spellStart"/>
-      <w:r>
-        <w:t>Angular</w:t>
-      </w:r>
-      <w:proofErr w:type="spellEnd"/>
-      <w:r>
-        <w:t xml:space="preserve"> har dog et par ting der gør det bedre egnet til store systemer end Vue.js. For det første er det sværere at arbejde i og gå til, og for det andet er det langsommere end Vue.js. Desuden er der mange ting der skal gentages rundt omkring i koden, som også bidrager til at jeg vælger det fra</w:t>
-      </w:r>
-      <w:r>
-        <w:rPr>
-          <w:rStyle w:val="FootnoteReference"/>
-        </w:rPr>
-        <w:footnoteReference w:id="8"/>
-      </w:r>
-      <w:r>
-        <w:t>.</w:t>
-      </w:r>
-    </w:p>
-    <w:p>
-      <w:proofErr w:type="spellStart"/>
-      <w:r>
-        <w:t>Blazor</w:t>
-      </w:r>
-      <w:proofErr w:type="spellEnd"/>
-      <w:r>
-        <w:t xml:space="preserve"> er også et alternativ, </w:t>
-      </w:r>
-      <w:r>
-        <w:t xml:space="preserve">hvor Node.js kan køre JavaScript på serversiden og på den måde gøre at meget af koden ville være et og samme sprog, kan </w:t>
-      </w:r>
-      <w:proofErr w:type="spellStart"/>
-      <w:r>
-        <w:t>Blazor</w:t>
-      </w:r>
-      <w:proofErr w:type="spellEnd"/>
-      <w:r>
-        <w:t xml:space="preserve"> gøre lidt det samme, men modsat, så du kan kode din PWA i C#, og så på den måde opnå den samme kodeensartethed på tværs af et projekt. </w:t>
-      </w:r>
-      <w:r>
-        <w:t>H</w:t>
-      </w:r>
-      <w:r>
-        <w:t xml:space="preserve">vis jeg havde arbejdet i </w:t>
-      </w:r>
-      <w:proofErr w:type="spellStart"/>
-      <w:r>
-        <w:t>Blazor</w:t>
-      </w:r>
-      <w:proofErr w:type="spellEnd"/>
-      <w:r>
-        <w:t xml:space="preserve">, ville mit projekt </w:t>
-      </w:r>
-      <w:r>
-        <w:t>være meget ensartet at se på, og jeg vil hellere demonstrere et bredere kendskab</w:t>
-      </w:r>
-      <w:r>
-        <w:rPr>
-          <w:rStyle w:val="FootnoteReference"/>
-        </w:rPr>
-        <w:footnoteReference w:id="9"/>
-      </w:r>
-      <w:r>
-        <w:t>.</w:t>
-      </w:r>
-    </w:p>
-    <w:p>
-      <w:r>
-        <w:t xml:space="preserve">Man kunne også have skrevet i </w:t>
-      </w:r>
-      <w:proofErr w:type="spellStart"/>
-      <w:r>
-        <w:t>React</w:t>
-      </w:r>
-      <w:proofErr w:type="spellEnd"/>
-      <w:r>
-        <w:t xml:space="preserve">. </w:t>
-      </w:r>
-      <w:proofErr w:type="spellStart"/>
-      <w:r>
-        <w:t>React</w:t>
-      </w:r>
-      <w:proofErr w:type="spellEnd"/>
-      <w:r>
-        <w:t xml:space="preserve"> og Vue.js ligner meget hinanden, og mange rigtig store hjemme</w:t>
-      </w:r>
-      <w:r>
-        <w:t xml:space="preserve">sider og services bruger </w:t>
-      </w:r>
-      <w:proofErr w:type="spellStart"/>
-      <w:r>
-        <w:t>React</w:t>
-      </w:r>
-      <w:proofErr w:type="spellEnd"/>
-      <w:r>
-        <w:t xml:space="preserve">. </w:t>
-      </w:r>
-      <w:proofErr w:type="spellStart"/>
-      <w:r>
-        <w:t>React</w:t>
-      </w:r>
-      <w:proofErr w:type="spellEnd"/>
-      <w:r>
-        <w:t xml:space="preserve"> burger dog en sværere </w:t>
-      </w:r>
-      <w:proofErr w:type="spellStart"/>
-      <w:r>
-        <w:t>syntax</w:t>
-      </w:r>
-      <w:proofErr w:type="spellEnd"/>
-      <w:r>
-        <w:t xml:space="preserve">, og i </w:t>
-      </w:r>
-      <w:proofErr w:type="spellStart"/>
-      <w:r>
-        <w:t>React</w:t>
-      </w:r>
-      <w:proofErr w:type="spellEnd"/>
-      <w:r>
-        <w:t xml:space="preserve"> programmere du hele din hjemmeside eller applikation i JavaScript, hvor du i Vue.js kan dele det op i HTML, CSS, og JavaScript</w:t>
-      </w:r>
-      <w:r>
-        <w:rPr>
-          <w:rStyle w:val="FootnoteReference"/>
-        </w:rPr>
-        <w:footnoteReference w:id="10"/>
-      </w:r>
-      <w:r>
-        <w:t>.</w:t>
-      </w:r>
-    </w:p>
-    <w:p/>
-    <w:p>
-      <w:pPr>
-        <w:pStyle w:val="Heading2"/>
-      </w:pPr>
-      <w:bookmarkStart w:id="19" w:name="_Toc100471498"/>
-      <w:r>
-        <w:t>Version</w:t>
-      </w:r>
-      <w:r>
-        <w:t>s</w:t>
-      </w:r>
-      <w:r>
-        <w:t>styring</w:t>
-      </w:r>
-      <w:bookmarkEnd w:id="19"/>
-    </w:p>
-    <w:p>
-      <w:r>
-        <w:t>Versionsstyring er vigtigt. Lige så snart du er oppe og arbejde med et moderat komplekst system er det vigtigt at kunne gå tilbage i historikken hvis problemer skulle opstå.</w:t>
-      </w:r>
-    </w:p>
-    <w:p>
-      <w:r>
-        <w:t>Jeg har valgt at bruge Git til versionsstyring for mit system, selvom det ikke er det jeg har arbejdet mest med, da jeg mener at Git er fremtiden indenfor versionsstyring.</w:t>
-      </w:r>
-    </w:p>
-    <w:p>
-      <w:pPr>
-        <w:pStyle w:val="Heading3"/>
-      </w:pPr>
-      <w:bookmarkStart w:id="20" w:name="_Toc100471499"/>
-      <w:r>
-        <w:t xml:space="preserve">Dropbox, </w:t>
-      </w:r>
-      <w:r>
-        <w:t xml:space="preserve">Git, </w:t>
-      </w:r>
-      <w:r>
-        <w:t>Subversion</w:t>
-      </w:r>
-      <w:bookmarkEnd w:id="20"/>
-    </w:p>
-    <w:p>
-      <w:r>
-        <w:t xml:space="preserve">I stedet for Git, kunne man have valgt at bruge Subversion, </w:t>
-      </w:r>
-      <w:proofErr w:type="spellStart"/>
-      <w:r>
-        <w:t>Git’s</w:t>
-      </w:r>
-      <w:proofErr w:type="spellEnd"/>
-      <w:r>
-        <w:t xml:space="preserve"> forgænger og det system jeg er mest fortrolig med.</w:t>
-      </w:r>
-      <w:r>
-        <w:t xml:space="preserve"> Git har nogen fordele over Subversion, som for eksempel at man kan </w:t>
-      </w:r>
-      <w:proofErr w:type="spellStart"/>
-      <w:r>
-        <w:t>committe</w:t>
-      </w:r>
-      <w:proofErr w:type="spellEnd"/>
-      <w:r>
-        <w:t xml:space="preserve"> lokalt uden at pushe til </w:t>
-      </w:r>
-      <w:proofErr w:type="spellStart"/>
-      <w:r>
-        <w:t>respositoriet</w:t>
-      </w:r>
-      <w:proofErr w:type="spellEnd"/>
-      <w:r>
-        <w:t xml:space="preserve"> før man er klar, kontra at man i Subversion der nød til at pushe til </w:t>
-      </w:r>
-      <w:proofErr w:type="spellStart"/>
-      <w:r>
-        <w:t>repository</w:t>
-      </w:r>
-      <w:proofErr w:type="spellEnd"/>
-      <w:r>
-        <w:t xml:space="preserve"> hver gang man vil </w:t>
-      </w:r>
-      <w:proofErr w:type="spellStart"/>
-      <w:r>
-        <w:t>comitte</w:t>
-      </w:r>
-      <w:proofErr w:type="spellEnd"/>
-      <w:r>
-        <w:t>. Ud over dette, er Git også bedre egnet til at arbejde med branches</w:t>
-      </w:r>
-      <w:r>
-        <w:t xml:space="preserve"> </w:t>
-      </w:r>
-      <w:r>
-        <w:t>en</w:t>
-      </w:r>
-      <w:r>
-        <w:t>d</w:t>
-      </w:r>
-      <w:r>
-        <w:t xml:space="preserve"> Subversion. Et eller andet sted er forskellen på de to ikke så væsentlig i et enmandsprojekt på den her størrelse, men jeg så muligheden for at lære mere om at arbejde med Git, og jeg greb den</w:t>
-      </w:r>
-      <w:r>
-        <w:rPr>
-          <w:rStyle w:val="FootnoteReference"/>
-        </w:rPr>
-        <w:footnoteReference w:id="11"/>
-      </w:r>
-      <w:r>
-        <w:t>.</w:t>
-      </w:r>
-    </w:p>
-    <w:p>
-      <w:pPr>
-        <w:rPr>
-          <w:color w:val="FF0000"/>
-        </w:rPr>
-      </w:pPr>
-      <w:r>
-        <w:rPr>
-          <w:color w:val="FF0000"/>
-        </w:rPr>
-        <w:t xml:space="preserve">Ydermere har GitHub et system, GitHub Actions, som gør det meget nemt at sætte services op med </w:t>
-      </w:r>
-      <w:proofErr w:type="spellStart"/>
-      <w:r>
-        <w:rPr>
-          <w:color w:val="FF0000"/>
-        </w:rPr>
-        <w:t>Continous</w:t>
-      </w:r>
-      <w:proofErr w:type="spellEnd"/>
-      <w:r>
-        <w:rPr>
-          <w:color w:val="FF0000"/>
-        </w:rPr>
-        <w:t xml:space="preserve"> Integration og </w:t>
-      </w:r>
-      <w:proofErr w:type="spellStart"/>
-      <w:r>
-        <w:rPr>
-          <w:color w:val="FF0000"/>
-        </w:rPr>
-        <w:t>Continous</w:t>
-      </w:r>
-      <w:proofErr w:type="spellEnd"/>
-      <w:r>
-        <w:rPr>
-          <w:color w:val="FF0000"/>
-        </w:rPr>
-        <w:t xml:space="preserve"> Deployment. Begge mine services </w:t>
-      </w:r>
-      <w:r>
-        <w:rPr>
-          <w:color w:val="FF0000"/>
-        </w:rPr>
-        <w:t xml:space="preserve">er konfigureret til at bygge og </w:t>
-      </w:r>
-      <w:proofErr w:type="spellStart"/>
-      <w:r>
-        <w:rPr>
-          <w:color w:val="FF0000"/>
-        </w:rPr>
-        <w:t>deploye</w:t>
-      </w:r>
-      <w:proofErr w:type="spellEnd"/>
-      <w:r>
-        <w:rPr>
-          <w:color w:val="FF0000"/>
-        </w:rPr>
-        <w:t xml:space="preserve"> automatisk når jeg pusher til </w:t>
-      </w:r>
-      <w:proofErr w:type="spellStart"/>
-      <w:r>
-        <w:rPr>
-          <w:color w:val="FF0000"/>
-        </w:rPr>
-        <w:t>main</w:t>
-      </w:r>
-      <w:proofErr w:type="spellEnd"/>
-      <w:r>
-        <w:rPr>
-          <w:color w:val="FF0000"/>
-        </w:rPr>
-        <w:t>, så ved tryk på en knap kan jeg ti minutter senere have ændringer ude så jeg kan teste dem på min enhed.</w:t>
-      </w:r>
-    </w:p>
-    <w:p>
-      <w:r>
-        <w:t xml:space="preserve">Jeg ville også lige nævne at Dropbox har 30 dages historik på alle filer, så man kunne til nød bruge det som et kortsigtet alternativ. Dropbox har dog ikke en brugervenlig måde at gendanne flere filer på en gang til en tidligere version, og ej heller har de en struktureret måde at sikre at alt kan bygge når det bliver </w:t>
-      </w:r>
-      <w:proofErr w:type="spellStart"/>
-      <w:r>
-        <w:t>comittet</w:t>
-      </w:r>
-      <w:proofErr w:type="spellEnd"/>
-      <w:r>
-        <w:t xml:space="preserve"> </w:t>
-      </w:r>
-      <w:r>
-        <w:t>på, så det ville være en mangelfuld afløser for enhver der er vandt til at arbejde med Git.</w:t>
-      </w:r>
-    </w:p>
-    <w:p/>
-    <w:p>
-      <w:pPr>
-        <w:pStyle w:val="Heading2"/>
-      </w:pPr>
-      <w:bookmarkStart w:id="21" w:name="_Toc100471500"/>
-      <w:proofErr w:type="spellStart"/>
+      <w:bookmarkStart w:id="22" w:name="_Toc100471500"/>
       <w:r>
         <w:lastRenderedPageBreak/>
         <w:t>IDE’er</w:t>
       </w:r>
-      <w:proofErr w:type="spellEnd"/>
       <w:r>
         <w:t xml:space="preserve"> og hjælpeprogrammer</w:t>
       </w:r>
-      <w:bookmarkEnd w:id="21"/>
+      <w:bookmarkEnd w:id="22"/>
     </w:p>
     <w:p>
       <w:r>
@@ -4001,463 +3941,435 @@
       <w:pPr>
         <w:pStyle w:val="Heading3"/>
       </w:pPr>
-      <w:bookmarkStart w:id="22" w:name="_Toc100471501"/>
+      <w:bookmarkStart w:id="23" w:name="_Toc100471501"/>
       <w:r>
         <w:t>Visual Studio</w:t>
       </w:r>
       <w:r>
         <w:t xml:space="preserve"> 2022</w:t>
       </w:r>
-      <w:bookmarkEnd w:id="22"/>
+      <w:bookmarkEnd w:id="23"/>
     </w:p>
     <w:p>
       <w:r>
         <w:t xml:space="preserve">Jeg har valgt at bruge </w:t>
       </w:r>
       <w:r>
-        <w:t xml:space="preserve">Visual Studio 2022 til at udvikle mit API, da jeg arbejder i ASP.NET og begge er udviklet og vedligeholdt af Microsoft. Man kunne have bevæget sig op og ned i kompleksitet for ens IDE ved at vælge andre, men til udvikling a et funktionelt API har Visual Studio hverken mere eller mindre end jeg behøver. Ville man bevæge sig ned i kompleksitet kunne man vælge Visual Studio Code, som er mere </w:t>
-      </w:r>
-      <w:proofErr w:type="spellStart"/>
-      <w:r>
-        <w:t>letvægtigt</w:t>
-      </w:r>
-      <w:proofErr w:type="spellEnd"/>
+        <w:t>Visual Studio 2022 til at udvikle mit API, da jeg arbejder i ASP.NET og begge er udviklet og vedligeholdt af Microsoft. Man kunne have bevæget sig op og ned i kompleksitet for ens IDE ved at vælge andre, men til udvikling a et funktionelt API har Visual Studio hverken mere eller mindre end jeg behøver. Ville man bevæge sig ned i kompleksitet kunne man vælge Visual Studio Code, som er mere letvægtigt.</w:t>
+      </w:r>
+    </w:p>
+    <w:p>
+      <w:pPr>
+        <w:pStyle w:val="Heading3"/>
+      </w:pPr>
+      <w:bookmarkStart w:id="24" w:name="_Toc100471502"/>
+      <w:r>
+        <w:t>Swagger</w:t>
+      </w:r>
+      <w:bookmarkEnd w:id="24"/>
+    </w:p>
+    <w:p>
+      <w:r>
+        <w:t>Jeg har Swagger indbygget i mit API, som gør mig i stand til at teste alle mine endpoints uden behov for et tredjepartsprogram. Swagger er smart fordi det også giver dig</w:t>
+      </w:r>
+      <w:r>
+        <w:t xml:space="preserve"> meget information om dine endpoints, som for eksempel at den foreslår syntax til requests, hvor man så bare kan fylde ind. Med swagger havde jeg også mulighed for at enable authentication på siden, hvor jeg kunne tilføje min JWT token og så kalde de endpoints der forventede sådan en.</w:t>
+      </w:r>
+    </w:p>
+    <w:p>
+      <w:r>
+        <w:t xml:space="preserve">Ellers kunne man have testet sine endpoints med </w:t>
+      </w:r>
+      <w:r>
+        <w:t>P</w:t>
+      </w:r>
+      <w:r>
+        <w:t xml:space="preserve">ostman, som jeg har gjort før, men efter at arbejde med swagger tror jeg aldrig jeg vil </w:t>
+      </w:r>
+      <w:r>
+        <w:t>bruge postman</w:t>
+      </w:r>
+      <w:r>
+        <w:t xml:space="preserve"> igen, i hvert fald ikke hvis jeg har valget om at få swagger indbygget fra starten.</w:t>
+      </w:r>
+      <w:r>
+        <w:t xml:space="preserve"> I Postman kan du skrive requests og sende til dine endpoints. Resultatet er det samme som swagger, men du har flere muligheder for at begå fejl, for eksempel ved at sende det forkerte format eller forkert syntax.</w:t>
+      </w:r>
+    </w:p>
+    <w:p>
+      <w:pPr>
+        <w:pStyle w:val="Heading3"/>
+      </w:pPr>
+      <w:bookmarkStart w:id="25" w:name="_Toc100471503"/>
+      <w:r>
+        <w:t>Convey</w:t>
+      </w:r>
+      <w:r>
+        <w:t>o</w:t>
+      </w:r>
+      <w:r>
+        <w:t>r</w:t>
+      </w:r>
+      <w:bookmarkEnd w:id="25"/>
+    </w:p>
+    <w:p>
+      <w:r>
+        <w:t>Til</w:t>
+      </w:r>
+      <w:r>
+        <w:t xml:space="preserve"> testning af min app på en </w:t>
+      </w:r>
+      <w:r>
+        <w:rPr>
+          <w:color w:val="FF0000"/>
+        </w:rPr>
+        <w:t>mobil enhed</w:t>
+      </w:r>
+      <w:r>
+        <w:t xml:space="preserve">, til </w:t>
+      </w:r>
+      <w:r>
+        <w:t xml:space="preserve">at gøre mit API tilgængeligt over nettet når jeg kører det på min maskine, </w:t>
+      </w:r>
+      <w:r>
+        <w:t>har</w:t>
+      </w:r>
+      <w:r>
+        <w:t xml:space="preserve"> jeg </w:t>
+      </w:r>
+      <w:r>
+        <w:t xml:space="preserve">brugt </w:t>
+      </w:r>
+      <w:r>
+        <w:t>en Visual Studio extension der hedder Conveyor. Conveyor gør det meget nemt at tilgå ens services på denne måde, primært med fokus på at teste dem.</w:t>
+      </w:r>
+    </w:p>
+    <w:p>
+      <w:pPr>
+        <w:pStyle w:val="Heading3"/>
+      </w:pPr>
+      <w:bookmarkStart w:id="26" w:name="_Toc100471506"/>
+      <w:r>
+        <w:t>Visual Studio Code</w:t>
+      </w:r>
+      <w:bookmarkEnd w:id="26"/>
+    </w:p>
+    <w:p>
+      <w:r>
+        <w:t>Til at udvikle min PWA har jeg brugt Visual Studio Code. Man kunne også have brugt Visual Studio, men jeg kan godt lide at bruge det mest letvægtige jeg kan til en given opgave, og Visual Studio har ikke rigtig nogen funktioner jeg skal bruge til at udvikle en PWA.</w:t>
+      </w:r>
+    </w:p>
+    <w:p>
+      <w:r>
+        <w:t>Visual Studio Code er et letv</w:t>
+      </w:r>
+      <w:r>
+        <w:t>æ</w:t>
+      </w:r>
+      <w:r>
+        <w:t>gtigt alternativ til Visual Studio, og det er noget nemmer</w:t>
+      </w:r>
+      <w:r>
+        <w:t>e</w:t>
+      </w:r>
+      <w:r>
+        <w:t xml:space="preserve"> at finde rundt i. Det er også nemt at finde og </w:t>
+      </w:r>
+      <w:r>
+        <w:t>konfigurere</w:t>
+      </w:r>
+      <w:r>
+        <w:t xml:space="preserve"> extensions i, og jeg bruger det meget når jeg koder i min fritid.</w:t>
+      </w:r>
+    </w:p>
+    <w:p>
+      <w:pPr>
+        <w:pStyle w:val="Heading3"/>
+      </w:pPr>
+      <w:bookmarkStart w:id="27" w:name="_Toc100471504"/>
+      <w:r>
+        <w:t>Firebase</w:t>
+      </w:r>
+      <w:bookmarkEnd w:id="27"/>
+    </w:p>
+    <w:p>
+      <w:r>
+        <w:t>Fordi min PWA ikke kan køres</w:t>
+      </w:r>
+      <w:r>
+        <w:t xml:space="preserve"> </w:t>
+      </w:r>
+      <w:r>
+        <w:t xml:space="preserve">gennem Visual Studio som man normalt kører ting, er Conveyor ikke en løsning når jeg vil teste den på en </w:t>
+      </w:r>
+      <w:r>
+        <w:rPr>
+          <w:color w:val="FF0000"/>
+        </w:rPr>
+        <w:t>mobil enhed</w:t>
+      </w:r>
+      <w:r>
+        <w:t>. For at gøre min PWA tilgængelig online bruger jeg Firebase. Firebase er en google service hvor man gratis kan oprette en bruger og deploye services, som derefter kan tilgås udefra.</w:t>
+      </w:r>
+    </w:p>
+    <w:p>
+      <w:pPr>
+        <w:pStyle w:val="Heading3"/>
+      </w:pPr>
+      <w:bookmarkStart w:id="28" w:name="_Toc100471507"/>
+      <w:r>
+        <w:t>Microsoft SQL Server Management Studio</w:t>
+      </w:r>
+      <w:bookmarkEnd w:id="28"/>
+    </w:p>
+    <w:p>
+      <w:r>
+        <w:t>Til at inspicere min database efter oprettelse gennem Visual Studio har jeg brugt Microsoft SQL Server Management Studio. D</w:t>
+      </w:r>
+      <w:r>
+        <w:t xml:space="preserve">a det er en </w:t>
+      </w:r>
+      <w:r>
+        <w:t>MS-SQL database</w:t>
+      </w:r>
+      <w:r>
+        <w:t>, og Microsoft SQL Server Management Studio er den tilknyttede IDE, gav det mening og herigennem kunne jeg inspicere tabeller og kolonner i grafisk interface,  og kontrollere at det hele så ud som jeg havde planlagt.</w:t>
+      </w:r>
+    </w:p>
+    <w:p>
+      <w:pPr>
+        <w:pStyle w:val="Heading3"/>
+      </w:pPr>
+      <w:bookmarkStart w:id="29" w:name="_Toc100471508"/>
+      <w:r>
+        <w:lastRenderedPageBreak/>
+        <w:t>GitKraken</w:t>
+      </w:r>
+      <w:bookmarkEnd w:id="29"/>
+    </w:p>
+    <w:p>
+      <w:r>
+        <w:t xml:space="preserve">Til at interagere med Git og mit </w:t>
+      </w:r>
+      <w:r>
+        <w:t>repository</w:t>
+      </w:r>
+      <w:r>
+        <w:t xml:space="preserve"> på Github.com har jeg brugt GitKraken. Der er mange forskellige programmer til at bruge </w:t>
+      </w:r>
+      <w:r>
+        <w:t>G</w:t>
+      </w:r>
+      <w:r>
+        <w:t>it, for eksempel GitHub Desktop og Tortoise Git, men for mig at se kan de stort set det samme, så jeg valgte en jeg vidste var populær</w:t>
+      </w:r>
+      <w:r>
+        <w:t xml:space="preserve"> og som jeg har set andre bruge</w:t>
+      </w:r>
       <w:r>
         <w:t>.</w:t>
       </w:r>
     </w:p>
     <w:p>
-      <w:pPr>
-        <w:pStyle w:val="Heading3"/>
-      </w:pPr>
-      <w:bookmarkStart w:id="23" w:name="_Toc100471502"/>
-      <w:r>
-        <w:t>Swagger</w:t>
-      </w:r>
-      <w:bookmarkEnd w:id="23"/>
-    </w:p>
-    <w:p>
-      <w:r>
-        <w:t xml:space="preserve">Jeg har Swagger indbygget i mit API, som gør mig i stand til at teste alle mine </w:t>
-      </w:r>
-      <w:proofErr w:type="spellStart"/>
-      <w:r>
-        <w:t>endpoints</w:t>
-      </w:r>
-      <w:proofErr w:type="spellEnd"/>
-      <w:r>
-        <w:t xml:space="preserve"> uden behov for et tredjepartsprogram. Swagger er smart fordi det også giver dig</w:t>
-      </w:r>
-      <w:r>
-        <w:t xml:space="preserve"> meget information om dine </w:t>
-      </w:r>
-      <w:proofErr w:type="spellStart"/>
-      <w:r>
-        <w:t>endpoints</w:t>
-      </w:r>
-      <w:proofErr w:type="spellEnd"/>
-      <w:r>
-        <w:t xml:space="preserve">, som for eksempel at den foreslår </w:t>
-      </w:r>
-      <w:proofErr w:type="spellStart"/>
-      <w:r>
-        <w:t>syntax</w:t>
-      </w:r>
-      <w:proofErr w:type="spellEnd"/>
-      <w:r>
-        <w:t xml:space="preserve"> til </w:t>
-      </w:r>
-      <w:proofErr w:type="spellStart"/>
-      <w:r>
-        <w:t>requests</w:t>
-      </w:r>
-      <w:proofErr w:type="spellEnd"/>
-      <w:r>
-        <w:t xml:space="preserve">, hvor man så bare kan fylde ind. Med swagger havde jeg også mulighed for at </w:t>
-      </w:r>
-      <w:proofErr w:type="spellStart"/>
-      <w:r>
-        <w:t>enable</w:t>
-      </w:r>
-      <w:proofErr w:type="spellEnd"/>
+      <w:r>
+        <w:t>Jeg har ikke gjort meget andet i selve GitKraken end at pushe til GitHub, og til det har det virket fortrinligt.</w:t>
+      </w:r>
+    </w:p>
+    <w:p/>
+    <w:p>
+      <w:pPr>
+        <w:pStyle w:val="Heading2"/>
+      </w:pPr>
+      <w:r>
+        <w:t>Hosting</w:t>
+      </w:r>
+    </w:p>
+    <w:p>
+      <w:r>
+        <w:t>Til endelig hosting af min løsning har jeg valgt at bruge Microsoft Azure.</w:t>
+      </w:r>
+    </w:p>
+    <w:p>
+      <w:r>
+        <w:t>Microsft Azure er den næststørste</w:t>
+      </w:r>
+      <w:r>
+        <w:t xml:space="preserve"> Cloud Computing platform, næst efter </w:t>
+      </w:r>
+      <w:r>
+        <w:t>Amazon Web Services</w:t>
+      </w:r>
+      <w:r>
+        <w:t>, men den hurtigst voksende</w:t>
+      </w:r>
+      <w:r>
+        <w:rPr>
+          <w:rStyle w:val="FootnoteReference"/>
+        </w:rPr>
+        <w:footnoteReference w:id="12"/>
+      </w:r>
+      <w:r>
+        <w:t>.</w:t>
+      </w:r>
+    </w:p>
+    <w:p>
+      <w:r>
+        <w:t xml:space="preserve">Jeg valgte </w:t>
+      </w:r>
+      <w:r>
+        <w:t xml:space="preserve">at bruge </w:t>
+      </w:r>
+      <w:r>
+        <w:t>Microsft Azure</w:t>
+      </w:r>
+      <w:r>
+        <w:t xml:space="preserve"> fordi den er nyere</w:t>
+      </w:r>
+      <w:r>
+        <w:t xml:space="preserve"> end </w:t>
+      </w:r>
+      <w:r>
+        <w:t>Amazon Web Services</w:t>
+      </w:r>
+      <w:r>
+        <w:t xml:space="preserve">, jeg har hørt mere positivt om den, og som endnu et Microsoft produkt kan jeg publishe til den direkte fra Visual Studio uden at skulle døje med extensions eller lignende. Jeg kunne også bruge </w:t>
+      </w:r>
+      <w:r>
+        <w:t>Microsoft SQL Server Management Studio</w:t>
+      </w:r>
+      <w:r>
+        <w:t xml:space="preserve"> til at konfigurere firewall på min SQL database på </w:t>
+      </w:r>
+      <w:r>
+        <w:t>Microsft Azure</w:t>
+      </w:r>
+      <w:r>
+        <w:t xml:space="preserve">, som er endnu en ting jeg ikke nødvendigvis tænker var gået gnidningsfrit på </w:t>
+      </w:r>
+      <w:r>
+        <w:t>Amazon Web Services</w:t>
+      </w:r>
+      <w:r>
+        <w:t>.</w:t>
+      </w:r>
+    </w:p>
+    <w:p>
+      <w:r>
+        <w:t xml:space="preserve">Microsoft Azure tillod mig også at sætte Continous Deployment op på begge dele af projektet med </w:t>
+      </w:r>
+      <w:r>
+        <w:t>GitHub</w:t>
+      </w:r>
+      <w:r>
+        <w:t xml:space="preserve"> actions, og havde jeg vidst hvor nemt det ville være når det var oppe at køre</w:t>
+      </w:r>
+      <w:r>
+        <w:t xml:space="preserve">, havde jeg gjort det som det allerførste, og sparet mig selv at bruge Conveyor og Firebase til testing. Den eneste ulempe ved </w:t>
+      </w:r>
+      <w:r>
+        <w:t xml:space="preserve">Microsoft Azure </w:t>
+      </w:r>
+      <w:r>
+        <w:t>i den sammenhæng er at den er noget længere om at deploye, hvor Conveyor og Firebase tilsammen er næsten øjeblikkelige, så om jeg i virkeligheden havde sparet tid og besvær på den måde er lidt svært at sige.</w:t>
+      </w:r>
+    </w:p>
+    <w:p>
+      <w:r>
+        <w:t>Alternativet til at bruge en Cloud Computing platform, kunne også være en traditionel server.</w:t>
+      </w:r>
       <w:r>
         <w:t xml:space="preserve"> </w:t>
       </w:r>
-      <w:proofErr w:type="spellStart"/>
-      <w:r>
-        <w:t>authentication</w:t>
-      </w:r>
-      <w:proofErr w:type="spellEnd"/>
-      <w:r>
-        <w:t xml:space="preserve"> på siden, hvor jeg kunne tilføje min JWT </w:t>
-      </w:r>
-      <w:proofErr w:type="spellStart"/>
-      <w:r>
-        <w:t>token</w:t>
-      </w:r>
-      <w:proofErr w:type="spellEnd"/>
-      <w:r>
-        <w:t xml:space="preserve"> og så kalde de </w:t>
-      </w:r>
-      <w:proofErr w:type="spellStart"/>
-      <w:r>
-        <w:t>endpoints</w:t>
-      </w:r>
-      <w:proofErr w:type="spellEnd"/>
-      <w:r>
-        <w:t xml:space="preserve"> der forventede sådan en.</w:t>
-      </w:r>
-    </w:p>
-    <w:p>
-      <w:r>
-        <w:t xml:space="preserve">Ellers kunne man have testet sine </w:t>
-      </w:r>
-      <w:proofErr w:type="spellStart"/>
-      <w:r>
-        <w:t>endpoints</w:t>
-      </w:r>
-      <w:proofErr w:type="spellEnd"/>
-      <w:r>
-        <w:t xml:space="preserve"> med </w:t>
-      </w:r>
-      <w:proofErr w:type="spellStart"/>
-      <w:r>
-        <w:t>P</w:t>
-      </w:r>
-      <w:r>
-        <w:t>ostman</w:t>
-      </w:r>
-      <w:proofErr w:type="spellEnd"/>
-      <w:r>
-        <w:t xml:space="preserve">, som jeg har gjort før, men efter at arbejde med swagger tror jeg aldrig jeg vil </w:t>
-      </w:r>
-      <w:r>
-        <w:t xml:space="preserve">bruge </w:t>
-      </w:r>
-      <w:proofErr w:type="spellStart"/>
-      <w:r>
-        <w:t>postman</w:t>
-      </w:r>
-      <w:proofErr w:type="spellEnd"/>
-      <w:r>
-        <w:t xml:space="preserve"> igen, i hvert fald ikke hvis jeg har valget om at få swagger indbygget fra starten.</w:t>
-      </w:r>
-      <w:r>
-        <w:t xml:space="preserve"> I </w:t>
-      </w:r>
-      <w:proofErr w:type="spellStart"/>
-      <w:r>
-        <w:t>Postman</w:t>
-      </w:r>
-      <w:proofErr w:type="spellEnd"/>
-      <w:r>
-        <w:t xml:space="preserve"> kan du skrive </w:t>
-      </w:r>
-      <w:proofErr w:type="spellStart"/>
-      <w:r>
-        <w:t>requests</w:t>
-      </w:r>
-      <w:proofErr w:type="spellEnd"/>
-      <w:r>
-        <w:t xml:space="preserve"> og sende til dine </w:t>
-      </w:r>
-      <w:proofErr w:type="spellStart"/>
-      <w:r>
-        <w:t>endpoints</w:t>
-      </w:r>
-      <w:proofErr w:type="spellEnd"/>
-      <w:r>
-        <w:t xml:space="preserve">. Resultatet er det samme som swagger, men du har flere muligheder for at begå fejl, for eksempel ved at sende det forkerte format eller forkert </w:t>
-      </w:r>
-      <w:proofErr w:type="spellStart"/>
-      <w:r>
-        <w:t>syntax</w:t>
-      </w:r>
-      <w:proofErr w:type="spellEnd"/>
+      <w:r>
+        <w:t xml:space="preserve">Hvis jeg havde </w:t>
+      </w:r>
+      <w:r>
+        <w:t xml:space="preserve">en fysisk </w:t>
+      </w:r>
+      <w:r>
+        <w:t xml:space="preserve">server og et domæne til rådighed </w:t>
+      </w:r>
+      <w:r>
+        <w:t>kunne</w:t>
+      </w:r>
+      <w:r>
+        <w:t xml:space="preserve"> jeg lave mit API</w:t>
+      </w:r>
+      <w:r>
+        <w:t xml:space="preserve"> og min PWA</w:t>
+      </w:r>
+      <w:r>
+        <w:t xml:space="preserve"> til Docker image</w:t>
+      </w:r>
+      <w:r>
+        <w:t>s</w:t>
+      </w:r>
+      <w:r>
+        <w:t>, som jeg så kunne køre på server</w:t>
+      </w:r>
+      <w:r>
+        <w:t>en</w:t>
+      </w:r>
+      <w:r>
+        <w:t>, og derefter route trafikken mod et subdomæne til exposed</w:t>
+      </w:r>
+      <w:r>
+        <w:t>e</w:t>
+      </w:r>
+      <w:r>
+        <w:t xml:space="preserve"> port</w:t>
+      </w:r>
+      <w:r>
+        <w:t>e</w:t>
+      </w:r>
+      <w:r>
+        <w:t xml:space="preserve"> på container</w:t>
+      </w:r>
+      <w:r>
+        <w:t>ne</w:t>
+      </w:r>
+      <w:r>
+        <w:t xml:space="preserve">. Derved ville man kunne tilgå </w:t>
+      </w:r>
+      <w:r>
+        <w:t>begge services</w:t>
+      </w:r>
+      <w:r>
+        <w:t xml:space="preserve"> udefra via subdomæne</w:t>
+      </w:r>
+      <w:r>
+        <w:t>r</w:t>
+      </w:r>
       <w:r>
         <w:t>.</w:t>
       </w:r>
-    </w:p>
-    <w:p>
-      <w:pPr>
-        <w:pStyle w:val="Heading3"/>
-      </w:pPr>
-      <w:bookmarkStart w:id="24" w:name="_Toc100471503"/>
-      <w:proofErr w:type="spellStart"/>
-      <w:r>
-        <w:t>Convey</w:t>
-      </w:r>
-      <w:r>
-        <w:t>o</w:t>
-      </w:r>
-      <w:r>
-        <w:t>r</w:t>
-      </w:r>
-      <w:bookmarkEnd w:id="24"/>
-      <w:proofErr w:type="spellEnd"/>
-    </w:p>
-    <w:p>
-      <w:r>
-        <w:t>Til</w:t>
-      </w:r>
-      <w:r>
-        <w:t xml:space="preserve"> testning af min app på en </w:t>
-      </w:r>
-      <w:r>
-        <w:rPr>
-          <w:color w:val="FF0000"/>
-        </w:rPr>
-        <w:t>mobil enhed</w:t>
-      </w:r>
-      <w:r>
-        <w:t xml:space="preserve">, til </w:t>
-      </w:r>
-      <w:r>
-        <w:t xml:space="preserve">at gøre mit API tilgængeligt over nettet når jeg kører det på min maskine, </w:t>
-      </w:r>
-      <w:r>
-        <w:t>har</w:t>
-      </w:r>
-      <w:r>
-        <w:t xml:space="preserve"> jeg </w:t>
-      </w:r>
-      <w:r>
-        <w:t xml:space="preserve">brugt </w:t>
-      </w:r>
-      <w:r>
-        <w:t xml:space="preserve">en Visual Studio </w:t>
-      </w:r>
-      <w:proofErr w:type="spellStart"/>
-      <w:r>
-        <w:t>extension</w:t>
-      </w:r>
-      <w:proofErr w:type="spellEnd"/>
-      <w:r>
-        <w:t xml:space="preserve"> der hedder </w:t>
-      </w:r>
-      <w:proofErr w:type="spellStart"/>
-      <w:r>
-        <w:t>Conveyor</w:t>
-      </w:r>
-      <w:proofErr w:type="spellEnd"/>
-      <w:r>
-        <w:t xml:space="preserve">. </w:t>
-      </w:r>
-      <w:proofErr w:type="spellStart"/>
-      <w:r>
-        <w:t>Conveyor</w:t>
-      </w:r>
-      <w:proofErr w:type="spellEnd"/>
-      <w:r>
-        <w:t xml:space="preserve"> gør det meget nemt at tilgå ens services på denne måde, primært med fokus på at teste dem.</w:t>
-      </w:r>
-    </w:p>
-    <w:p>
-      <w:pPr>
-        <w:pStyle w:val="Heading3"/>
-      </w:pPr>
-      <w:bookmarkStart w:id="25" w:name="_Toc100471504"/>
-      <w:r>
-        <w:t>Firebase</w:t>
-      </w:r>
-      <w:bookmarkEnd w:id="25"/>
-    </w:p>
-    <w:p>
-      <w:r>
-        <w:t>Fordi min PWA ikke kan køres</w:t>
-      </w:r>
       <w:r>
         <w:t xml:space="preserve"> </w:t>
       </w:r>
-      <w:r>
-        <w:t>gennem Visual Studio som man normalt kører ting</w:t>
-      </w:r>
-      <w:r>
-        <w:t>,</w:t>
-      </w:r>
-      <w:r>
-        <w:t xml:space="preserve"> er </w:t>
-      </w:r>
-      <w:proofErr w:type="spellStart"/>
-      <w:r>
-        <w:t>Conveyor</w:t>
-      </w:r>
-      <w:proofErr w:type="spellEnd"/>
-      <w:r>
-        <w:t xml:space="preserve"> ikke en løsning</w:t>
-      </w:r>
-      <w:r>
-        <w:t xml:space="preserve"> når jeg vil teste den på en </w:t>
-      </w:r>
-      <w:r>
-        <w:rPr>
-          <w:color w:val="FF0000"/>
-        </w:rPr>
-        <w:t>mobil enhed</w:t>
-      </w:r>
-      <w:r>
-        <w:t xml:space="preserve">. </w:t>
-      </w:r>
-      <w:r>
-        <w:t>For at gøre min PWA tilgængelig online</w:t>
-      </w:r>
-      <w:r>
-        <w:t xml:space="preserve"> bruger jeg Firebase. </w:t>
-      </w:r>
-      <w:r>
-        <w:t xml:space="preserve">Firebase er en google service hvor man gratis kan oprette en bruger og </w:t>
-      </w:r>
-      <w:proofErr w:type="spellStart"/>
-      <w:r>
-        <w:t>deploye</w:t>
-      </w:r>
-      <w:proofErr w:type="spellEnd"/>
-      <w:r>
-        <w:t xml:space="preserve"> services, som derefter kan tilgås udefra.</w:t>
-      </w:r>
-    </w:p>
-    <w:p>
-      <w:pPr>
-        <w:pStyle w:val="Heading3"/>
-      </w:pPr>
-      <w:bookmarkStart w:id="26" w:name="_Toc100471505"/>
-      <w:proofErr w:type="spellStart"/>
-      <w:r>
-        <w:t>Azure</w:t>
-      </w:r>
-      <w:bookmarkEnd w:id="26"/>
-      <w:proofErr w:type="spellEnd"/>
-    </w:p>
-    <w:p/>
-    <w:p>
-      <w:pPr>
-        <w:pStyle w:val="Heading3"/>
-      </w:pPr>
-      <w:bookmarkStart w:id="27" w:name="_Toc100471506"/>
-      <w:r>
-        <w:t>Visual Studio Code</w:t>
-      </w:r>
-      <w:bookmarkEnd w:id="27"/>
-    </w:p>
-    <w:p>
-      <w:r>
-        <w:t xml:space="preserve">Til at udvikle min PWA har jeg brugt Visual Studio Code. Man kunne også have brugt Visual Studio, men jeg kan godt lide at bruge det mest </w:t>
-      </w:r>
-      <w:proofErr w:type="spellStart"/>
-      <w:r>
-        <w:t>letvægtige</w:t>
-      </w:r>
-      <w:proofErr w:type="spellEnd"/>
-      <w:r>
-        <w:t xml:space="preserve"> jeg kan til en given opgave, og Visual Studio har ikke rigtig nogen funktioner jeg skal bruge til at udvikle en PWA.</w:t>
-      </w:r>
-    </w:p>
-    <w:p>
-      <w:r>
-        <w:t xml:space="preserve">Visual Studio Code er et </w:t>
-      </w:r>
-      <w:proofErr w:type="spellStart"/>
-      <w:r>
-        <w:t>letv</w:t>
-      </w:r>
-      <w:r>
-        <w:t>æ</w:t>
-      </w:r>
-      <w:r>
-        <w:t>gtigt</w:t>
-      </w:r>
-      <w:proofErr w:type="spellEnd"/>
-      <w:r>
-        <w:t xml:space="preserve"> alternativ til Visual Studio, og det er noget nemmer</w:t>
-      </w:r>
-      <w:r>
-        <w:t>e</w:t>
-      </w:r>
-      <w:r>
-        <w:t xml:space="preserve"> at finde rundt i. Det er også nemt at finde og </w:t>
-      </w:r>
-      <w:r>
-        <w:t>konfigurere</w:t>
-      </w:r>
-      <w:r>
-        <w:t xml:space="preserve"> extensions i, og jeg bruger det meget når jeg koder i min fritid.</w:t>
-      </w:r>
-    </w:p>
-    <w:p>
-      <w:pPr>
-        <w:pStyle w:val="Heading3"/>
-      </w:pPr>
-      <w:bookmarkStart w:id="28" w:name="_Toc100471507"/>
-      <w:r>
-        <w:t>Microsoft SQL Server Management Studio</w:t>
-      </w:r>
-      <w:bookmarkEnd w:id="28"/>
-    </w:p>
-    <w:p>
-      <w:r>
-        <w:t>Til at inspicere min database efter oprettelse gennem Visual Studio har jeg brugt Microsoft SQL Server Management Studio. D</w:t>
-      </w:r>
-      <w:r>
-        <w:t xml:space="preserve">a det er en </w:t>
-      </w:r>
-      <w:r>
-        <w:t>MS-SQL database</w:t>
-      </w:r>
-      <w:r>
-        <w:t xml:space="preserve">, og Microsoft SQL Server Management Studio er den </w:t>
-      </w:r>
-      <w:r>
-        <w:lastRenderedPageBreak/>
-        <w:t xml:space="preserve">tilknyttede IDE, gav det mening og herigennem kunne jeg inspicere tabeller og kolonner i grafisk </w:t>
-      </w:r>
-      <w:proofErr w:type="gramStart"/>
-      <w:r>
-        <w:t>interface,  og</w:t>
-      </w:r>
-      <w:proofErr w:type="gramEnd"/>
-      <w:r>
-        <w:t xml:space="preserve"> kontrollere at det hele så ud som jeg havde planlagt.</w:t>
-      </w:r>
-    </w:p>
-    <w:p>
-      <w:pPr>
-        <w:pStyle w:val="Heading3"/>
-      </w:pPr>
-      <w:bookmarkStart w:id="29" w:name="_Toc100471508"/>
-      <w:proofErr w:type="spellStart"/>
-      <w:r>
-        <w:t>GitKraken</w:t>
-      </w:r>
-      <w:bookmarkEnd w:id="29"/>
-      <w:proofErr w:type="spellEnd"/>
-    </w:p>
-    <w:p>
-      <w:r>
-        <w:t xml:space="preserve">Til at interagere med Git og mit projekt på Github.com har jeg brugt </w:t>
-      </w:r>
-      <w:proofErr w:type="spellStart"/>
-      <w:r>
-        <w:t>GitKraken</w:t>
-      </w:r>
-      <w:proofErr w:type="spellEnd"/>
-      <w:r>
-        <w:t xml:space="preserve">. Der er mange forskellige programmer til at bruge </w:t>
-      </w:r>
-      <w:proofErr w:type="spellStart"/>
-      <w:r>
-        <w:t>git</w:t>
-      </w:r>
-      <w:proofErr w:type="spellEnd"/>
-      <w:r>
-        <w:t xml:space="preserve">, for eksempel GitHub Desktop og </w:t>
-      </w:r>
-      <w:proofErr w:type="spellStart"/>
-      <w:r>
-        <w:t>Tortoise</w:t>
-      </w:r>
-      <w:proofErr w:type="spellEnd"/>
-      <w:r>
-        <w:t xml:space="preserve"> Git, men for mig at se kan de stort set det samme, så jeg valgte en jeg vidste var populær.</w:t>
+    </w:p>
+    <w:p>
+      <w:pPr>
+        <w:rPr>
+          <w:color w:val="FF0000"/>
+        </w:rPr>
+      </w:pPr>
+      <w:r>
+        <w:rPr>
+          <w:color w:val="FF0000"/>
+        </w:rPr>
+        <w:t xml:space="preserve">En traditionel server blev ikke, trods forespørgsel, </w:t>
+      </w:r>
+      <w:r>
+        <w:rPr>
+          <w:color w:val="FF0000"/>
+        </w:rPr>
+        <w:t>stillet til rådighed</w:t>
+      </w:r>
+      <w:r>
+        <w:rPr>
+          <w:color w:val="FF0000"/>
+        </w:rPr>
+        <w:t xml:space="preserve"> for dette projekt.</w:t>
       </w:r>
     </w:p>
     <w:p>
@@ -4486,15 +4398,19 @@
         <w:t xml:space="preserve">Ydermere, </w:t>
       </w:r>
       <w:r>
-        <w:t xml:space="preserve">hvis der er forvirring eller spørgsmål til hvordan system </w:t>
-      </w:r>
-      <w:proofErr w:type="gramStart"/>
-      <w:r>
-        <w:t>fungere</w:t>
-      </w:r>
-      <w:proofErr w:type="gramEnd"/>
-      <w:r>
-        <w:t>, er brugervejledningerne sidst i produktrapporten skrevet til nye brugere af systemet, og de beskriver i detaljer hvordan man gør alt fra at installere appen og til at oprette og slette løbeture.</w:t>
+        <w:t>hvis der er forvirring eller spørgsmål til hvordan system</w:t>
+      </w:r>
+      <w:r>
+        <w:t>et</w:t>
+      </w:r>
+      <w:r>
+        <w:t xml:space="preserve"> fungere, er brugervejledningerne sidst i produktrapporten skrevet til nye brugere af systemet, og de beskriver i detaljer hvordan man gør alt fra at installere appen til at oprette</w:t>
+      </w:r>
+      <w:r>
+        <w:t>, vise,</w:t>
+      </w:r>
+      <w:r>
+        <w:t xml:space="preserve"> og slette løbeture.</w:t>
       </w:r>
     </w:p>
     <w:p/>
@@ -4532,37 +4448,8 @@
       </w:r>
     </w:p>
     <w:p>
-      <w:proofErr w:type="spellStart"/>
-      <w:r>
-        <w:t>Forever</w:t>
-      </w:r>
-      <w:proofErr w:type="spellEnd"/>
-      <w:r>
-        <w:t xml:space="preserve"> login like google, ask </w:t>
-      </w:r>
-      <w:proofErr w:type="spellStart"/>
-      <w:r>
-        <w:t>tobias</w:t>
-      </w:r>
-      <w:proofErr w:type="spellEnd"/>
-      <w:r>
-        <w:t xml:space="preserve"> (</w:t>
-      </w:r>
-      <w:proofErr w:type="spellStart"/>
-      <w:r>
-        <w:t>refresh</w:t>
-      </w:r>
-      <w:proofErr w:type="spellEnd"/>
-      <w:r>
-        <w:t xml:space="preserve"> </w:t>
-      </w:r>
-      <w:proofErr w:type="spellStart"/>
-      <w:r>
-        <w:t>token</w:t>
-      </w:r>
-      <w:proofErr w:type="spellEnd"/>
-      <w:r>
-        <w:t>)</w:t>
+      <w:r>
+        <w:t>Forever login like google, ask tobias (refresh token)</w:t>
       </w:r>
     </w:p>
     <w:p>
@@ -4583,13 +4470,7 @@
     </w:p>
     <w:p>
       <w:r>
-        <w:t xml:space="preserve">Min </w:t>
-      </w:r>
-      <w:r>
-        <w:t>realiserede</w:t>
-      </w:r>
-      <w:r>
-        <w:t xml:space="preserve"> tidsplan er lagt ved denne rapport som </w:t>
+        <w:t xml:space="preserve">Min realiserede tidsplan er lagt ved denne rapport som </w:t>
       </w:r>
       <w:r>
         <w:rPr>
@@ -4649,23 +4530,7 @@
     </w:p>
     <w:p>
       <w:r>
-        <w:t xml:space="preserve">Hvis jeg skulle planlægge om, ville jeg granulere mine overskrifter yderligere, selvom jeg synes at jeg gjorde mig umage med det. Der er nogen ting der kom til at gå ind under overskrifter hvor de ikke helt passer på min realiserede tidsplan, som for eksempel at </w:t>
-      </w:r>
-      <w:proofErr w:type="spellStart"/>
-      <w:r>
-        <w:t>deploye</w:t>
-      </w:r>
-      <w:proofErr w:type="spellEnd"/>
-      <w:r>
-        <w:t xml:space="preserve"> services til </w:t>
-      </w:r>
-      <w:proofErr w:type="spellStart"/>
-      <w:r>
-        <w:t>Azure</w:t>
-      </w:r>
-      <w:proofErr w:type="spellEnd"/>
-      <w:r>
-        <w:t>, som gik ind under opsætning siden jeg ikke havde et punkt til det.</w:t>
+        <w:t>Hvis jeg skulle planlægge om, ville jeg granulere mine overskrifter yderligere, selvom jeg synes at jeg gjorde mig umage med det. Der er nogen ting der kom til at gå ind under overskrifter hvor de ikke helt passer på min realiserede tidsplan, som for eksempel at deploye services til Azure, som gik ind under opsætning siden jeg ikke havde et punkt til det.</w:t>
       </w:r>
     </w:p>
     <w:p>
@@ -4699,23 +4564,7 @@
     </w:p>
     <w:p>
       <w:r>
-        <w:t xml:space="preserve">Gennem projektet har jeg udviklet en </w:t>
-      </w:r>
-      <w:proofErr w:type="spellStart"/>
-      <w:r>
-        <w:t>proof</w:t>
-      </w:r>
-      <w:proofErr w:type="spellEnd"/>
-      <w:r>
-        <w:t>-of-</w:t>
-      </w:r>
-      <w:proofErr w:type="spellStart"/>
-      <w:r>
-        <w:t>concept</w:t>
-      </w:r>
-      <w:proofErr w:type="spellEnd"/>
-      <w:r>
-        <w:t xml:space="preserve"> løsning på det problem jeg lagde ud i min case beskrivelse og problemformulering, og jeg føler at systemet besvarer dem mere en tilfredsstillende.</w:t>
+        <w:t>Gennem projektet har jeg udviklet en proof-of-concept løsning på det problem jeg lagde ud i min case beskrivelse og problemformulering, og jeg føler at systemet besvarer dem mere en tilfredsstillende.</w:t>
       </w:r>
     </w:p>
     <w:p>
@@ -4728,15 +4577,7 @@
     </w:p>
     <w:p>
       <w:r>
-        <w:t xml:space="preserve">Projekter som disse ser jeg som en kæmpe læringsmulighed, og jeg har arbejdet med ting som jeg har kendskab til gennem min undervisning, fordi jeg til hverdag arbejder med kode på en måde der ikke egner sig godt til besvarelse af de krav der er stillet til dette projekt, men ud over disse har jeg også stiftet bekendtskab med teknologier og udfordringer jeg ikke ser i min hverdag, som for eksempel Git og </w:t>
-      </w:r>
-      <w:proofErr w:type="spellStart"/>
-      <w:r>
-        <w:t>Azure</w:t>
-      </w:r>
-      <w:proofErr w:type="spellEnd"/>
-      <w:r>
-        <w:t>, som jeg i den grav kan tage med mig videre.</w:t>
+        <w:t>Projekter som disse ser jeg som en kæmpe læringsmulighed, og jeg har arbejdet med ting som jeg har kendskab til gennem min undervisning, fordi jeg til hverdag arbejder med kode på en måde der ikke egner sig godt til besvarelse af de krav der er stillet til dette projekt, men ud over disse har jeg også stiftet bekendtskab med teknologier og udfordringer jeg ikke ser i min hverdag, som for eksempel Git og Azure, som jeg i den grav kan tage med mig videre.</w:t>
       </w:r>
     </w:p>
     <w:p>
@@ -4770,7 +4611,7 @@
       <w:pPr>
         <w:pStyle w:val="FootnoteText"/>
       </w:pPr>
-      <w:hyperlink r:id="rId7" w:history="1">
+      <w:hyperlink r:id="rId15" w:history="1">
         <w:r>
           <w:rPr>
             <w:rStyle w:val="Hyperlink"/>
@@ -4783,7 +4624,7 @@
       <w:pPr>
         <w:pStyle w:val="FootnoteText"/>
       </w:pPr>
-      <w:hyperlink r:id="rId8" w:history="1">
+      <w:hyperlink r:id="rId16" w:history="1">
         <w:r>
           <w:rPr>
             <w:rStyle w:val="Hyperlink"/>
@@ -4796,7 +4637,7 @@
       <w:pPr>
         <w:pStyle w:val="FootnoteText"/>
       </w:pPr>
-      <w:hyperlink r:id="rId9" w:history="1">
+      <w:hyperlink r:id="rId17" w:history="1">
         <w:r>
           <w:rPr>
             <w:rStyle w:val="Hyperlink"/>
@@ -4809,7 +4650,7 @@
       <w:pPr>
         <w:pStyle w:val="FootnoteText"/>
       </w:pPr>
-      <w:hyperlink r:id="rId10" w:history="1">
+      <w:hyperlink r:id="rId18" w:history="1">
         <w:r>
           <w:rPr>
             <w:rStyle w:val="Hyperlink"/>
@@ -4822,7 +4663,7 @@
       <w:pPr>
         <w:pStyle w:val="FootnoteText"/>
       </w:pPr>
-      <w:hyperlink r:id="rId11" w:history="1">
+      <w:hyperlink r:id="rId19" w:history="1">
         <w:r>
           <w:rPr>
             <w:rStyle w:val="Hyperlink"/>
@@ -4835,7 +4676,7 @@
       <w:pPr>
         <w:pStyle w:val="FootnoteText"/>
       </w:pPr>
-      <w:hyperlink r:id="rId12" w:history="1">
+      <w:hyperlink r:id="rId20" w:history="1">
         <w:r>
           <w:rPr>
             <w:rStyle w:val="Hyperlink"/>
@@ -4848,7 +4689,7 @@
       <w:pPr>
         <w:pStyle w:val="FootnoteText"/>
       </w:pPr>
-      <w:hyperlink r:id="rId13" w:history="1">
+      <w:hyperlink r:id="rId21" w:history="1">
         <w:r>
           <w:rPr>
             <w:rStyle w:val="Hyperlink"/>
@@ -4861,7 +4702,7 @@
       <w:pPr>
         <w:pStyle w:val="FootnoteText"/>
       </w:pPr>
-      <w:hyperlink r:id="rId14" w:history="1">
+      <w:hyperlink r:id="rId22" w:history="1">
         <w:r>
           <w:rPr>
             <w:rStyle w:val="Hyperlink"/>
@@ -4874,7 +4715,7 @@
       <w:pPr>
         <w:pStyle w:val="FootnoteText"/>
       </w:pPr>
-      <w:hyperlink r:id="rId15" w:history="1">
+      <w:hyperlink r:id="rId23" w:history="1">
         <w:r>
           <w:rPr>
             <w:rStyle w:val="Hyperlink"/>
@@ -4887,7 +4728,7 @@
       <w:pPr>
         <w:pStyle w:val="FootnoteText"/>
       </w:pPr>
-      <w:hyperlink r:id="rId16" w:history="1">
+      <w:hyperlink r:id="rId24" w:history="1">
         <w:r>
           <w:rPr>
             <w:rStyle w:val="Hyperlink"/>
@@ -4900,7 +4741,7 @@
       <w:pPr>
         <w:pStyle w:val="FootnoteText"/>
       </w:pPr>
-      <w:hyperlink r:id="rId17" w:history="1">
+      <w:hyperlink r:id="rId25" w:history="1">
         <w:r>
           <w:rPr>
             <w:rStyle w:val="Hyperlink"/>
@@ -4909,11 +4750,33 @@
         </w:r>
       </w:hyperlink>
     </w:p>
+    <w:p>
+      <w:hyperlink r:id="rId26" w:history="1">
+        <w:r>
+          <w:rPr>
+            <w:rStyle w:val="Hyperlink"/>
+          </w:rPr>
+          <w:t>https://www.simplilearn.com/tutorials/azure-tutorial/what-is-azure</w:t>
+        </w:r>
+      </w:hyperlink>
+    </w:p>
     <w:p/>
+    <w:p>
+      <w:pPr>
+        <w:sectPr>
+          <w:headerReference w:type="default" r:id="rId27"/>
+          <w:footerReference w:type="default" r:id="rId28"/>
+          <w:pgSz w:w="11906" w:h="16838"/>
+          <w:pgMar w:top="1701" w:right="1134" w:bottom="1701" w:left="1134" w:header="708" w:footer="708" w:gutter="0"/>
+          <w:cols w:space="708"/>
+          <w:docGrid w:linePitch="360"/>
+        </w:sectPr>
+      </w:pPr>
+    </w:p>
     <w:p/>
     <w:sectPr>
-      <w:headerReference w:type="default" r:id="rId18"/>
-      <w:footerReference w:type="default" r:id="rId19"/>
+      <w:headerReference w:type="default" r:id="rId29"/>
+      <w:footerReference w:type="default" r:id="rId30"/>
       <w:pgSz w:w="11906" w:h="16838"/>
       <w:pgMar w:top="1701" w:right="1134" w:bottom="1701" w:left="1134" w:header="708" w:footer="708" w:gutter="0"/>
       <w:cols w:space="708"/>
@@ -4950,6 +4813,36 @@
 
 <file path=word/footer1.xml><?xml version="1.0" encoding="utf-8"?>
 <w:ftr xmlns:wpc="http://schemas.microsoft.com/office/word/2010/wordprocessingCanvas" xmlns:cx="http://schemas.microsoft.com/office/drawing/2014/chartex" xmlns:cx1="http://schemas.microsoft.com/office/drawing/2015/9/8/chartex" xmlns:cx2="http://schemas.microsoft.com/office/drawing/2015/10/21/chartex" xmlns:cx3="http://schemas.microsoft.com/office/drawing/2016/5/9/chartex" xmlns:cx4="http://schemas.microsoft.com/office/drawing/2016/5/10/chartex" xmlns:cx5="http://schemas.microsoft.com/office/drawing/2016/5/11/chartex" xmlns:cx6="http://schemas.microsoft.com/office/drawing/2016/5/12/chartex" xmlns:cx7="http://schemas.microsoft.com/office/drawing/2016/5/13/chartex" xmlns:cx8="http://schemas.microsoft.com/office/drawing/2016/5/14/chartex" xmlns:mc="http://schemas.openxmlformats.org/markup-compatibility/2006" xmlns:aink="http://schemas.microsoft.com/office/drawing/2016/ink" xmlns:am3d="http://schemas.microsoft.com/office/drawing/2017/model3d" xmlns:o="urn:schemas-microsoft-com:office:office" xmlns:r="http://schemas.openxmlformats.org/officeDocument/2006/relationships" xmlns:m="http://schemas.openxmlformats.org/officeDocument/2006/math" xmlns:v="urn:schemas-microsoft-com:vml" xmlns:wp14="http://schemas.microsoft.com/office/word/2010/wordprocessingDrawing" xmlns:wp="http://schemas.openxmlformats.org/drawingml/2006/wordprocessingDrawing" xmlns:w10="urn:schemas-microsoft-com:office:word" xmlns:w="http://schemas.openxmlformats.org/wordprocessingml/2006/main" xmlns:w14="http://schemas.microsoft.com/office/word/2010/wordml" xmlns:w15="http://schemas.microsoft.com/office/word/2012/wordml" xmlns:w16cex="http://schemas.microsoft.com/office/word/2018/wordml/cex" xmlns:w16cid="http://schemas.microsoft.com/office/word/2016/wordml/cid" xmlns:w16="http://schemas.microsoft.com/office/word/2018/wordml" xmlns:w16sdtdh="http://schemas.microsoft.com/office/word/2020/wordml/sdtdatahash" xmlns:w16se="http://schemas.microsoft.com/office/word/2015/wordml/symex" xmlns:wpg="http://schemas.microsoft.com/office/word/2010/wordprocessingGroup" xmlns:wpi="http://schemas.microsoft.com/office/word/2010/wordprocessingInk" xmlns:wne="http://schemas.microsoft.com/office/word/2006/wordml" xmlns:wps="http://schemas.microsoft.com/office/word/2010/wordprocessingShape" mc:Ignorable="w14 w15 w16se w16cid w16 w16cex w16sdtdh wp14">
+  <w:p>
+    <w:pPr>
+      <w:pStyle w:val="Footer"/>
+    </w:pPr>
+  </w:p>
+</w:ftr>
+</file>
+
+<file path=word/footer2.xml><?xml version="1.0" encoding="utf-8"?>
+<w:ftr xmlns:wpc="http://schemas.microsoft.com/office/word/2010/wordprocessingCanvas" xmlns:cx="http://schemas.microsoft.com/office/drawing/2014/chartex" xmlns:cx1="http://schemas.microsoft.com/office/drawing/2015/9/8/chartex" xmlns:cx2="http://schemas.microsoft.com/office/drawing/2015/10/21/chartex" xmlns:cx3="http://schemas.microsoft.com/office/drawing/2016/5/9/chartex" xmlns:cx4="http://schemas.microsoft.com/office/drawing/2016/5/10/chartex" xmlns:cx5="http://schemas.microsoft.com/office/drawing/2016/5/11/chartex" xmlns:cx6="http://schemas.microsoft.com/office/drawing/2016/5/12/chartex" xmlns:cx7="http://schemas.microsoft.com/office/drawing/2016/5/13/chartex" xmlns:cx8="http://schemas.microsoft.com/office/drawing/2016/5/14/chartex" xmlns:mc="http://schemas.openxmlformats.org/markup-compatibility/2006" xmlns:aink="http://schemas.microsoft.com/office/drawing/2016/ink" xmlns:am3d="http://schemas.microsoft.com/office/drawing/2017/model3d" xmlns:o="urn:schemas-microsoft-com:office:office" xmlns:r="http://schemas.openxmlformats.org/officeDocument/2006/relationships" xmlns:m="http://schemas.openxmlformats.org/officeDocument/2006/math" xmlns:v="urn:schemas-microsoft-com:vml" xmlns:wp14="http://schemas.microsoft.com/office/word/2010/wordprocessingDrawing" xmlns:wp="http://schemas.openxmlformats.org/drawingml/2006/wordprocessingDrawing" xmlns:w10="urn:schemas-microsoft-com:office:word" xmlns:w="http://schemas.openxmlformats.org/wordprocessingml/2006/main" xmlns:w14="http://schemas.microsoft.com/office/word/2010/wordml" xmlns:w15="http://schemas.microsoft.com/office/word/2012/wordml" xmlns:w16cex="http://schemas.microsoft.com/office/word/2018/wordml/cex" xmlns:w16cid="http://schemas.microsoft.com/office/word/2016/wordml/cid" xmlns:w16="http://schemas.microsoft.com/office/word/2018/wordml" xmlns:w16sdtdh="http://schemas.microsoft.com/office/word/2020/wordml/sdtdatahash" xmlns:w16se="http://schemas.microsoft.com/office/word/2015/wordml/symex" xmlns:wpg="http://schemas.microsoft.com/office/word/2010/wordprocessingGroup" xmlns:wpi="http://schemas.microsoft.com/office/word/2010/wordprocessingInk" xmlns:wne="http://schemas.microsoft.com/office/word/2006/wordml" xmlns:wps="http://schemas.microsoft.com/office/word/2010/wordprocessingShape" mc:Ignorable="w14 w15 w16se w16cid w16 w16cex w16sdtdh wp14">
+  <w:p>
+    <w:pPr>
+      <w:pStyle w:val="Footer"/>
+    </w:pPr>
+  </w:p>
+</w:ftr>
+</file>
+
+<file path=word/footer3.xml><?xml version="1.0" encoding="utf-8"?>
+<w:ftr xmlns:wpc="http://schemas.microsoft.com/office/word/2010/wordprocessingCanvas" xmlns:cx="http://schemas.microsoft.com/office/drawing/2014/chartex" xmlns:cx1="http://schemas.microsoft.com/office/drawing/2015/9/8/chartex" xmlns:cx2="http://schemas.microsoft.com/office/drawing/2015/10/21/chartex" xmlns:cx3="http://schemas.microsoft.com/office/drawing/2016/5/9/chartex" xmlns:cx4="http://schemas.microsoft.com/office/drawing/2016/5/10/chartex" xmlns:cx5="http://schemas.microsoft.com/office/drawing/2016/5/11/chartex" xmlns:cx6="http://schemas.microsoft.com/office/drawing/2016/5/12/chartex" xmlns:cx7="http://schemas.microsoft.com/office/drawing/2016/5/13/chartex" xmlns:cx8="http://schemas.microsoft.com/office/drawing/2016/5/14/chartex" xmlns:mc="http://schemas.openxmlformats.org/markup-compatibility/2006" xmlns:aink="http://schemas.microsoft.com/office/drawing/2016/ink" xmlns:am3d="http://schemas.microsoft.com/office/drawing/2017/model3d" xmlns:o="urn:schemas-microsoft-com:office:office" xmlns:r="http://schemas.openxmlformats.org/officeDocument/2006/relationships" xmlns:m="http://schemas.openxmlformats.org/officeDocument/2006/math" xmlns:v="urn:schemas-microsoft-com:vml" xmlns:wp14="http://schemas.microsoft.com/office/word/2010/wordprocessingDrawing" xmlns:wp="http://schemas.openxmlformats.org/drawingml/2006/wordprocessingDrawing" xmlns:w10="urn:schemas-microsoft-com:office:word" xmlns:w="http://schemas.openxmlformats.org/wordprocessingml/2006/main" xmlns:w14="http://schemas.microsoft.com/office/word/2010/wordml" xmlns:w15="http://schemas.microsoft.com/office/word/2012/wordml" xmlns:w16cex="http://schemas.microsoft.com/office/word/2018/wordml/cex" xmlns:w16cid="http://schemas.microsoft.com/office/word/2016/wordml/cid" xmlns:w16="http://schemas.microsoft.com/office/word/2018/wordml" xmlns:w16sdtdh="http://schemas.microsoft.com/office/word/2020/wordml/sdtdatahash" xmlns:w16se="http://schemas.microsoft.com/office/word/2015/wordml/symex" xmlns:wpg="http://schemas.microsoft.com/office/word/2010/wordprocessingGroup" xmlns:wpi="http://schemas.microsoft.com/office/word/2010/wordprocessingInk" xmlns:wne="http://schemas.microsoft.com/office/word/2006/wordml" xmlns:wps="http://schemas.microsoft.com/office/word/2010/wordprocessingShape" mc:Ignorable="w14 w15 w16se w16cid w16 w16cex w16sdtdh wp14">
+  <w:p>
+    <w:pPr>
+      <w:pStyle w:val="Footer"/>
+    </w:pPr>
+  </w:p>
+</w:ftr>
+</file>
+
+<file path=word/footer4.xml><?xml version="1.0" encoding="utf-8"?>
+<w:ftr xmlns:wpc="http://schemas.microsoft.com/office/word/2010/wordprocessingCanvas" xmlns:cx="http://schemas.microsoft.com/office/drawing/2014/chartex" xmlns:cx1="http://schemas.microsoft.com/office/drawing/2015/9/8/chartex" xmlns:cx2="http://schemas.microsoft.com/office/drawing/2015/10/21/chartex" xmlns:cx3="http://schemas.microsoft.com/office/drawing/2016/5/9/chartex" xmlns:cx4="http://schemas.microsoft.com/office/drawing/2016/5/10/chartex" xmlns:cx5="http://schemas.microsoft.com/office/drawing/2016/5/11/chartex" xmlns:cx6="http://schemas.microsoft.com/office/drawing/2016/5/12/chartex" xmlns:cx7="http://schemas.microsoft.com/office/drawing/2016/5/13/chartex" xmlns:cx8="http://schemas.microsoft.com/office/drawing/2016/5/14/chartex" xmlns:mc="http://schemas.openxmlformats.org/markup-compatibility/2006" xmlns:aink="http://schemas.microsoft.com/office/drawing/2016/ink" xmlns:am3d="http://schemas.microsoft.com/office/drawing/2017/model3d" xmlns:o="urn:schemas-microsoft-com:office:office" xmlns:r="http://schemas.openxmlformats.org/officeDocument/2006/relationships" xmlns:m="http://schemas.openxmlformats.org/officeDocument/2006/math" xmlns:v="urn:schemas-microsoft-com:vml" xmlns:wp14="http://schemas.microsoft.com/office/word/2010/wordprocessingDrawing" xmlns:wp="http://schemas.openxmlformats.org/drawingml/2006/wordprocessingDrawing" xmlns:w10="urn:schemas-microsoft-com:office:word" xmlns:w="http://schemas.openxmlformats.org/wordprocessingml/2006/main" xmlns:w14="http://schemas.microsoft.com/office/word/2010/wordml" xmlns:w15="http://schemas.microsoft.com/office/word/2012/wordml" xmlns:w16cex="http://schemas.microsoft.com/office/word/2018/wordml/cex" xmlns:w16cid="http://schemas.microsoft.com/office/word/2016/wordml/cid" xmlns:w16="http://schemas.microsoft.com/office/word/2018/wordml" xmlns:w16sdtdh="http://schemas.microsoft.com/office/word/2020/wordml/sdtdatahash" xmlns:w16se="http://schemas.microsoft.com/office/word/2015/wordml/symex" xmlns:wpg="http://schemas.microsoft.com/office/word/2010/wordprocessingGroup" xmlns:wpi="http://schemas.microsoft.com/office/word/2010/wordprocessingInk" xmlns:wne="http://schemas.microsoft.com/office/word/2006/wordml" xmlns:wps="http://schemas.microsoft.com/office/word/2010/wordprocessingShape" mc:Ignorable="w14 w15 w16se w16cid w16 w16cex w16sdtdh wp14">
   <w:sdt>
     <w:sdtPr>
       <w:id w:val="-579907270"/>
@@ -4958,10 +4851,72 @@
         <w:docPartUnique/>
       </w:docPartObj>
     </w:sdtPr>
+    <w:sdtEndPr/>
     <w:sdtContent>
       <w:sdt>
         <w:sdtPr>
           <w:id w:val="-1769616900"/>
+          <w:docPartObj>
+            <w:docPartGallery w:val="Page Numbers (Top of Page)"/>
+            <w:docPartUnique/>
+          </w:docPartObj>
+        </w:sdtPr>
+        <w:sdtEndPr/>
+        <w:sdtContent>
+          <w:p>
+            <w:pPr>
+              <w:pStyle w:val="Footer"/>
+              <w:jc w:val="right"/>
+            </w:pPr>
+            <w:r>
+              <w:t xml:space="preserve">Side </w:t>
+            </w:r>
+            <w:r>
+              <w:fldChar w:fldCharType="begin"/>
+            </w:r>
+            <w:r>
+              <w:instrText xml:space="preserve"> PAGE </w:instrText>
+            </w:r>
+            <w:r>
+              <w:fldChar w:fldCharType="separate"/>
+            </w:r>
+            <w:r>
+              <w:t>26</w:t>
+            </w:r>
+            <w:r>
+              <w:fldChar w:fldCharType="end"/>
+            </w:r>
+            <w:r>
+              <w:t xml:space="preserve"> af </w:t>
+            </w:r>
+            <w:r>
+              <w:rPr>
+                <w:color w:val="FF0000"/>
+              </w:rPr>
+              <w:t>XX</w:t>
+            </w:r>
+          </w:p>
+        </w:sdtContent>
+      </w:sdt>
+    </w:sdtContent>
+  </w:sdt>
+</w:ftr>
+</file>
+
+<file path=word/footer5.xml><?xml version="1.0" encoding="utf-8"?>
+<w:ftr xmlns:wpc="http://schemas.microsoft.com/office/word/2010/wordprocessingCanvas" xmlns:cx="http://schemas.microsoft.com/office/drawing/2014/chartex" xmlns:cx1="http://schemas.microsoft.com/office/drawing/2015/9/8/chartex" xmlns:cx2="http://schemas.microsoft.com/office/drawing/2015/10/21/chartex" xmlns:cx3="http://schemas.microsoft.com/office/drawing/2016/5/9/chartex" xmlns:cx4="http://schemas.microsoft.com/office/drawing/2016/5/10/chartex" xmlns:cx5="http://schemas.microsoft.com/office/drawing/2016/5/11/chartex" xmlns:cx6="http://schemas.microsoft.com/office/drawing/2016/5/12/chartex" xmlns:cx7="http://schemas.microsoft.com/office/drawing/2016/5/13/chartex" xmlns:cx8="http://schemas.microsoft.com/office/drawing/2016/5/14/chartex" xmlns:mc="http://schemas.openxmlformats.org/markup-compatibility/2006" xmlns:aink="http://schemas.microsoft.com/office/drawing/2016/ink" xmlns:am3d="http://schemas.microsoft.com/office/drawing/2017/model3d" xmlns:o="urn:schemas-microsoft-com:office:office" xmlns:r="http://schemas.openxmlformats.org/officeDocument/2006/relationships" xmlns:m="http://schemas.openxmlformats.org/officeDocument/2006/math" xmlns:v="urn:schemas-microsoft-com:vml" xmlns:wp14="http://schemas.microsoft.com/office/word/2010/wordprocessingDrawing" xmlns:wp="http://schemas.openxmlformats.org/drawingml/2006/wordprocessingDrawing" xmlns:w10="urn:schemas-microsoft-com:office:word" xmlns:w="http://schemas.openxmlformats.org/wordprocessingml/2006/main" xmlns:w14="http://schemas.microsoft.com/office/word/2010/wordml" xmlns:w15="http://schemas.microsoft.com/office/word/2012/wordml" xmlns:w16cex="http://schemas.microsoft.com/office/word/2018/wordml/cex" xmlns:w16cid="http://schemas.microsoft.com/office/word/2016/wordml/cid" xmlns:w16="http://schemas.microsoft.com/office/word/2018/wordml" xmlns:w16sdtdh="http://schemas.microsoft.com/office/word/2020/wordml/sdtdatahash" xmlns:w16se="http://schemas.microsoft.com/office/word/2015/wordml/symex" xmlns:wpg="http://schemas.microsoft.com/office/word/2010/wordprocessingGroup" xmlns:wpi="http://schemas.microsoft.com/office/word/2010/wordprocessingInk" xmlns:wne="http://schemas.microsoft.com/office/word/2006/wordml" xmlns:wps="http://schemas.microsoft.com/office/word/2010/wordprocessingShape" mc:Ignorable="w14 w15 w16se w16cid w16 w16cex w16sdtdh wp14">
+  <w:sdt>
+    <w:sdtPr>
+      <w:id w:val="1699896210"/>
+      <w:docPartObj>
+        <w:docPartGallery w:val="Page Numbers (Bottom of Page)"/>
+        <w:docPartUnique/>
+      </w:docPartObj>
+    </w:sdtPr>
+    <w:sdtContent>
+      <w:sdt>
+        <w:sdtPr>
+          <w:id w:val="1282997927"/>
           <w:docPartObj>
             <w:docPartGallery w:val="Page Numbers (Top of Page)"/>
             <w:docPartUnique/>
@@ -4973,33 +4928,6 @@
               <w:pStyle w:val="Footer"/>
               <w:jc w:val="right"/>
             </w:pPr>
-            <w:r>
-              <w:t xml:space="preserve">Side </w:t>
-            </w:r>
-            <w:r>
-              <w:fldChar w:fldCharType="begin"/>
-            </w:r>
-            <w:r>
-              <w:instrText xml:space="preserve"> PAGE </w:instrText>
-            </w:r>
-            <w:r>
-              <w:fldChar w:fldCharType="separate"/>
-            </w:r>
-            <w:r>
-              <w:t>26</w:t>
-            </w:r>
-            <w:r>
-              <w:fldChar w:fldCharType="end"/>
-            </w:r>
-            <w:r>
-              <w:t xml:space="preserve"> af </w:t>
-            </w:r>
-            <w:r>
-              <w:rPr>
-                <w:color w:val="FF0000"/>
-              </w:rPr>
-              <w:t>XX</w:t>
-            </w:r>
           </w:p>
         </w:sdtContent>
       </w:sdt>
@@ -5294,10 +5222,64 @@
       </w:hyperlink>
     </w:p>
   </w:footnote>
+  <w:footnote w:id="12">
+    <w:p>
+      <w:pPr>
+        <w:pStyle w:val="FootnoteText"/>
+      </w:pPr>
+      <w:r>
+        <w:rPr>
+          <w:rStyle w:val="FootnoteReference"/>
+        </w:rPr>
+        <w:footnoteRef/>
+      </w:r>
+      <w:r>
+        <w:t xml:space="preserve"> </w:t>
+      </w:r>
+      <w:hyperlink r:id="rId12" w:history="1">
+        <w:r>
+          <w:rPr>
+            <w:rStyle w:val="Hyperlink"/>
+          </w:rPr>
+          <w:t>https://www.simplilearn.com/tutorials/azure-tutorial/what-is-azure</w:t>
+        </w:r>
+      </w:hyperlink>
+    </w:p>
+  </w:footnote>
 </w:footnotes>
 </file>
 
 <file path=word/header1.xml><?xml version="1.0" encoding="utf-8"?>
+<w:hdr xmlns:wpc="http://schemas.microsoft.com/office/word/2010/wordprocessingCanvas" xmlns:cx="http://schemas.microsoft.com/office/drawing/2014/chartex" xmlns:cx1="http://schemas.microsoft.com/office/drawing/2015/9/8/chartex" xmlns:cx2="http://schemas.microsoft.com/office/drawing/2015/10/21/chartex" xmlns:cx3="http://schemas.microsoft.com/office/drawing/2016/5/9/chartex" xmlns:cx4="http://schemas.microsoft.com/office/drawing/2016/5/10/chartex" xmlns:cx5="http://schemas.microsoft.com/office/drawing/2016/5/11/chartex" xmlns:cx6="http://schemas.microsoft.com/office/drawing/2016/5/12/chartex" xmlns:cx7="http://schemas.microsoft.com/office/drawing/2016/5/13/chartex" xmlns:cx8="http://schemas.microsoft.com/office/drawing/2016/5/14/chartex" xmlns:mc="http://schemas.openxmlformats.org/markup-compatibility/2006" xmlns:aink="http://schemas.microsoft.com/office/drawing/2016/ink" xmlns:am3d="http://schemas.microsoft.com/office/drawing/2017/model3d" xmlns:o="urn:schemas-microsoft-com:office:office" xmlns:r="http://schemas.openxmlformats.org/officeDocument/2006/relationships" xmlns:m="http://schemas.openxmlformats.org/officeDocument/2006/math" xmlns:v="urn:schemas-microsoft-com:vml" xmlns:wp14="http://schemas.microsoft.com/office/word/2010/wordprocessingDrawing" xmlns:wp="http://schemas.openxmlformats.org/drawingml/2006/wordprocessingDrawing" xmlns:w10="urn:schemas-microsoft-com:office:word" xmlns:w="http://schemas.openxmlformats.org/wordprocessingml/2006/main" xmlns:w14="http://schemas.microsoft.com/office/word/2010/wordml" xmlns:w15="http://schemas.microsoft.com/office/word/2012/wordml" xmlns:w16cex="http://schemas.microsoft.com/office/word/2018/wordml/cex" xmlns:w16cid="http://schemas.microsoft.com/office/word/2016/wordml/cid" xmlns:w16="http://schemas.microsoft.com/office/word/2018/wordml" xmlns:w16sdtdh="http://schemas.microsoft.com/office/word/2020/wordml/sdtdatahash" xmlns:w16se="http://schemas.microsoft.com/office/word/2015/wordml/symex" xmlns:wpg="http://schemas.microsoft.com/office/word/2010/wordprocessingGroup" xmlns:wpi="http://schemas.microsoft.com/office/word/2010/wordprocessingInk" xmlns:wne="http://schemas.microsoft.com/office/word/2006/wordml" xmlns:wps="http://schemas.microsoft.com/office/word/2010/wordprocessingShape" mc:Ignorable="w14 w15 w16se w16cid w16 w16cex w16sdtdh wp14">
+  <w:p>
+    <w:pPr>
+      <w:pStyle w:val="Header"/>
+    </w:pPr>
+  </w:p>
+</w:hdr>
+</file>
+
+<file path=word/header2.xml><?xml version="1.0" encoding="utf-8"?>
+<w:hdr xmlns:wpc="http://schemas.microsoft.com/office/word/2010/wordprocessingCanvas" xmlns:cx="http://schemas.microsoft.com/office/drawing/2014/chartex" xmlns:cx1="http://schemas.microsoft.com/office/drawing/2015/9/8/chartex" xmlns:cx2="http://schemas.microsoft.com/office/drawing/2015/10/21/chartex" xmlns:cx3="http://schemas.microsoft.com/office/drawing/2016/5/9/chartex" xmlns:cx4="http://schemas.microsoft.com/office/drawing/2016/5/10/chartex" xmlns:cx5="http://schemas.microsoft.com/office/drawing/2016/5/11/chartex" xmlns:cx6="http://schemas.microsoft.com/office/drawing/2016/5/12/chartex" xmlns:cx7="http://schemas.microsoft.com/office/drawing/2016/5/13/chartex" xmlns:cx8="http://schemas.microsoft.com/office/drawing/2016/5/14/chartex" xmlns:mc="http://schemas.openxmlformats.org/markup-compatibility/2006" xmlns:aink="http://schemas.microsoft.com/office/drawing/2016/ink" xmlns:am3d="http://schemas.microsoft.com/office/drawing/2017/model3d" xmlns:o="urn:schemas-microsoft-com:office:office" xmlns:r="http://schemas.openxmlformats.org/officeDocument/2006/relationships" xmlns:m="http://schemas.openxmlformats.org/officeDocument/2006/math" xmlns:v="urn:schemas-microsoft-com:vml" xmlns:wp14="http://schemas.microsoft.com/office/word/2010/wordprocessingDrawing" xmlns:wp="http://schemas.openxmlformats.org/drawingml/2006/wordprocessingDrawing" xmlns:w10="urn:schemas-microsoft-com:office:word" xmlns:w="http://schemas.openxmlformats.org/wordprocessingml/2006/main" xmlns:w14="http://schemas.microsoft.com/office/word/2010/wordml" xmlns:w15="http://schemas.microsoft.com/office/word/2012/wordml" xmlns:w16cex="http://schemas.microsoft.com/office/word/2018/wordml/cex" xmlns:w16cid="http://schemas.microsoft.com/office/word/2016/wordml/cid" xmlns:w16="http://schemas.microsoft.com/office/word/2018/wordml" xmlns:w16sdtdh="http://schemas.microsoft.com/office/word/2020/wordml/sdtdatahash" xmlns:w16se="http://schemas.microsoft.com/office/word/2015/wordml/symex" xmlns:wpg="http://schemas.microsoft.com/office/word/2010/wordprocessingGroup" xmlns:wpi="http://schemas.microsoft.com/office/word/2010/wordprocessingInk" xmlns:wne="http://schemas.microsoft.com/office/word/2006/wordml" xmlns:wps="http://schemas.microsoft.com/office/word/2010/wordprocessingShape" mc:Ignorable="w14 w15 w16se w16cid w16 w16cex w16sdtdh wp14">
+  <w:p>
+    <w:pPr>
+      <w:pStyle w:val="Header"/>
+    </w:pPr>
+  </w:p>
+</w:hdr>
+</file>
+
+<file path=word/header3.xml><?xml version="1.0" encoding="utf-8"?>
+<w:hdr xmlns:wpc="http://schemas.microsoft.com/office/word/2010/wordprocessingCanvas" xmlns:cx="http://schemas.microsoft.com/office/drawing/2014/chartex" xmlns:cx1="http://schemas.microsoft.com/office/drawing/2015/9/8/chartex" xmlns:cx2="http://schemas.microsoft.com/office/drawing/2015/10/21/chartex" xmlns:cx3="http://schemas.microsoft.com/office/drawing/2016/5/9/chartex" xmlns:cx4="http://schemas.microsoft.com/office/drawing/2016/5/10/chartex" xmlns:cx5="http://schemas.microsoft.com/office/drawing/2016/5/11/chartex" xmlns:cx6="http://schemas.microsoft.com/office/drawing/2016/5/12/chartex" xmlns:cx7="http://schemas.microsoft.com/office/drawing/2016/5/13/chartex" xmlns:cx8="http://schemas.microsoft.com/office/drawing/2016/5/14/chartex" xmlns:mc="http://schemas.openxmlformats.org/markup-compatibility/2006" xmlns:aink="http://schemas.microsoft.com/office/drawing/2016/ink" xmlns:am3d="http://schemas.microsoft.com/office/drawing/2017/model3d" xmlns:o="urn:schemas-microsoft-com:office:office" xmlns:r="http://schemas.openxmlformats.org/officeDocument/2006/relationships" xmlns:m="http://schemas.openxmlformats.org/officeDocument/2006/math" xmlns:v="urn:schemas-microsoft-com:vml" xmlns:wp14="http://schemas.microsoft.com/office/word/2010/wordprocessingDrawing" xmlns:wp="http://schemas.openxmlformats.org/drawingml/2006/wordprocessingDrawing" xmlns:w10="urn:schemas-microsoft-com:office:word" xmlns:w="http://schemas.openxmlformats.org/wordprocessingml/2006/main" xmlns:w14="http://schemas.microsoft.com/office/word/2010/wordml" xmlns:w15="http://schemas.microsoft.com/office/word/2012/wordml" xmlns:w16cex="http://schemas.microsoft.com/office/word/2018/wordml/cex" xmlns:w16cid="http://schemas.microsoft.com/office/word/2016/wordml/cid" xmlns:w16="http://schemas.microsoft.com/office/word/2018/wordml" xmlns:w16sdtdh="http://schemas.microsoft.com/office/word/2020/wordml/sdtdatahash" xmlns:w16se="http://schemas.microsoft.com/office/word/2015/wordml/symex" xmlns:wpg="http://schemas.microsoft.com/office/word/2010/wordprocessingGroup" xmlns:wpi="http://schemas.microsoft.com/office/word/2010/wordprocessingInk" xmlns:wne="http://schemas.microsoft.com/office/word/2006/wordml" xmlns:wps="http://schemas.microsoft.com/office/word/2010/wordprocessingShape" mc:Ignorable="w14 w15 w16se w16cid w16 w16cex w16sdtdh wp14">
+  <w:p>
+    <w:pPr>
+      <w:pStyle w:val="Header"/>
+    </w:pPr>
+  </w:p>
+</w:hdr>
+</file>
+
+<file path=word/header4.xml><?xml version="1.0" encoding="utf-8"?>
 <w:hdr xmlns:wpc="http://schemas.microsoft.com/office/word/2010/wordprocessingCanvas" xmlns:cx="http://schemas.microsoft.com/office/drawing/2014/chartex" xmlns:cx1="http://schemas.microsoft.com/office/drawing/2015/9/8/chartex" xmlns:cx2="http://schemas.microsoft.com/office/drawing/2015/10/21/chartex" xmlns:cx3="http://schemas.microsoft.com/office/drawing/2016/5/9/chartex" xmlns:cx4="http://schemas.microsoft.com/office/drawing/2016/5/10/chartex" xmlns:cx5="http://schemas.microsoft.com/office/drawing/2016/5/11/chartex" xmlns:cx6="http://schemas.microsoft.com/office/drawing/2016/5/12/chartex" xmlns:cx7="http://schemas.microsoft.com/office/drawing/2016/5/13/chartex" xmlns:cx8="http://schemas.microsoft.com/office/drawing/2016/5/14/chartex" xmlns:mc="http://schemas.openxmlformats.org/markup-compatibility/2006" xmlns:aink="http://schemas.microsoft.com/office/drawing/2016/ink" xmlns:am3d="http://schemas.microsoft.com/office/drawing/2017/model3d" xmlns:o="urn:schemas-microsoft-com:office:office" xmlns:r="http://schemas.openxmlformats.org/officeDocument/2006/relationships" xmlns:m="http://schemas.openxmlformats.org/officeDocument/2006/math" xmlns:v="urn:schemas-microsoft-com:vml" xmlns:wp14="http://schemas.microsoft.com/office/word/2010/wordprocessingDrawing" xmlns:wp="http://schemas.openxmlformats.org/drawingml/2006/wordprocessingDrawing" xmlns:w10="urn:schemas-microsoft-com:office:word" xmlns:w="http://schemas.openxmlformats.org/wordprocessingml/2006/main" xmlns:w14="http://schemas.microsoft.com/office/word/2010/wordml" xmlns:w15="http://schemas.microsoft.com/office/word/2012/wordml" xmlns:w16cex="http://schemas.microsoft.com/office/word/2018/wordml/cex" xmlns:w16cid="http://schemas.microsoft.com/office/word/2016/wordml/cid" xmlns:w16="http://schemas.microsoft.com/office/word/2018/wordml" xmlns:w16sdtdh="http://schemas.microsoft.com/office/word/2020/wordml/sdtdatahash" xmlns:w16se="http://schemas.microsoft.com/office/word/2015/wordml/symex" xmlns:wpg="http://schemas.microsoft.com/office/word/2010/wordprocessingGroup" xmlns:wpi="http://schemas.microsoft.com/office/word/2010/wordprocessingInk" xmlns:wne="http://schemas.microsoft.com/office/word/2006/wordml" xmlns:wps="http://schemas.microsoft.com/office/word/2010/wordprocessingShape" mc:Ignorable="w14 w15 w16se w16cid w16 w16cex w16sdtdh wp14">
   <w:p>
     <w:pPr>
@@ -5309,11 +5291,17 @@
     <w:r>
       <w:ptab w:relativeTo="margin" w:alignment="center" w:leader="none"/>
     </w:r>
-    <w:proofErr w:type="spellStart"/>
     <w:r>
+      <w:rPr>
+        <w:rFonts w:ascii="Segoe UI" w:hAnsi="Segoe UI" w:cs="Segoe UI"/>
+        <w:b/>
+        <w:bCs/>
+        <w:i/>
+        <w:iCs/>
+        <w:color w:val="00B050"/>
+      </w:rPr>
       <w:t>FunRun</w:t>
     </w:r>
-    <w:proofErr w:type="spellEnd"/>
     <w:r>
       <w:ptab w:relativeTo="margin" w:alignment="right" w:leader="none"/>
     </w:r>
@@ -5326,50 +5314,13 @@
       <w:pStyle w:val="Header"/>
     </w:pPr>
     <w:r>
-      <w:tab/>
-    </w:r>
-    <w:proofErr w:type="spellStart"/>
-    <w:r>
       <w:rPr>
         <w:sz w:val="16"/>
         <w:szCs w:val="16"/>
       </w:rPr>
-      <w:t>P</w:t>
+      <w:t>Svendeprøveprojekt</w:t>
     </w:r>
     <w:r>
-      <w:rPr>
-        <w:sz w:val="16"/>
-        <w:szCs w:val="16"/>
-      </w:rPr>
-      <w:t>ro</w:t>
-    </w:r>
-    <w:r>
-      <w:rPr>
-        <w:sz w:val="16"/>
-        <w:szCs w:val="16"/>
-      </w:rPr>
-      <w:t>ces</w:t>
-    </w:r>
-    <w:r>
-      <w:rPr>
-        <w:sz w:val="16"/>
-        <w:szCs w:val="16"/>
-      </w:rPr>
-      <w:t>t</w:t>
-    </w:r>
-    <w:r>
-      <w:rPr>
-        <w:sz w:val="16"/>
-        <w:szCs w:val="16"/>
-      </w:rPr>
-      <w:t>rapport</w:t>
-    </w:r>
-    <w:proofErr w:type="spellEnd"/>
-    <w:r>
-      <w:rPr>
-        <w:sz w:val="16"/>
-        <w:szCs w:val="16"/>
-      </w:rPr>
       <w:tab/>
     </w:r>
     <w:r>
@@ -5377,6 +5328,14 @@
         <w:sz w:val="16"/>
         <w:szCs w:val="16"/>
       </w:rPr>
+      <w:t>Procesrapport</w:t>
+    </w:r>
+    <w:r>
+      <w:rPr>
+        <w:sz w:val="16"/>
+        <w:szCs w:val="16"/>
+      </w:rPr>
+      <w:tab/>
       <w:t>21. mar</w:t>
     </w:r>
     <w:r>
@@ -5407,6 +5366,16 @@
       </w:rPr>
       <w:t xml:space="preserve"> 2022</w:t>
     </w:r>
+  </w:p>
+</w:hdr>
+</file>
+
+<file path=word/header5.xml><?xml version="1.0" encoding="utf-8"?>
+<w:hdr xmlns:wpc="http://schemas.microsoft.com/office/word/2010/wordprocessingCanvas" xmlns:cx="http://schemas.microsoft.com/office/drawing/2014/chartex" xmlns:cx1="http://schemas.microsoft.com/office/drawing/2015/9/8/chartex" xmlns:cx2="http://schemas.microsoft.com/office/drawing/2015/10/21/chartex" xmlns:cx3="http://schemas.microsoft.com/office/drawing/2016/5/9/chartex" xmlns:cx4="http://schemas.microsoft.com/office/drawing/2016/5/10/chartex" xmlns:cx5="http://schemas.microsoft.com/office/drawing/2016/5/11/chartex" xmlns:cx6="http://schemas.microsoft.com/office/drawing/2016/5/12/chartex" xmlns:cx7="http://schemas.microsoft.com/office/drawing/2016/5/13/chartex" xmlns:cx8="http://schemas.microsoft.com/office/drawing/2016/5/14/chartex" xmlns:mc="http://schemas.openxmlformats.org/markup-compatibility/2006" xmlns:aink="http://schemas.microsoft.com/office/drawing/2016/ink" xmlns:am3d="http://schemas.microsoft.com/office/drawing/2017/model3d" xmlns:o="urn:schemas-microsoft-com:office:office" xmlns:r="http://schemas.openxmlformats.org/officeDocument/2006/relationships" xmlns:m="http://schemas.openxmlformats.org/officeDocument/2006/math" xmlns:v="urn:schemas-microsoft-com:vml" xmlns:wp14="http://schemas.microsoft.com/office/word/2010/wordprocessingDrawing" xmlns:wp="http://schemas.openxmlformats.org/drawingml/2006/wordprocessingDrawing" xmlns:w10="urn:schemas-microsoft-com:office:word" xmlns:w="http://schemas.openxmlformats.org/wordprocessingml/2006/main" xmlns:w14="http://schemas.microsoft.com/office/word/2010/wordml" xmlns:w15="http://schemas.microsoft.com/office/word/2012/wordml" xmlns:w16cex="http://schemas.microsoft.com/office/word/2018/wordml/cex" xmlns:w16cid="http://schemas.microsoft.com/office/word/2016/wordml/cid" xmlns:w16="http://schemas.microsoft.com/office/word/2018/wordml" xmlns:w16sdtdh="http://schemas.microsoft.com/office/word/2020/wordml/sdtdatahash" xmlns:w16se="http://schemas.microsoft.com/office/word/2015/wordml/symex" xmlns:wpg="http://schemas.microsoft.com/office/word/2010/wordprocessingGroup" xmlns:wpi="http://schemas.microsoft.com/office/word/2010/wordprocessingInk" xmlns:wne="http://schemas.microsoft.com/office/word/2006/wordml" xmlns:wps="http://schemas.microsoft.com/office/word/2010/wordprocessingShape" mc:Ignorable="w14 w15 w16se w16cid w16 w16cex w16sdtdh wp14">
+  <w:p>
+    <w:pPr>
+      <w:pStyle w:val="Header"/>
+    </w:pPr>
   </w:p>
 </w:hdr>
 </file>
@@ -5882,7 +5851,6 @@
   <w:style w:type="character" w:default="1" w:styleId="DefaultParagraphFont">
     <w:name w:val="Default Paragraph Font"/>
     <w:uiPriority w:val="1"/>
-    <w:semiHidden/>
     <w:unhideWhenUsed/>
   </w:style>
   <w:style w:type="table" w:default="1" w:styleId="TableNormal">
@@ -6128,6 +6096,46 @@
     </w:pPr>
     <w:rPr>
       <w:lang w:val="da-DK"/>
+    </w:rPr>
+  </w:style>
+  <w:style w:type="paragraph" w:styleId="EndnoteText">
+    <w:name w:val="endnote text"/>
+    <w:basedOn w:val="Normal"/>
+    <w:link w:val="EndnoteTextChar"/>
+    <w:uiPriority w:val="99"/>
+    <w:semiHidden/>
+    <w:unhideWhenUsed/>
+    <w:rsid w:val="00D93210"/>
+    <w:pPr>
+      <w:spacing w:after="0" w:line="240" w:lineRule="auto"/>
+    </w:pPr>
+    <w:rPr>
+      <w:sz w:val="20"/>
+      <w:szCs w:val="20"/>
+    </w:rPr>
+  </w:style>
+  <w:style w:type="character" w:customStyle="1" w:styleId="EndnoteTextChar">
+    <w:name w:val="Endnote Text Char"/>
+    <w:basedOn w:val="DefaultParagraphFont"/>
+    <w:link w:val="EndnoteText"/>
+    <w:uiPriority w:val="99"/>
+    <w:semiHidden/>
+    <w:rsid w:val="00D93210"/>
+    <w:rPr>
+      <w:sz w:val="20"/>
+      <w:szCs w:val="20"/>
+      <w:lang w:val="da-DK"/>
+    </w:rPr>
+  </w:style>
+  <w:style w:type="character" w:styleId="EndnoteReference">
+    <w:name w:val="endnote reference"/>
+    <w:basedOn w:val="DefaultParagraphFont"/>
+    <w:uiPriority w:val="99"/>
+    <w:semiHidden/>
+    <w:unhideWhenUsed/>
+    <w:rsid w:val="00D93210"/>
+    <w:rPr>
+      <w:vertAlign w:val="superscript"/>
     </w:rPr>
   </w:style>
 </w:styles>

</xml_diff>

<commit_message>
Reports handed in commit
</commit_message>
<xml_diff>
--- a/Procesrapport.docx
+++ b/Procesrapport.docx
@@ -89,6 +89,7 @@
           <w:szCs w:val="72"/>
         </w:rPr>
       </w:pPr>
+      <w:proofErr w:type="spellStart"/>
       <w:r>
         <w:rPr>
           <w:rFonts w:ascii="Segoe UI" w:hAnsi="Segoe UI" w:cs="Segoe UI"/>
@@ -102,6 +103,7 @@
         </w:rPr>
         <w:t>FunRun</w:t>
       </w:r>
+      <w:proofErr w:type="spellEnd"/>
       <w:r>
         <w:rPr>
           <w:rFonts w:ascii="Segoe UI" w:hAnsi="Segoe UI" w:cs="Segoe UI"/>
@@ -272,6 +274,7 @@
           <w:szCs w:val="28"/>
         </w:rPr>
       </w:pPr>
+      <w:proofErr w:type="spellStart"/>
       <w:r>
         <w:rPr>
           <w:sz w:val="28"/>
@@ -279,6 +282,7 @@
         </w:rPr>
         <w:t>FunRun</w:t>
       </w:r>
+      <w:proofErr w:type="spellEnd"/>
     </w:p>
     <w:p>
       <w:pPr>
@@ -643,8 +647,17 @@
           <w:sz w:val="28"/>
           <w:szCs w:val="28"/>
         </w:rPr>
-        <w:t>Frank Rosbak</w:t>
-      </w:r>
+        <w:t xml:space="preserve">Frank </w:t>
+      </w:r>
+      <w:proofErr w:type="spellStart"/>
+      <w:r>
+        <w:rPr>
+          <w:sz w:val="28"/>
+          <w:szCs w:val="28"/>
+        </w:rPr>
+        <w:t>Rosbak</w:t>
+      </w:r>
+      <w:proofErr w:type="spellEnd"/>
     </w:p>
     <w:p>
       <w:pPr>
@@ -752,7 +765,15 @@
       <w:bookmarkStart w:id="5" w:name="_Hlk100640248"/>
       <w:bookmarkEnd w:id="2"/>
       <w:r>
-        <w:t>Denne rapport er en af to skrevet til svendeprøveprojektet FunRun af Mathias Frederik Græsholt.</w:t>
+        <w:t xml:space="preserve">Denne rapport er en af to skrevet til svendeprøveprojektet </w:t>
+      </w:r>
+      <w:proofErr w:type="spellStart"/>
+      <w:r>
+        <w:t>FunRun</w:t>
+      </w:r>
+      <w:proofErr w:type="spellEnd"/>
+      <w:r>
+        <w:t xml:space="preserve"> af Mathias Frederik Græsholt.</w:t>
       </w:r>
     </w:p>
     <w:p>
@@ -773,7 +794,15 @@
         <w:t>,</w:t>
       </w:r>
       <w:r>
-        <w:t xml:space="preserve"> med vejledning fra Frank Rosbak og Lærke Brandhøj Kristensen.</w:t>
+        <w:t xml:space="preserve"> med vejledning fra Frank </w:t>
+      </w:r>
+      <w:proofErr w:type="spellStart"/>
+      <w:r>
+        <w:t>Rosbak</w:t>
+      </w:r>
+      <w:proofErr w:type="spellEnd"/>
+      <w:r>
+        <w:t xml:space="preserve"> og Lærke Brandhøj Kristensen.</w:t>
       </w:r>
     </w:p>
     <w:p>
@@ -912,7 +941,7 @@
           <w:r>
             <w:fldChar w:fldCharType="separate"/>
           </w:r>
-          <w:hyperlink w:anchor="_Toc100873489" w:history="1">
+          <w:hyperlink w:anchor="_Toc101254049" w:history="1">
             <w:r>
               <w:rPr>
                 <w:rStyle w:val="Hyperlink"/>
@@ -939,7 +968,7 @@
                 <w:noProof/>
                 <w:webHidden/>
               </w:rPr>
-              <w:instrText xml:space="preserve"> PAGEREF _Toc100873489 \h </w:instrText>
+              <w:instrText xml:space="preserve"> PAGEREF _Toc101254049 \h </w:instrText>
             </w:r>
             <w:r>
               <w:rPr>
@@ -982,7 +1011,7 @@
               <w:lang w:val="en-GB" w:eastAsia="en-GB"/>
             </w:rPr>
           </w:pPr>
-          <w:hyperlink w:anchor="_Toc100873490" w:history="1">
+          <w:hyperlink w:anchor="_Toc101254050" w:history="1">
             <w:r>
               <w:rPr>
                 <w:rStyle w:val="Hyperlink"/>
@@ -1009,7 +1038,7 @@
                 <w:noProof/>
                 <w:webHidden/>
               </w:rPr>
-              <w:instrText xml:space="preserve"> PAGEREF _Toc100873490 \h </w:instrText>
+              <w:instrText xml:space="preserve"> PAGEREF _Toc101254050 \h </w:instrText>
             </w:r>
             <w:r>
               <w:rPr>
@@ -1052,7 +1081,7 @@
               <w:lang w:val="en-GB" w:eastAsia="en-GB"/>
             </w:rPr>
           </w:pPr>
-          <w:hyperlink w:anchor="_Toc100873491" w:history="1">
+          <w:hyperlink w:anchor="_Toc101254051" w:history="1">
             <w:r>
               <w:rPr>
                 <w:rStyle w:val="Hyperlink"/>
@@ -1079,7 +1108,7 @@
                 <w:noProof/>
                 <w:webHidden/>
               </w:rPr>
-              <w:instrText xml:space="preserve"> PAGEREF _Toc100873491 \h </w:instrText>
+              <w:instrText xml:space="preserve"> PAGEREF _Toc101254051 \h </w:instrText>
             </w:r>
             <w:r>
               <w:rPr>
@@ -1122,7 +1151,7 @@
               <w:lang w:val="en-GB" w:eastAsia="en-GB"/>
             </w:rPr>
           </w:pPr>
-          <w:hyperlink w:anchor="_Toc100873492" w:history="1">
+          <w:hyperlink w:anchor="_Toc101254052" w:history="1">
             <w:r>
               <w:rPr>
                 <w:rStyle w:val="Hyperlink"/>
@@ -1149,7 +1178,7 @@
                 <w:noProof/>
                 <w:webHidden/>
               </w:rPr>
-              <w:instrText xml:space="preserve"> PAGEREF _Toc100873492 \h </w:instrText>
+              <w:instrText xml:space="preserve"> PAGEREF _Toc101254052 \h </w:instrText>
             </w:r>
             <w:r>
               <w:rPr>
@@ -1192,13 +1221,13 @@
               <w:lang w:val="en-GB" w:eastAsia="en-GB"/>
             </w:rPr>
           </w:pPr>
-          <w:hyperlink w:anchor="_Toc100873493" w:history="1">
+          <w:hyperlink w:anchor="_Toc101254053" w:history="1">
             <w:r>
               <w:rPr>
                 <w:rStyle w:val="Hyperlink"/>
                 <w:noProof/>
               </w:rPr>
-              <w:t>Estimeret Tidsplan</w:t>
+              <w:t>Estimeret tidsplan</w:t>
             </w:r>
             <w:r>
               <w:rPr>
@@ -1219,7 +1248,7 @@
                 <w:noProof/>
                 <w:webHidden/>
               </w:rPr>
-              <w:instrText xml:space="preserve"> PAGEREF _Toc100873493 \h </w:instrText>
+              <w:instrText xml:space="preserve"> PAGEREF _Toc101254053 \h </w:instrText>
             </w:r>
             <w:r>
               <w:rPr>
@@ -1262,7 +1291,7 @@
               <w:lang w:val="en-GB" w:eastAsia="en-GB"/>
             </w:rPr>
           </w:pPr>
-          <w:hyperlink w:anchor="_Toc100873494" w:history="1">
+          <w:hyperlink w:anchor="_Toc101254054" w:history="1">
             <w:r>
               <w:rPr>
                 <w:rStyle w:val="Hyperlink"/>
@@ -1289,7 +1318,7 @@
                 <w:noProof/>
                 <w:webHidden/>
               </w:rPr>
-              <w:instrText xml:space="preserve"> PAGEREF _Toc100873494 \h </w:instrText>
+              <w:instrText xml:space="preserve"> PAGEREF _Toc101254054 \h </w:instrText>
             </w:r>
             <w:r>
               <w:rPr>
@@ -1332,7 +1361,7 @@
               <w:lang w:val="en-GB" w:eastAsia="en-GB"/>
             </w:rPr>
           </w:pPr>
-          <w:hyperlink w:anchor="_Toc100873495" w:history="1">
+          <w:hyperlink w:anchor="_Toc101254055" w:history="1">
             <w:r>
               <w:rPr>
                 <w:rStyle w:val="Hyperlink"/>
@@ -1359,7 +1388,7 @@
                 <w:noProof/>
                 <w:webHidden/>
               </w:rPr>
-              <w:instrText xml:space="preserve"> PAGEREF _Toc100873495 \h </w:instrText>
+              <w:instrText xml:space="preserve"> PAGEREF _Toc101254055 \h </w:instrText>
             </w:r>
             <w:r>
               <w:rPr>
@@ -1402,7 +1431,7 @@
               <w:lang w:val="en-GB" w:eastAsia="en-GB"/>
             </w:rPr>
           </w:pPr>
-          <w:hyperlink w:anchor="_Toc100873496" w:history="1">
+          <w:hyperlink w:anchor="_Toc101254056" w:history="1">
             <w:r>
               <w:rPr>
                 <w:rStyle w:val="Hyperlink"/>
@@ -1429,7 +1458,7 @@
                 <w:noProof/>
                 <w:webHidden/>
               </w:rPr>
-              <w:instrText xml:space="preserve"> PAGEREF _Toc100873496 \h </w:instrText>
+              <w:instrText xml:space="preserve"> PAGEREF _Toc101254056 \h </w:instrText>
             </w:r>
             <w:r>
               <w:rPr>
@@ -1472,13 +1501,13 @@
               <w:lang w:val="en-GB" w:eastAsia="en-GB"/>
             </w:rPr>
           </w:pPr>
-          <w:hyperlink w:anchor="_Toc100873497" w:history="1">
+          <w:hyperlink w:anchor="_Toc101254057" w:history="1">
             <w:r>
               <w:rPr>
                 <w:rStyle w:val="Hyperlink"/>
                 <w:noProof/>
               </w:rPr>
-              <w:t>Bcrypt og SHA-family</w:t>
+              <w:t>bcrypt og SHA-family</w:t>
             </w:r>
             <w:r>
               <w:rPr>
@@ -1499,7 +1528,7 @@
                 <w:noProof/>
                 <w:webHidden/>
               </w:rPr>
-              <w:instrText xml:space="preserve"> PAGEREF _Toc100873497 \h </w:instrText>
+              <w:instrText xml:space="preserve"> PAGEREF _Toc101254057 \h </w:instrText>
             </w:r>
             <w:r>
               <w:rPr>
@@ -1542,7 +1571,7 @@
               <w:lang w:val="en-GB" w:eastAsia="en-GB"/>
             </w:rPr>
           </w:pPr>
-          <w:hyperlink w:anchor="_Toc100873498" w:history="1">
+          <w:hyperlink w:anchor="_Toc101254058" w:history="1">
             <w:r>
               <w:rPr>
                 <w:rStyle w:val="Hyperlink"/>
@@ -1569,7 +1598,7 @@
                 <w:noProof/>
                 <w:webHidden/>
               </w:rPr>
-              <w:instrText xml:space="preserve"> PAGEREF _Toc100873498 \h </w:instrText>
+              <w:instrText xml:space="preserve"> PAGEREF _Toc101254058 \h </w:instrText>
             </w:r>
             <w:r>
               <w:rPr>
@@ -1612,7 +1641,7 @@
               <w:lang w:val="en-GB" w:eastAsia="en-GB"/>
             </w:rPr>
           </w:pPr>
-          <w:hyperlink w:anchor="_Toc100873499" w:history="1">
+          <w:hyperlink w:anchor="_Toc101254059" w:history="1">
             <w:r>
               <w:rPr>
                 <w:rStyle w:val="Hyperlink"/>
@@ -1639,7 +1668,7 @@
                 <w:noProof/>
                 <w:webHidden/>
               </w:rPr>
-              <w:instrText xml:space="preserve"> PAGEREF _Toc100873499 \h </w:instrText>
+              <w:instrText xml:space="preserve"> PAGEREF _Toc101254059 \h </w:instrText>
             </w:r>
             <w:r>
               <w:rPr>
@@ -1682,7 +1711,7 @@
               <w:lang w:val="en-GB" w:eastAsia="en-GB"/>
             </w:rPr>
           </w:pPr>
-          <w:hyperlink w:anchor="_Toc100873500" w:history="1">
+          <w:hyperlink w:anchor="_Toc101254060" w:history="1">
             <w:r>
               <w:rPr>
                 <w:rStyle w:val="Hyperlink"/>
@@ -1709,7 +1738,7 @@
                 <w:noProof/>
                 <w:webHidden/>
               </w:rPr>
-              <w:instrText xml:space="preserve"> PAGEREF _Toc100873500 \h </w:instrText>
+              <w:instrText xml:space="preserve"> PAGEREF _Toc101254060 \h </w:instrText>
             </w:r>
             <w:r>
               <w:rPr>
@@ -1752,7 +1781,7 @@
               <w:lang w:val="en-GB" w:eastAsia="en-GB"/>
             </w:rPr>
           </w:pPr>
-          <w:hyperlink w:anchor="_Toc100873501" w:history="1">
+          <w:hyperlink w:anchor="_Toc101254061" w:history="1">
             <w:r>
               <w:rPr>
                 <w:rStyle w:val="Hyperlink"/>
@@ -1779,7 +1808,7 @@
                 <w:noProof/>
                 <w:webHidden/>
               </w:rPr>
-              <w:instrText xml:space="preserve"> PAGEREF _Toc100873501 \h </w:instrText>
+              <w:instrText xml:space="preserve"> PAGEREF _Toc101254061 \h </w:instrText>
             </w:r>
             <w:r>
               <w:rPr>
@@ -1822,7 +1851,7 @@
               <w:lang w:val="en-GB" w:eastAsia="en-GB"/>
             </w:rPr>
           </w:pPr>
-          <w:hyperlink w:anchor="_Toc100873502" w:history="1">
+          <w:hyperlink w:anchor="_Toc101254062" w:history="1">
             <w:r>
               <w:rPr>
                 <w:rStyle w:val="Hyperlink"/>
@@ -1849,7 +1878,7 @@
                 <w:noProof/>
                 <w:webHidden/>
               </w:rPr>
-              <w:instrText xml:space="preserve"> PAGEREF _Toc100873502 \h </w:instrText>
+              <w:instrText xml:space="preserve"> PAGEREF _Toc101254062 \h </w:instrText>
             </w:r>
             <w:r>
               <w:rPr>
@@ -1892,7 +1921,7 @@
               <w:lang w:val="en-GB" w:eastAsia="en-GB"/>
             </w:rPr>
           </w:pPr>
-          <w:hyperlink w:anchor="_Toc100873503" w:history="1">
+          <w:hyperlink w:anchor="_Toc101254063" w:history="1">
             <w:r>
               <w:rPr>
                 <w:rStyle w:val="Hyperlink"/>
@@ -1919,7 +1948,7 @@
                 <w:noProof/>
                 <w:webHidden/>
               </w:rPr>
-              <w:instrText xml:space="preserve"> PAGEREF _Toc100873503 \h </w:instrText>
+              <w:instrText xml:space="preserve"> PAGEREF _Toc101254063 \h </w:instrText>
             </w:r>
             <w:r>
               <w:rPr>
@@ -1962,7 +1991,7 @@
               <w:lang w:val="en-GB" w:eastAsia="en-GB"/>
             </w:rPr>
           </w:pPr>
-          <w:hyperlink w:anchor="_Toc100873504" w:history="1">
+          <w:hyperlink w:anchor="_Toc101254064" w:history="1">
             <w:r>
               <w:rPr>
                 <w:rStyle w:val="Hyperlink"/>
@@ -1989,7 +2018,7 @@
                 <w:noProof/>
                 <w:webHidden/>
               </w:rPr>
-              <w:instrText xml:space="preserve"> PAGEREF _Toc100873504 \h </w:instrText>
+              <w:instrText xml:space="preserve"> PAGEREF _Toc101254064 \h </w:instrText>
             </w:r>
             <w:r>
               <w:rPr>
@@ -2032,7 +2061,7 @@
               <w:lang w:val="en-GB" w:eastAsia="en-GB"/>
             </w:rPr>
           </w:pPr>
-          <w:hyperlink w:anchor="_Toc100873505" w:history="1">
+          <w:hyperlink w:anchor="_Toc101254065" w:history="1">
             <w:r>
               <w:rPr>
                 <w:rStyle w:val="Hyperlink"/>
@@ -2059,7 +2088,7 @@
                 <w:noProof/>
                 <w:webHidden/>
               </w:rPr>
-              <w:instrText xml:space="preserve"> PAGEREF _Toc100873505 \h </w:instrText>
+              <w:instrText xml:space="preserve"> PAGEREF _Toc101254065 \h </w:instrText>
             </w:r>
             <w:r>
               <w:rPr>
@@ -2102,7 +2131,7 @@
               <w:lang w:val="en-GB" w:eastAsia="en-GB"/>
             </w:rPr>
           </w:pPr>
-          <w:hyperlink w:anchor="_Toc100873506" w:history="1">
+          <w:hyperlink w:anchor="_Toc101254066" w:history="1">
             <w:r>
               <w:rPr>
                 <w:rStyle w:val="Hyperlink"/>
@@ -2129,7 +2158,7 @@
                 <w:noProof/>
                 <w:webHidden/>
               </w:rPr>
-              <w:instrText xml:space="preserve"> PAGEREF _Toc100873506 \h </w:instrText>
+              <w:instrText xml:space="preserve"> PAGEREF _Toc101254066 \h </w:instrText>
             </w:r>
             <w:r>
               <w:rPr>
@@ -2172,7 +2201,7 @@
               <w:lang w:val="en-GB" w:eastAsia="en-GB"/>
             </w:rPr>
           </w:pPr>
-          <w:hyperlink w:anchor="_Toc100873507" w:history="1">
+          <w:hyperlink w:anchor="_Toc101254067" w:history="1">
             <w:r>
               <w:rPr>
                 <w:rStyle w:val="Hyperlink"/>
@@ -2199,7 +2228,7 @@
                 <w:noProof/>
                 <w:webHidden/>
               </w:rPr>
-              <w:instrText xml:space="preserve"> PAGEREF _Toc100873507 \h </w:instrText>
+              <w:instrText xml:space="preserve"> PAGEREF _Toc101254067 \h </w:instrText>
             </w:r>
             <w:r>
               <w:rPr>
@@ -2242,7 +2271,7 @@
               <w:lang w:val="en-GB" w:eastAsia="en-GB"/>
             </w:rPr>
           </w:pPr>
-          <w:hyperlink w:anchor="_Toc100873508" w:history="1">
+          <w:hyperlink w:anchor="_Toc101254068" w:history="1">
             <w:r>
               <w:rPr>
                 <w:rStyle w:val="Hyperlink"/>
@@ -2269,7 +2298,7 @@
                 <w:noProof/>
                 <w:webHidden/>
               </w:rPr>
-              <w:instrText xml:space="preserve"> PAGEREF _Toc100873508 \h </w:instrText>
+              <w:instrText xml:space="preserve"> PAGEREF _Toc101254068 \h </w:instrText>
             </w:r>
             <w:r>
               <w:rPr>
@@ -2312,7 +2341,7 @@
               <w:lang w:val="en-GB" w:eastAsia="en-GB"/>
             </w:rPr>
           </w:pPr>
-          <w:hyperlink w:anchor="_Toc100873509" w:history="1">
+          <w:hyperlink w:anchor="_Toc101254069" w:history="1">
             <w:r>
               <w:rPr>
                 <w:rStyle w:val="Hyperlink"/>
@@ -2339,7 +2368,7 @@
                 <w:noProof/>
                 <w:webHidden/>
               </w:rPr>
-              <w:instrText xml:space="preserve"> PAGEREF _Toc100873509 \h </w:instrText>
+              <w:instrText xml:space="preserve"> PAGEREF _Toc101254069 \h </w:instrText>
             </w:r>
             <w:r>
               <w:rPr>
@@ -2382,7 +2411,7 @@
               <w:lang w:val="en-GB" w:eastAsia="en-GB"/>
             </w:rPr>
           </w:pPr>
-          <w:hyperlink w:anchor="_Toc100873510" w:history="1">
+          <w:hyperlink w:anchor="_Toc101254070" w:history="1">
             <w:r>
               <w:rPr>
                 <w:rStyle w:val="Hyperlink"/>
@@ -2409,7 +2438,7 @@
                 <w:noProof/>
                 <w:webHidden/>
               </w:rPr>
-              <w:instrText xml:space="preserve"> PAGEREF _Toc100873510 \h </w:instrText>
+              <w:instrText xml:space="preserve"> PAGEREF _Toc101254070 \h </w:instrText>
             </w:r>
             <w:r>
               <w:rPr>
@@ -2452,7 +2481,7 @@
               <w:lang w:val="en-GB" w:eastAsia="en-GB"/>
             </w:rPr>
           </w:pPr>
-          <w:hyperlink w:anchor="_Toc100873511" w:history="1">
+          <w:hyperlink w:anchor="_Toc101254071" w:history="1">
             <w:r>
               <w:rPr>
                 <w:rStyle w:val="Hyperlink"/>
@@ -2479,7 +2508,7 @@
                 <w:noProof/>
                 <w:webHidden/>
               </w:rPr>
-              <w:instrText xml:space="preserve"> PAGEREF _Toc100873511 \h </w:instrText>
+              <w:instrText xml:space="preserve"> PAGEREF _Toc101254071 \h </w:instrText>
             </w:r>
             <w:r>
               <w:rPr>
@@ -2522,7 +2551,7 @@
               <w:lang w:val="en-GB" w:eastAsia="en-GB"/>
             </w:rPr>
           </w:pPr>
-          <w:hyperlink w:anchor="_Toc100873512" w:history="1">
+          <w:hyperlink w:anchor="_Toc101254072" w:history="1">
             <w:r>
               <w:rPr>
                 <w:rStyle w:val="Hyperlink"/>
@@ -2549,7 +2578,7 @@
                 <w:noProof/>
                 <w:webHidden/>
               </w:rPr>
-              <w:instrText xml:space="preserve"> PAGEREF _Toc100873512 \h </w:instrText>
+              <w:instrText xml:space="preserve"> PAGEREF _Toc101254072 \h </w:instrText>
             </w:r>
             <w:r>
               <w:rPr>
@@ -2592,7 +2621,7 @@
               <w:lang w:val="en-GB" w:eastAsia="en-GB"/>
             </w:rPr>
           </w:pPr>
-          <w:hyperlink w:anchor="_Toc100873513" w:history="1">
+          <w:hyperlink w:anchor="_Toc101254073" w:history="1">
             <w:r>
               <w:rPr>
                 <w:rStyle w:val="Hyperlink"/>
@@ -2619,7 +2648,7 @@
                 <w:noProof/>
                 <w:webHidden/>
               </w:rPr>
-              <w:instrText xml:space="preserve"> PAGEREF _Toc100873513 \h </w:instrText>
+              <w:instrText xml:space="preserve"> PAGEREF _Toc101254073 \h </w:instrText>
             </w:r>
             <w:r>
               <w:rPr>
@@ -2662,7 +2691,7 @@
               <w:lang w:val="en-GB" w:eastAsia="en-GB"/>
             </w:rPr>
           </w:pPr>
-          <w:hyperlink w:anchor="_Toc100873514" w:history="1">
+          <w:hyperlink w:anchor="_Toc101254074" w:history="1">
             <w:r>
               <w:rPr>
                 <w:rStyle w:val="Hyperlink"/>
@@ -2689,7 +2718,7 @@
                 <w:noProof/>
                 <w:webHidden/>
               </w:rPr>
-              <w:instrText xml:space="preserve"> PAGEREF _Toc100873514 \h </w:instrText>
+              <w:instrText xml:space="preserve"> PAGEREF _Toc101254074 \h </w:instrText>
             </w:r>
             <w:r>
               <w:rPr>
@@ -2732,7 +2761,7 @@
               <w:lang w:val="en-GB" w:eastAsia="en-GB"/>
             </w:rPr>
           </w:pPr>
-          <w:hyperlink w:anchor="_Toc100873515" w:history="1">
+          <w:hyperlink w:anchor="_Toc101254075" w:history="1">
             <w:r>
               <w:rPr>
                 <w:rStyle w:val="Hyperlink"/>
@@ -2759,7 +2788,7 @@
                 <w:noProof/>
                 <w:webHidden/>
               </w:rPr>
-              <w:instrText xml:space="preserve"> PAGEREF _Toc100873515 \h </w:instrText>
+              <w:instrText xml:space="preserve"> PAGEREF _Toc101254075 \h </w:instrText>
             </w:r>
             <w:r>
               <w:rPr>
@@ -2802,7 +2831,7 @@
               <w:lang w:val="en-GB" w:eastAsia="en-GB"/>
             </w:rPr>
           </w:pPr>
-          <w:hyperlink w:anchor="_Toc100873516" w:history="1">
+          <w:hyperlink w:anchor="_Toc101254076" w:history="1">
             <w:r>
               <w:rPr>
                 <w:rStyle w:val="Hyperlink"/>
@@ -2829,7 +2858,7 @@
                 <w:noProof/>
                 <w:webHidden/>
               </w:rPr>
-              <w:instrText xml:space="preserve"> PAGEREF _Toc100873516 \h </w:instrText>
+              <w:instrText xml:space="preserve"> PAGEREF _Toc101254076 \h </w:instrText>
             </w:r>
             <w:r>
               <w:rPr>
@@ -2872,13 +2901,13 @@
               <w:lang w:val="en-GB" w:eastAsia="en-GB"/>
             </w:rPr>
           </w:pPr>
-          <w:hyperlink w:anchor="_Toc100873517" w:history="1">
+          <w:hyperlink w:anchor="_Toc101254077" w:history="1">
             <w:r>
               <w:rPr>
                 <w:rStyle w:val="Hyperlink"/>
                 <w:noProof/>
               </w:rPr>
-              <w:t>Realiseret Tidsplan</w:t>
+              <w:t>Realiseret tidsplan</w:t>
             </w:r>
             <w:r>
               <w:rPr>
@@ -2899,7 +2928,7 @@
                 <w:noProof/>
                 <w:webHidden/>
               </w:rPr>
-              <w:instrText xml:space="preserve"> PAGEREF _Toc100873517 \h </w:instrText>
+              <w:instrText xml:space="preserve"> PAGEREF _Toc101254077 \h </w:instrText>
             </w:r>
             <w:r>
               <w:rPr>
@@ -2942,7 +2971,7 @@
               <w:lang w:val="en-GB" w:eastAsia="en-GB"/>
             </w:rPr>
           </w:pPr>
-          <w:hyperlink w:anchor="_Toc100873518" w:history="1">
+          <w:hyperlink w:anchor="_Toc101254078" w:history="1">
             <w:r>
               <w:rPr>
                 <w:rStyle w:val="Hyperlink"/>
@@ -2969,7 +2998,7 @@
                 <w:noProof/>
                 <w:webHidden/>
               </w:rPr>
-              <w:instrText xml:space="preserve"> PAGEREF _Toc100873518 \h </w:instrText>
+              <w:instrText xml:space="preserve"> PAGEREF _Toc101254078 \h </w:instrText>
             </w:r>
             <w:r>
               <w:rPr>
@@ -3007,7 +3036,7 @@
               <w:tab w:val="right" w:leader="dot" w:pos="9628"/>
             </w:tabs>
           </w:pPr>
-          <w:hyperlink w:anchor="_Toc100873519" w:history="1">
+          <w:hyperlink w:anchor="_Toc101254079" w:history="1">
             <w:r>
               <w:rPr>
                 <w:rStyle w:val="Hyperlink"/>
@@ -3034,7 +3063,7 @@
                 <w:noProof/>
                 <w:webHidden/>
               </w:rPr>
-              <w:instrText xml:space="preserve"> PAGEREF _Toc100873519 \h </w:instrText>
+              <w:instrText xml:space="preserve"> PAGEREF _Toc101254079 \h </w:instrText>
             </w:r>
             <w:r>
               <w:rPr>
@@ -3084,7 +3113,7 @@
       <w:pPr>
         <w:pStyle w:val="Heading1"/>
       </w:pPr>
-      <w:bookmarkStart w:id="6" w:name="_Toc100873489"/>
+      <w:bookmarkStart w:id="6" w:name="_Toc101254049"/>
       <w:r>
         <w:lastRenderedPageBreak/>
         <w:t>Læsevejledning</w:t>
@@ -3096,7 +3125,15 @@
         <w:spacing w:after="0" w:line="360" w:lineRule="auto"/>
       </w:pPr>
       <w:r>
-        <w:t>Denne rapport er en af to der hører til svendeprøveprojektet FunRun, skrevet af Mathias Frederik Græsholt. Dette er procesrapporten og den anden er produktrapporten.</w:t>
+        <w:t xml:space="preserve">Denne rapport er en af to der hører til svendeprøveprojektet </w:t>
+      </w:r>
+      <w:proofErr w:type="spellStart"/>
+      <w:r>
+        <w:t>FunRun</w:t>
+      </w:r>
+      <w:proofErr w:type="spellEnd"/>
+      <w:r>
+        <w:t>, skrevet af Mathias Frederik Græsholt. Dette er procesrapporten og den anden er produktrapporten.</w:t>
       </w:r>
     </w:p>
     <w:p>
@@ -3200,7 +3237,7 @@
         <w:pStyle w:val="Heading1"/>
       </w:pPr>
       <w:bookmarkStart w:id="9" w:name="_Toc100429738"/>
-      <w:bookmarkStart w:id="10" w:name="_Toc100873490"/>
+      <w:bookmarkStart w:id="10" w:name="_Toc101254050"/>
       <w:r>
         <w:t>Indledning</w:t>
       </w:r>
@@ -3300,7 +3337,15 @@
         <w:ind w:firstLine="284"/>
       </w:pPr>
       <w:r>
-        <w:t>Projektet FunRun er et svar på dette, og i denne rapport ud</w:t>
+        <w:t xml:space="preserve">Projektet </w:t>
+      </w:r>
+      <w:proofErr w:type="spellStart"/>
+      <w:r>
+        <w:t>FunRun</w:t>
+      </w:r>
+      <w:proofErr w:type="spellEnd"/>
+      <w:r>
+        <w:t xml:space="preserve"> er et svar på dette, og i denne rapport ud</w:t>
       </w:r>
       <w:r>
         <w:t>dyber jeg den proces jeg gik igennem for at nå frem til mit endelige produkt.</w:t>
@@ -3320,7 +3365,7 @@
       <w:pPr>
         <w:pStyle w:val="Heading1"/>
       </w:pPr>
-      <w:bookmarkStart w:id="12" w:name="_Toc100873491"/>
+      <w:bookmarkStart w:id="12" w:name="_Toc101254051"/>
       <w:r>
         <w:lastRenderedPageBreak/>
         <w:t>Case beskrivelse</w:t>
@@ -3371,7 +3416,7 @@
         <w:t>,</w:t>
       </w:r>
       <w:r>
-        <w:t xml:space="preserve"> samleverske, børn, og </w:t>
+        <w:t xml:space="preserve"> samlever, børn, og </w:t>
       </w:r>
       <w:r>
         <w:t xml:space="preserve">så </w:t>
@@ -3392,7 +3437,15 @@
         <w:t>beruter.</w:t>
       </w:r>
       <w:r>
-        <w:t xml:space="preserve"> Derfor er der behov for et system der er letvægtigt som kan </w:t>
+        <w:t xml:space="preserve"> Derfor er der behov for et system der er </w:t>
+      </w:r>
+      <w:proofErr w:type="spellStart"/>
+      <w:r>
+        <w:t>letvægtigt</w:t>
+      </w:r>
+      <w:proofErr w:type="spellEnd"/>
+      <w:r>
+        <w:t xml:space="preserve"> som kan </w:t>
       </w:r>
       <w:r>
         <w:t>gemme</w:t>
@@ -3401,6 +3454,9 @@
         <w:t xml:space="preserve"> de ruter man løber</w:t>
       </w:r>
       <w:r>
+        <w:t>,</w:t>
+      </w:r>
+      <w:r>
         <w:t xml:space="preserve"> uden at tvinge en bruger til at have flere enheder på sig end</w:t>
       </w:r>
       <w:r>
@@ -3438,7 +3494,7 @@
       <w:pPr>
         <w:pStyle w:val="Heading1"/>
       </w:pPr>
-      <w:bookmarkStart w:id="13" w:name="_Toc100873492"/>
+      <w:bookmarkStart w:id="13" w:name="_Toc101254052"/>
       <w:r>
         <w:t>Problemformulering</w:t>
       </w:r>
@@ -3476,7 +3532,7 @@
       <w:pPr>
         <w:pStyle w:val="Heading1"/>
       </w:pPr>
-      <w:bookmarkStart w:id="14" w:name="_Toc100873493"/>
+      <w:bookmarkStart w:id="14" w:name="_Toc101254053"/>
       <w:r>
         <w:lastRenderedPageBreak/>
         <w:t xml:space="preserve">Estimeret </w:t>
@@ -3584,7 +3640,15 @@
         <w:ind w:firstLine="284"/>
       </w:pPr>
       <w:r>
-        <w:t xml:space="preserve">Efterfølgende vil jeg fordybe mig i projektet og opbygge et minimum viable product, som i mit </w:t>
+        <w:t xml:space="preserve">Efterfølgende vil jeg fordybe mig i projektet og opbygge et minimum </w:t>
+      </w:r>
+      <w:proofErr w:type="spellStart"/>
+      <w:r>
+        <w:t>viable</w:t>
+      </w:r>
+      <w:proofErr w:type="spellEnd"/>
+      <w:r>
+        <w:t xml:space="preserve"> product, som i mit </w:t>
       </w:r>
       <w:r>
         <w:t xml:space="preserve">projekts </w:t>
@@ -3614,7 +3678,15 @@
         <w:t xml:space="preserve">Efter </w:t>
       </w:r>
       <w:r>
-        <w:t>minimum viable product</w:t>
+        <w:t xml:space="preserve">minimum </w:t>
+      </w:r>
+      <w:proofErr w:type="spellStart"/>
+      <w:r>
+        <w:t>viable</w:t>
+      </w:r>
+      <w:proofErr w:type="spellEnd"/>
+      <w:r>
+        <w:t xml:space="preserve"> product</w:t>
       </w:r>
       <w:r>
         <w:t xml:space="preserve"> er opnået, vil jeg vende tilbage til rapporterne med en god ide om hvordan mit projekt er opbygget</w:t>
@@ -3638,7 +3710,15 @@
         <w:ind w:firstLine="284"/>
       </w:pPr>
       <w:r>
-        <w:t>Efter dette vil jeg atter vende tilbage til projektet for at finpudse kommunikationen mellem PWA og API, og udvide PWA’ens funktionalitet.</w:t>
+        <w:t xml:space="preserve">Efter dette vil jeg atter vende tilbage til projektet for at finpudse kommunikationen mellem PWA og API, og udvide </w:t>
+      </w:r>
+      <w:proofErr w:type="spellStart"/>
+      <w:r>
+        <w:t>PWA’ens</w:t>
+      </w:r>
+      <w:proofErr w:type="spellEnd"/>
+      <w:r>
+        <w:t xml:space="preserve"> funktionalitet.</w:t>
       </w:r>
       <w:r>
         <w:t xml:space="preserve"> Det er her jeg planlægger at kode </w:t>
@@ -3742,9 +3822,11 @@
       <w:r>
         <w:t xml:space="preserve"> mit </w:t>
       </w:r>
+      <w:proofErr w:type="gramStart"/>
       <w:r>
         <w:t>projekt områder</w:t>
       </w:r>
+      <w:proofErr w:type="gramEnd"/>
       <w:r>
         <w:t xml:space="preserve"> nok jeg kan tage fat i og udvide.</w:t>
       </w:r>
@@ -3762,7 +3844,7 @@
       <w:pPr>
         <w:pStyle w:val="Heading1"/>
       </w:pPr>
-      <w:bookmarkStart w:id="15" w:name="_Toc100873494"/>
+      <w:bookmarkStart w:id="15" w:name="_Toc101254054"/>
       <w:r>
         <w:lastRenderedPageBreak/>
         <w:t>Metode- og teknologivalg</w:t>
@@ -3786,7 +3868,7 @@
       <w:pPr>
         <w:pStyle w:val="Heading2"/>
       </w:pPr>
-      <w:bookmarkStart w:id="16" w:name="_Toc100873495"/>
+      <w:bookmarkStart w:id="16" w:name="_Toc101254055"/>
       <w:r>
         <w:t>API</w:t>
       </w:r>
@@ -3809,7 +3891,15 @@
         <w:t>ø</w:t>
       </w:r>
       <w:r>
-        <w:t>re på samme enhed. Jeg bruger et ASP.NET webAPI fordi det er noget jeg har kendskab til, og man får meget foræret i forhold til opsætning</w:t>
+        <w:t xml:space="preserve">re på samme enhed. Jeg bruger et ASP.NET </w:t>
+      </w:r>
+      <w:proofErr w:type="spellStart"/>
+      <w:r>
+        <w:t>webAPI</w:t>
+      </w:r>
+      <w:proofErr w:type="spellEnd"/>
+      <w:r>
+        <w:t xml:space="preserve"> fordi det er noget jeg har kendskab til, og man får meget foræret i forhold til opsætning</w:t>
       </w:r>
       <w:r>
         <w:t>en</w:t>
@@ -3828,7 +3918,7 @@
       <w:pPr>
         <w:pStyle w:val="Heading3"/>
       </w:pPr>
-      <w:bookmarkStart w:id="17" w:name="_Toc100873496"/>
+      <w:bookmarkStart w:id="17" w:name="_Toc101254056"/>
       <w:r>
         <w:t>ASP.NET, Node.js, Rust, og PHP</w:t>
       </w:r>
@@ -3860,7 +3950,15 @@
         <w:ind w:firstLine="284"/>
       </w:pPr>
       <w:r>
-        <w:t xml:space="preserve">Node.js er et open-source alternativ, hvor man kan eksekvere JavaScript serverside, og man kunne derfor have valgt </w:t>
+        <w:t xml:space="preserve">Node.js er et </w:t>
+      </w:r>
+      <w:proofErr w:type="gramStart"/>
+      <w:r>
+        <w:t>open-source alternativ</w:t>
+      </w:r>
+      <w:proofErr w:type="gramEnd"/>
+      <w:r>
+        <w:t xml:space="preserve">, hvor man kan eksekvere JavaScript serverside, og man kunne derfor have valgt </w:t>
       </w:r>
       <w:r>
         <w:t>at</w:t>
@@ -3881,8 +3979,13 @@
         <w:t xml:space="preserve"> sprog på tværs af projektet.</w:t>
       </w:r>
       <w:r>
-        <w:t xml:space="preserve"> Node.js er i særdeleshed interessant hvis man arbejder med en microservice</w:t>
-      </w:r>
+        <w:t xml:space="preserve"> Node.js er i særdeleshed interessant hvis man arbejder med en </w:t>
+      </w:r>
+      <w:proofErr w:type="spellStart"/>
+      <w:r>
+        <w:t>microservice</w:t>
+      </w:r>
+      <w:proofErr w:type="spellEnd"/>
       <w:r>
         <w:t xml:space="preserve"> </w:t>
       </w:r>
@@ -3951,20 +4054,27 @@
       <w:pPr>
         <w:pStyle w:val="Heading3"/>
       </w:pPr>
-      <w:bookmarkStart w:id="18" w:name="_Toc100873497"/>
+      <w:bookmarkStart w:id="18" w:name="_Toc101254057"/>
+      <w:proofErr w:type="spellStart"/>
       <w:r>
         <w:t>b</w:t>
       </w:r>
       <w:r>
         <w:t>crypt</w:t>
       </w:r>
+      <w:proofErr w:type="spellEnd"/>
       <w:r>
         <w:t xml:space="preserve"> og</w:t>
       </w:r>
       <w:r>
-        <w:t xml:space="preserve"> SHA-family</w:t>
+        <w:t xml:space="preserve"> SHA-</w:t>
+      </w:r>
+      <w:proofErr w:type="spellStart"/>
+      <w:r>
+        <w:t>family</w:t>
       </w:r>
       <w:bookmarkEnd w:id="18"/>
+      <w:proofErr w:type="spellEnd"/>
     </w:p>
     <w:p>
       <w:pPr>
@@ -3973,9 +4083,11 @@
       <w:r>
         <w:t xml:space="preserve">Til </w:t>
       </w:r>
+      <w:proofErr w:type="spellStart"/>
       <w:r>
         <w:t>hashing</w:t>
       </w:r>
+      <w:proofErr w:type="spellEnd"/>
       <w:r>
         <w:t xml:space="preserve"> af </w:t>
       </w:r>
@@ -3985,14 +4097,24 @@
       <w:r>
         <w:t xml:space="preserve"> i databasen bruger jeg </w:t>
       </w:r>
+      <w:proofErr w:type="spellStart"/>
       <w:r>
         <w:t>b</w:t>
       </w:r>
       <w:r>
         <w:t>crypt</w:t>
       </w:r>
-      <w:r>
-        <w:t xml:space="preserve">, som er en af de sikreste måder at hashe </w:t>
+      <w:proofErr w:type="spellEnd"/>
+      <w:r>
+        <w:t xml:space="preserve">, som er en af de sikreste måder at </w:t>
+      </w:r>
+      <w:proofErr w:type="spellStart"/>
+      <w:r>
+        <w:t>hashe</w:t>
+      </w:r>
+      <w:proofErr w:type="spellEnd"/>
+      <w:r>
+        <w:t xml:space="preserve"> </w:t>
       </w:r>
       <w:r>
         <w:t>kodeord</w:t>
@@ -4010,7 +4132,15 @@
         <w:ind w:firstLine="284"/>
       </w:pPr>
       <w:r>
-        <w:t xml:space="preserve">Man kunne have brugt en af algoritmerne fra SHA-familien (SHA1, SHA256, eller SHA512) til at hashe </w:t>
+        <w:t xml:space="preserve">Man kunne have brugt en af algoritmerne fra SHA-familien (SHA1, SHA256, eller SHA512) til at </w:t>
+      </w:r>
+      <w:proofErr w:type="spellStart"/>
+      <w:r>
+        <w:t>hashe</w:t>
+      </w:r>
+      <w:proofErr w:type="spellEnd"/>
+      <w:r>
+        <w:t xml:space="preserve"> </w:t>
       </w:r>
       <w:r>
         <w:t>kodeord</w:t>
@@ -4025,7 +4155,15 @@
         <w:t xml:space="preserve"> er at de alle er ’hurtige’</w:t>
       </w:r>
       <w:r>
-        <w:t xml:space="preserve"> algoritmer, mens bcrypt er ’langsom’. Det at en algoritme er hurtig er godt på mange tidspunkter, men når det kommer til </w:t>
+        <w:t xml:space="preserve"> algoritmer, mens </w:t>
+      </w:r>
+      <w:proofErr w:type="spellStart"/>
+      <w:r>
+        <w:t>bcrypt</w:t>
+      </w:r>
+      <w:proofErr w:type="spellEnd"/>
+      <w:r>
+        <w:t xml:space="preserve"> er ’langsom’. Det at en algoritme er hurtig er godt på mange tidspunkter, men når det kommer til </w:t>
       </w:r>
       <w:r>
         <w:t>kodeord,</w:t>
@@ -4053,7 +4191,7 @@
       <w:pPr>
         <w:pStyle w:val="Heading2"/>
       </w:pPr>
-      <w:bookmarkStart w:id="19" w:name="_Toc100873498"/>
+      <w:bookmarkStart w:id="19" w:name="_Toc101254058"/>
       <w:r>
         <w:t>Database</w:t>
       </w:r>
@@ -4067,13 +4205,29 @@
         <w:t xml:space="preserve">Mit projekt benytter </w:t>
       </w:r>
       <w:r>
-        <w:t xml:space="preserve">en MS-SQL database </w:t>
+        <w:t xml:space="preserve">en </w:t>
+      </w:r>
+      <w:proofErr w:type="gramStart"/>
+      <w:r>
+        <w:t>MS-SQL database</w:t>
+      </w:r>
+      <w:proofErr w:type="gramEnd"/>
+      <w:r>
+        <w:t xml:space="preserve"> </w:t>
       </w:r>
       <w:r>
         <w:t>s</w:t>
       </w:r>
       <w:r>
-        <w:t xml:space="preserve">om er sat op via Entity Framework ud fra </w:t>
+        <w:t xml:space="preserve">om er sat op via </w:t>
+      </w:r>
+      <w:proofErr w:type="spellStart"/>
+      <w:r>
+        <w:t>Entity</w:t>
+      </w:r>
+      <w:proofErr w:type="spellEnd"/>
+      <w:r>
+        <w:t xml:space="preserve"> Framework ud fra </w:t>
       </w:r>
       <w:r>
         <w:t>C</w:t>
@@ -4104,7 +4258,7 @@
       <w:pPr>
         <w:pStyle w:val="Heading3"/>
       </w:pPr>
-      <w:bookmarkStart w:id="20" w:name="_Toc100873499"/>
+      <w:bookmarkStart w:id="20" w:name="_Toc101254059"/>
       <w:r>
         <w:lastRenderedPageBreak/>
         <w:t>Dokument- vs. relationelle databaser</w:t>
@@ -4174,21 +4328,39 @@
       <w:pPr>
         <w:pStyle w:val="Heading3"/>
       </w:pPr>
-      <w:bookmarkStart w:id="21" w:name="_Toc100873500"/>
+      <w:bookmarkStart w:id="21" w:name="_Toc101254060"/>
+      <w:proofErr w:type="spellStart"/>
       <w:r>
         <w:t>SQLite</w:t>
       </w:r>
       <w:bookmarkEnd w:id="21"/>
-    </w:p>
-    <w:p>
-      <w:pPr>
-        <w:spacing w:after="0" w:line="360" w:lineRule="auto"/>
-      </w:pPr>
-      <w:r>
-        <w:t>Man kunne også have lavet projektet med en SQLite database, som er en form for lille database der kan køre lokalt, uden en server.</w:t>
-      </w:r>
-      <w:r>
-        <w:t xml:space="preserve"> SQLite er typisk langsommere end en fuld database, og bytter også en del andre funktioner for sin evne til at køre separat.</w:t>
+      <w:proofErr w:type="spellEnd"/>
+    </w:p>
+    <w:p>
+      <w:pPr>
+        <w:spacing w:after="0" w:line="360" w:lineRule="auto"/>
+      </w:pPr>
+      <w:r>
+        <w:t xml:space="preserve">Man kunne også have lavet projektet med en </w:t>
+      </w:r>
+      <w:proofErr w:type="spellStart"/>
+      <w:r>
+        <w:t>SQLite</w:t>
+      </w:r>
+      <w:proofErr w:type="spellEnd"/>
+      <w:r>
+        <w:t xml:space="preserve"> database, som er en form for lille database der kan køre lokalt, uden en server.</w:t>
+      </w:r>
+      <w:r>
+        <w:t xml:space="preserve"> </w:t>
+      </w:r>
+      <w:proofErr w:type="spellStart"/>
+      <w:r>
+        <w:t>SQLite</w:t>
+      </w:r>
+      <w:proofErr w:type="spellEnd"/>
+      <w:r>
+        <w:t xml:space="preserve"> er typisk langsommere end en fuld database, og bytter også en del andre funktioner for sin evne til at køre separat.</w:t>
       </w:r>
     </w:p>
     <w:p>
@@ -4203,16 +4375,29 @@
         <w:t>skal</w:t>
       </w:r>
       <w:r>
-        <w:t xml:space="preserve"> kunne logge ind og tilgå deres data hvor som helst, er SQLite ilde egnet.</w:t>
+        <w:t xml:space="preserve"> kunne logge ind og tilgå deres data hvor som helst, er </w:t>
+      </w:r>
+      <w:proofErr w:type="spellStart"/>
+      <w:r>
+        <w:t>SQLite</w:t>
+      </w:r>
+      <w:proofErr w:type="spellEnd"/>
+      <w:r>
+        <w:t xml:space="preserve"> ilde egnet.</w:t>
       </w:r>
     </w:p>
     <w:p>
       <w:pPr>
         <w:pStyle w:val="Heading3"/>
       </w:pPr>
-      <w:bookmarkStart w:id="22" w:name="_Toc100873501"/>
-      <w:r>
-        <w:t>Entity Framework</w:t>
+      <w:bookmarkStart w:id="22" w:name="_Toc101254061"/>
+      <w:proofErr w:type="spellStart"/>
+      <w:r>
+        <w:t>Entity</w:t>
+      </w:r>
+      <w:proofErr w:type="spellEnd"/>
+      <w:r>
+        <w:t xml:space="preserve"> Framework</w:t>
       </w:r>
       <w:bookmarkEnd w:id="22"/>
     </w:p>
@@ -4221,10 +4406,42 @@
         <w:spacing w:after="0" w:line="360" w:lineRule="auto"/>
       </w:pPr>
       <w:r>
-        <w:t>Jeg har valgt at sætte min database op via Entity Framework</w:t>
-      </w:r>
-      <w:r>
-        <w:t xml:space="preserve">, som er Microsofts bud på et Object Relational Mapping tool, eller ORM. Det vil sige at jeg kan arbejde med og lagre data i objekter i stedet for tabeller, og det gør dataene nemmere at arbejde med </w:t>
+        <w:t xml:space="preserve">Jeg har valgt at sætte min database op via </w:t>
+      </w:r>
+      <w:proofErr w:type="spellStart"/>
+      <w:r>
+        <w:t>Entity</w:t>
+      </w:r>
+      <w:proofErr w:type="spellEnd"/>
+      <w:r>
+        <w:t xml:space="preserve"> Framework</w:t>
+      </w:r>
+      <w:r>
+        <w:t xml:space="preserve">, som er Microsofts bud på et Object </w:t>
+      </w:r>
+      <w:proofErr w:type="spellStart"/>
+      <w:r>
+        <w:t>Relational</w:t>
+      </w:r>
+      <w:proofErr w:type="spellEnd"/>
+      <w:r>
+        <w:t xml:space="preserve"> </w:t>
+      </w:r>
+      <w:proofErr w:type="spellStart"/>
+      <w:r>
+        <w:t>Mapping</w:t>
+      </w:r>
+      <w:proofErr w:type="spellEnd"/>
+      <w:r>
+        <w:t xml:space="preserve"> </w:t>
+      </w:r>
+      <w:proofErr w:type="spellStart"/>
+      <w:r>
+        <w:t>tool</w:t>
+      </w:r>
+      <w:proofErr w:type="spellEnd"/>
+      <w:r>
+        <w:t xml:space="preserve">, eller ORM. Det vil sige at jeg kan arbejde med og lagre data i objekter i stedet for tabeller, og det gør dataene nemmere at arbejde med </w:t>
       </w:r>
       <w:r>
         <w:t>i koden</w:t>
@@ -4291,7 +4508,7 @@
       <w:pPr>
         <w:pStyle w:val="Heading2"/>
       </w:pPr>
-      <w:bookmarkStart w:id="23" w:name="_Toc100873502"/>
+      <w:bookmarkStart w:id="23" w:name="_Toc101254062"/>
       <w:r>
         <w:t>PWA</w:t>
       </w:r>
@@ -4336,7 +4553,7 @@
       <w:pPr>
         <w:pStyle w:val="Heading3"/>
       </w:pPr>
-      <w:bookmarkStart w:id="24" w:name="_Toc100873503"/>
+      <w:bookmarkStart w:id="24" w:name="_Toc101254063"/>
       <w:r>
         <w:t xml:space="preserve">Native App, </w:t>
       </w:r>
@@ -4356,7 +4573,23 @@
         <w:spacing w:after="0" w:line="360" w:lineRule="auto"/>
       </w:pPr>
       <w:r>
-        <w:t>I stedet for en PWA kunne man have lavet en native app. Med en native app begrænse</w:t>
+        <w:t xml:space="preserve">I stedet for en PWA kunne man have lavet en </w:t>
+      </w:r>
+      <w:proofErr w:type="spellStart"/>
+      <w:r>
+        <w:t>native</w:t>
+      </w:r>
+      <w:proofErr w:type="spellEnd"/>
+      <w:r>
+        <w:t xml:space="preserve"> app. Med en </w:t>
+      </w:r>
+      <w:proofErr w:type="spellStart"/>
+      <w:r>
+        <w:t>native</w:t>
+      </w:r>
+      <w:proofErr w:type="spellEnd"/>
+      <w:r>
+        <w:t xml:space="preserve"> app begrænse</w:t>
       </w:r>
       <w:r>
         <w:t>r man</w:t>
@@ -4368,7 +4601,15 @@
         <w:t>E</w:t>
       </w:r>
       <w:r>
-        <w:t>n native app ville køre hurtigere end en PWA</w:t>
+        <w:t xml:space="preserve">n </w:t>
+      </w:r>
+      <w:proofErr w:type="spellStart"/>
+      <w:r>
+        <w:t>native</w:t>
+      </w:r>
+      <w:proofErr w:type="spellEnd"/>
+      <w:r>
+        <w:t xml:space="preserve"> app ville køre hurtigere end en PWA</w:t>
       </w:r>
       <w:r>
         <w:t>, på bekostning af at være en del sværere at sætte op</w:t>
@@ -4406,9 +4647,11 @@
       <w:r>
         <w:t xml:space="preserve"> lave en app, kunne jeg i stedet have lavet en </w:t>
       </w:r>
+      <w:proofErr w:type="gramStart"/>
       <w:r>
         <w:t>WPF applikation</w:t>
       </w:r>
+      <w:proofErr w:type="gramEnd"/>
       <w:r>
         <w:t xml:space="preserve"> til desktop. WPF tager over for Windows Forms, og har en række ting der er blevet strømlinet og gjort nemmere</w:t>
       </w:r>
@@ -4446,9 +4689,11 @@
       <w:r>
         <w:t xml:space="preserve"> Med en </w:t>
       </w:r>
+      <w:proofErr w:type="gramStart"/>
       <w:r>
         <w:t>WPF applikation</w:t>
       </w:r>
+      <w:proofErr w:type="gramEnd"/>
       <w:r>
         <w:t xml:space="preserve"> skulle jeg også have fundet en anden måde at få data på, da en typisk computer ikke har en GPS indbygget</w:t>
       </w:r>
@@ -4456,7 +4701,15 @@
         <w:t xml:space="preserve">. Svaret på dette kunne måske have </w:t>
       </w:r>
       <w:r>
-        <w:t>været en embedded enhed</w:t>
+        <w:t xml:space="preserve">været en </w:t>
+      </w:r>
+      <w:proofErr w:type="spellStart"/>
+      <w:r>
+        <w:t>embedded</w:t>
+      </w:r>
+      <w:proofErr w:type="spellEnd"/>
+      <w:r>
+        <w:t xml:space="preserve"> enhed</w:t>
       </w:r>
       <w:r>
         <w:t>.</w:t>
@@ -4466,9 +4719,30 @@
       <w:pPr>
         <w:pStyle w:val="Heading3"/>
       </w:pPr>
-      <w:bookmarkStart w:id="25" w:name="_Toc100873504"/>
-      <w:r>
-        <w:t>Angular, Blazor, React, og Vue.</w:t>
+      <w:bookmarkStart w:id="25" w:name="_Toc101254064"/>
+      <w:proofErr w:type="spellStart"/>
+      <w:r>
+        <w:t>Angular</w:t>
+      </w:r>
+      <w:proofErr w:type="spellEnd"/>
+      <w:r>
+        <w:t xml:space="preserve">, </w:t>
+      </w:r>
+      <w:proofErr w:type="spellStart"/>
+      <w:r>
+        <w:t>Blazor</w:t>
+      </w:r>
+      <w:proofErr w:type="spellEnd"/>
+      <w:r>
+        <w:t xml:space="preserve">, </w:t>
+      </w:r>
+      <w:proofErr w:type="spellStart"/>
+      <w:r>
+        <w:t>React</w:t>
+      </w:r>
+      <w:proofErr w:type="spellEnd"/>
+      <w:r>
+        <w:t>, og Vue.</w:t>
       </w:r>
       <w:r>
         <w:t>js</w:t>
@@ -4506,8 +4780,13 @@
         <w:spacing w:after="0" w:line="360" w:lineRule="auto"/>
         <w:ind w:firstLine="284"/>
       </w:pPr>
-      <w:r>
-        <w:t xml:space="preserve">Angular, som Vue.js er </w:t>
+      <w:proofErr w:type="spellStart"/>
+      <w:r>
+        <w:t>Angular</w:t>
+      </w:r>
+      <w:proofErr w:type="spellEnd"/>
+      <w:r>
+        <w:t xml:space="preserve">, som Vue.js er </w:t>
       </w:r>
       <w:r>
         <w:t>inspireret</w:t>
@@ -4519,7 +4798,15 @@
         <w:t>af</w:t>
       </w:r>
       <w:r>
-        <w:t>, ligger lige til højrebenet at nævne som et alternativ. Angular har dog et par ting der gør det bedre egnet til st</w:t>
+        <w:t xml:space="preserve">, ligger lige til højrebenet at nævne som et alternativ. </w:t>
+      </w:r>
+      <w:proofErr w:type="spellStart"/>
+      <w:r>
+        <w:t>Angular</w:t>
+      </w:r>
+      <w:proofErr w:type="spellEnd"/>
+      <w:r>
+        <w:t xml:space="preserve"> har dog et par ting der gør det bedre egnet til st</w:t>
       </w:r>
       <w:r>
         <w:t>ør</w:t>
@@ -4528,8 +4815,13 @@
         <w:t xml:space="preserve">re systemer end Vue.js. </w:t>
       </w:r>
       <w:r>
-        <w:t>Derudover er Angular</w:t>
-      </w:r>
+        <w:t xml:space="preserve">Derudover er </w:t>
+      </w:r>
+      <w:proofErr w:type="spellStart"/>
+      <w:r>
+        <w:t>Angular</w:t>
+      </w:r>
+      <w:proofErr w:type="spellEnd"/>
       <w:r>
         <w:t xml:space="preserve"> sværere at arbejde i og gå til, og det</w:t>
       </w:r>
@@ -4560,8 +4852,13 @@
         <w:spacing w:after="0" w:line="360" w:lineRule="auto"/>
         <w:ind w:firstLine="284"/>
       </w:pPr>
-      <w:r>
-        <w:t>Blazor er også et alternativ</w:t>
+      <w:proofErr w:type="spellStart"/>
+      <w:r>
+        <w:t>Blazor</w:t>
+      </w:r>
+      <w:proofErr w:type="spellEnd"/>
+      <w:r>
+        <w:t xml:space="preserve"> er også et alternativ</w:t>
       </w:r>
       <w:r>
         <w:t>.</w:t>
@@ -4579,7 +4876,15 @@
         <w:t>gør</w:t>
       </w:r>
       <w:r>
-        <w:t xml:space="preserve"> Blazor </w:t>
+        <w:t xml:space="preserve"> </w:t>
+      </w:r>
+      <w:proofErr w:type="spellStart"/>
+      <w:r>
+        <w:t>Blazor</w:t>
+      </w:r>
+      <w:proofErr w:type="spellEnd"/>
+      <w:r>
+        <w:t xml:space="preserve"> </w:t>
       </w:r>
       <w:r>
         <w:t xml:space="preserve">noget af </w:t>
@@ -4593,8 +4898,13 @@
       <w:r>
         <w:t xml:space="preserve"> </w:t>
       </w:r>
-      <w:r>
-        <w:t>Blazor gør at</w:t>
+      <w:proofErr w:type="spellStart"/>
+      <w:r>
+        <w:t>Blazor</w:t>
+      </w:r>
+      <w:proofErr w:type="spellEnd"/>
+      <w:r>
+        <w:t xml:space="preserve"> gør at</w:t>
       </w:r>
       <w:r>
         <w:t xml:space="preserve"> du kan kode din PWA i C#, og opnå kodeensartethed på tværs af et projekt. </w:t>
@@ -4603,7 +4913,15 @@
         <w:t>H</w:t>
       </w:r>
       <w:r>
-        <w:t xml:space="preserve">vis jeg havde arbejdet i Blazor, ville mit projekt </w:t>
+        <w:t xml:space="preserve">vis jeg havde arbejdet i </w:t>
+      </w:r>
+      <w:proofErr w:type="spellStart"/>
+      <w:r>
+        <w:t>Blazor</w:t>
+      </w:r>
+      <w:proofErr w:type="spellEnd"/>
+      <w:r>
+        <w:t xml:space="preserve">, ville mit projekt </w:t>
       </w:r>
       <w:r>
         <w:t>være me</w:t>
@@ -4636,19 +4954,64 @@
         <w:ind w:firstLine="284"/>
       </w:pPr>
       <w:r>
-        <w:t>Man kunne også have skrevet i React</w:t>
-      </w:r>
-      <w:r>
-        <w:t>. React og Vue.js ligner meget hinanden, og mange rigtig store hjemme</w:t>
-      </w:r>
-      <w:r>
-        <w:t>sider og services bruger React. React b</w:t>
+        <w:t xml:space="preserve">Man kunne også have skrevet i </w:t>
+      </w:r>
+      <w:proofErr w:type="spellStart"/>
+      <w:r>
+        <w:t>React</w:t>
+      </w:r>
+      <w:proofErr w:type="spellEnd"/>
+      <w:r>
+        <w:t xml:space="preserve">. </w:t>
+      </w:r>
+      <w:proofErr w:type="spellStart"/>
+      <w:r>
+        <w:t>React</w:t>
+      </w:r>
+      <w:proofErr w:type="spellEnd"/>
+      <w:r>
+        <w:t xml:space="preserve"> og Vue.js ligner meget hinanden, og mange rigtig store hjemme</w:t>
+      </w:r>
+      <w:r>
+        <w:t xml:space="preserve">sider og services bruger </w:t>
+      </w:r>
+      <w:proofErr w:type="spellStart"/>
+      <w:r>
+        <w:t>React</w:t>
+      </w:r>
+      <w:proofErr w:type="spellEnd"/>
+      <w:r>
+        <w:t xml:space="preserve">. </w:t>
+      </w:r>
+      <w:proofErr w:type="spellStart"/>
+      <w:r>
+        <w:t>React</w:t>
+      </w:r>
+      <w:proofErr w:type="spellEnd"/>
+      <w:r>
+        <w:t xml:space="preserve"> b</w:t>
       </w:r>
       <w:r>
         <w:t>r</w:t>
       </w:r>
       <w:r>
-        <w:t>uger dog en sværere syntax, og i React programmere</w:t>
+        <w:t xml:space="preserve">uger dog en sværere </w:t>
+      </w:r>
+      <w:proofErr w:type="spellStart"/>
+      <w:r>
+        <w:t>syntax</w:t>
+      </w:r>
+      <w:proofErr w:type="spellEnd"/>
+      <w:r>
+        <w:t xml:space="preserve">, og i </w:t>
+      </w:r>
+      <w:proofErr w:type="spellStart"/>
+      <w:r>
+        <w:t>React</w:t>
+      </w:r>
+      <w:proofErr w:type="spellEnd"/>
+      <w:r>
+        <w:t xml:space="preserve"> programmere</w:t>
       </w:r>
       <w:r>
         <w:t>r</w:t>
@@ -4676,7 +5039,7 @@
       <w:pPr>
         <w:pStyle w:val="Heading2"/>
       </w:pPr>
-      <w:bookmarkStart w:id="26" w:name="_Toc100873505"/>
+      <w:bookmarkStart w:id="26" w:name="_Toc101254065"/>
       <w:r>
         <w:t>Version</w:t>
       </w:r>
@@ -4727,7 +5090,7 @@
       <w:pPr>
         <w:pStyle w:val="Heading3"/>
       </w:pPr>
-      <w:bookmarkStart w:id="27" w:name="_Toc100873506"/>
+      <w:bookmarkStart w:id="27" w:name="_Toc101254066"/>
       <w:r>
         <w:t xml:space="preserve">Dropbox, </w:t>
       </w:r>
@@ -4744,7 +5107,15 @@
         <w:spacing w:after="0" w:line="360" w:lineRule="auto"/>
       </w:pPr>
       <w:r>
-        <w:t>I stedet for Git, kunne man have valgt at bruge Subversion, Git’s forgænger og det system jeg er mest fortrolig med.</w:t>
+        <w:t xml:space="preserve">I stedet for Git, kunne man have valgt at bruge Subversion, </w:t>
+      </w:r>
+      <w:proofErr w:type="spellStart"/>
+      <w:r>
+        <w:t>Git’s</w:t>
+      </w:r>
+      <w:proofErr w:type="spellEnd"/>
+      <w:r>
+        <w:t xml:space="preserve"> forgænger og det system jeg er mest fortrolig med.</w:t>
       </w:r>
       <w:r>
         <w:t xml:space="preserve"> Git har nogen fordele over Subversion, </w:t>
@@ -4762,7 +5133,31 @@
         <w:t>r</w:t>
       </w:r>
       <w:r>
-        <w:t xml:space="preserve"> lokalt og man kan comitte til sit eget lokale repository før man pusher til main, hvor Subversion er </w:t>
+        <w:t xml:space="preserve"> lokalt og man kan </w:t>
+      </w:r>
+      <w:proofErr w:type="spellStart"/>
+      <w:r>
+        <w:t>comitte</w:t>
+      </w:r>
+      <w:proofErr w:type="spellEnd"/>
+      <w:r>
+        <w:t xml:space="preserve"> til sit eget lokale </w:t>
+      </w:r>
+      <w:proofErr w:type="spellStart"/>
+      <w:r>
+        <w:t>repository</w:t>
+      </w:r>
+      <w:proofErr w:type="spellEnd"/>
+      <w:r>
+        <w:t xml:space="preserve"> før man pusher til </w:t>
+      </w:r>
+      <w:proofErr w:type="spellStart"/>
+      <w:r>
+        <w:t>main</w:t>
+      </w:r>
+      <w:proofErr w:type="spellEnd"/>
+      <w:r>
+        <w:t xml:space="preserve">, hvor Subversion er </w:t>
       </w:r>
       <w:r>
         <w:t>c</w:t>
@@ -4771,7 +5166,23 @@
         <w:t>entralistisk</w:t>
       </w:r>
       <w:r>
-        <w:t xml:space="preserve">, som vil sige at man comitter til main </w:t>
+        <w:t xml:space="preserve">, som vil sige at man </w:t>
+      </w:r>
+      <w:proofErr w:type="spellStart"/>
+      <w:r>
+        <w:t>comitter</w:t>
+      </w:r>
+      <w:proofErr w:type="spellEnd"/>
+      <w:r>
+        <w:t xml:space="preserve"> til </w:t>
+      </w:r>
+      <w:proofErr w:type="spellStart"/>
+      <w:r>
+        <w:t>main</w:t>
+      </w:r>
+      <w:proofErr w:type="spellEnd"/>
+      <w:r>
+        <w:t xml:space="preserve"> </w:t>
       </w:r>
       <w:r>
         <w:t>hver gang</w:t>
@@ -4789,12 +5200,25 @@
         <w:t>å</w:t>
       </w:r>
       <w:r>
-        <w:t xml:space="preserve"> at Git kan comitte </w:t>
+        <w:t xml:space="preserve"> at Git kan </w:t>
+      </w:r>
+      <w:proofErr w:type="spellStart"/>
+      <w:r>
+        <w:t>comitte</w:t>
+      </w:r>
+      <w:proofErr w:type="spellEnd"/>
+      <w:r>
+        <w:t xml:space="preserve"> </w:t>
       </w:r>
       <w:r>
         <w:lastRenderedPageBreak/>
-        <w:t>offline, hvor Subversion skal have forbindelse til repository</w:t>
-      </w:r>
+        <w:t xml:space="preserve">offline, hvor Subversion skal have forbindelse til </w:t>
+      </w:r>
+      <w:proofErr w:type="spellStart"/>
+      <w:r>
+        <w:t>repository</w:t>
+      </w:r>
+      <w:proofErr w:type="spellEnd"/>
       <w:r>
         <w:t>. Ud over dette, er Git også bedre egnet til at arbejde med branches</w:t>
       </w:r>
@@ -4865,13 +5289,21 @@
         <w:t>muligt</w:t>
       </w:r>
       <w:r>
-        <w:t xml:space="preserve"> at sætte services op med Continou</w:t>
+        <w:t xml:space="preserve"> at sætte services op med </w:t>
+      </w:r>
+      <w:proofErr w:type="spellStart"/>
+      <w:r>
+        <w:t>Continou</w:t>
       </w:r>
       <w:r>
         <w:t>o</w:t>
       </w:r>
       <w:r>
-        <w:t xml:space="preserve">s Integration </w:t>
+        <w:t>s</w:t>
+      </w:r>
+      <w:proofErr w:type="spellEnd"/>
+      <w:r>
+        <w:t xml:space="preserve"> Integration </w:t>
       </w:r>
       <w:r>
         <w:t xml:space="preserve">og </w:t>
@@ -4886,13 +5318,93 @@
         <w:t>GitHub Actions</w:t>
       </w:r>
       <w:r>
-        <w:t xml:space="preserve"> kan du i en fil i dit repository definere jobs, som at builde, teste, og publishe, som bliver udført ved events, som for eksempel når du pusher. Når jeg pusher til main er mit API sat op til at builde, unit teste, og publishe, og min PWA er sat op til at builde og publishe, </w:t>
+        <w:t xml:space="preserve"> kan du i en fil i dit </w:t>
+      </w:r>
+      <w:proofErr w:type="spellStart"/>
+      <w:r>
+        <w:t>repository</w:t>
+      </w:r>
+      <w:proofErr w:type="spellEnd"/>
+      <w:r>
+        <w:t xml:space="preserve"> definere jobs, som at </w:t>
+      </w:r>
+      <w:proofErr w:type="spellStart"/>
+      <w:r>
+        <w:t>builde</w:t>
+      </w:r>
+      <w:proofErr w:type="spellEnd"/>
+      <w:r>
+        <w:t xml:space="preserve">, teste, og </w:t>
+      </w:r>
+      <w:proofErr w:type="spellStart"/>
+      <w:r>
+        <w:t>publishe</w:t>
+      </w:r>
+      <w:proofErr w:type="spellEnd"/>
+      <w:r>
+        <w:t xml:space="preserve">, som bliver udført ved events, som for eksempel når du pusher. Når jeg pusher til </w:t>
+      </w:r>
+      <w:proofErr w:type="spellStart"/>
+      <w:r>
+        <w:t>main</w:t>
+      </w:r>
+      <w:proofErr w:type="spellEnd"/>
+      <w:r>
+        <w:t xml:space="preserve"> er mit API sat op til at </w:t>
+      </w:r>
+      <w:proofErr w:type="spellStart"/>
+      <w:r>
+        <w:t>builde</w:t>
+      </w:r>
+      <w:proofErr w:type="spellEnd"/>
+      <w:r>
+        <w:t xml:space="preserve">, unit </w:t>
+      </w:r>
+      <w:proofErr w:type="gramStart"/>
+      <w:r>
+        <w:t>teste</w:t>
+      </w:r>
+      <w:proofErr w:type="gramEnd"/>
+      <w:r>
+        <w:t xml:space="preserve">, og </w:t>
+      </w:r>
+      <w:proofErr w:type="spellStart"/>
+      <w:r>
+        <w:t>publishe</w:t>
+      </w:r>
+      <w:proofErr w:type="spellEnd"/>
+      <w:r>
+        <w:t xml:space="preserve">, og min PWA er sat op til at </w:t>
+      </w:r>
+      <w:proofErr w:type="spellStart"/>
+      <w:r>
+        <w:t>builde</w:t>
+      </w:r>
+      <w:proofErr w:type="spellEnd"/>
+      <w:r>
+        <w:t xml:space="preserve"> og </w:t>
+      </w:r>
+      <w:proofErr w:type="spellStart"/>
+      <w:r>
+        <w:t>publishe</w:t>
+      </w:r>
+      <w:proofErr w:type="spellEnd"/>
+      <w:r>
+        <w:t xml:space="preserve">, </w:t>
       </w:r>
       <w:r>
         <w:t xml:space="preserve">så ved </w:t>
       </w:r>
       <w:r>
-        <w:t>et enkelt click har</w:t>
+        <w:t xml:space="preserve">et enkelt </w:t>
+      </w:r>
+      <w:proofErr w:type="spellStart"/>
+      <w:r>
+        <w:t>click</w:t>
+      </w:r>
+      <w:proofErr w:type="spellEnd"/>
+      <w:r>
+        <w:t xml:space="preserve"> har</w:t>
       </w:r>
       <w:r>
         <w:t xml:space="preserve"> jeg ti minutter senere ændringer ude </w:t>
@@ -4910,8 +5422,13 @@
         <w:ind w:firstLine="284"/>
       </w:pPr>
       <w:r>
-        <w:t>Jeg vil også nævne at Dropbox har 30 dages historik på alle filer, så man kunne til nød bruge det som et kortsigtet alternativ. Dropbox har dog ikke en brugervenlig måde at gendanne flere filer på en gang til en tidligere version, og ej heller har de en struktureret måde at sikre at alt kan bygge når det bliver comittet</w:t>
-      </w:r>
+        <w:t xml:space="preserve">Jeg vil også nævne at Dropbox har 30 dages historik på alle filer, så man kunne til nød bruge det som et kortsigtet alternativ. Dropbox har dog ikke en brugervenlig måde at gendanne flere filer på en gang til en tidligere version, og ej heller har de en struktureret måde at sikre at alt kan bygge når det bliver </w:t>
+      </w:r>
+      <w:proofErr w:type="spellStart"/>
+      <w:r>
+        <w:t>comittet</w:t>
+      </w:r>
+      <w:proofErr w:type="spellEnd"/>
       <w:r>
         <w:t xml:space="preserve">. Det vil derfor </w:t>
       </w:r>
@@ -4929,10 +5446,12 @@
       <w:pPr>
         <w:pStyle w:val="Heading2"/>
       </w:pPr>
-      <w:bookmarkStart w:id="28" w:name="_Toc100873507"/>
+      <w:bookmarkStart w:id="28" w:name="_Toc101254067"/>
+      <w:proofErr w:type="spellStart"/>
       <w:r>
         <w:t>IDE’er</w:t>
       </w:r>
+      <w:proofErr w:type="spellEnd"/>
       <w:r>
         <w:t xml:space="preserve"> og hjælpeprogrammer</w:t>
       </w:r>
@@ -4965,7 +5484,7 @@
       <w:pPr>
         <w:pStyle w:val="Heading3"/>
       </w:pPr>
-      <w:bookmarkStart w:id="29" w:name="_Toc100873508"/>
+      <w:bookmarkStart w:id="29" w:name="_Toc101254068"/>
       <w:r>
         <w:t>Visual Studio</w:t>
       </w:r>
@@ -4994,8 +5513,13 @@
         <w:t xml:space="preserve">et </w:t>
       </w:r>
       <w:r>
-        <w:t>mere letvægtigt</w:t>
-      </w:r>
+        <w:t xml:space="preserve">mere </w:t>
+      </w:r>
+      <w:proofErr w:type="spellStart"/>
+      <w:r>
+        <w:t>letvægtigt</w:t>
+      </w:r>
+      <w:proofErr w:type="spellEnd"/>
       <w:r>
         <w:t xml:space="preserve"> alternativ</w:t>
       </w:r>
@@ -5007,7 +5531,7 @@
       <w:pPr>
         <w:pStyle w:val="Heading3"/>
       </w:pPr>
-      <w:bookmarkStart w:id="30" w:name="_Toc100873509"/>
+      <w:bookmarkStart w:id="30" w:name="_Toc101254069"/>
       <w:r>
         <w:t>Swagger</w:t>
       </w:r>
@@ -5018,10 +5542,26 @@
         <w:spacing w:after="0" w:line="360" w:lineRule="auto"/>
       </w:pPr>
       <w:r>
-        <w:t>Jeg har Swagger indbygget i mit API, som gør mig i stand til at teste alle mine endpoints uden behov for et tredjepartsprogram. Swagger er smart fordi det også giver dig</w:t>
-      </w:r>
-      <w:r>
-        <w:t xml:space="preserve"> meget information om dine endpoints, som for eksempel </w:t>
+        <w:t xml:space="preserve">Jeg har Swagger indbygget i mit API, som gør mig i stand til at teste alle mine </w:t>
+      </w:r>
+      <w:proofErr w:type="spellStart"/>
+      <w:r>
+        <w:t>endpoints</w:t>
+      </w:r>
+      <w:proofErr w:type="spellEnd"/>
+      <w:r>
+        <w:t xml:space="preserve"> uden behov for et tredjepartsprogram. Swagger er smart fordi det også giver dig</w:t>
+      </w:r>
+      <w:r>
+        <w:t xml:space="preserve"> meget information om dine </w:t>
+      </w:r>
+      <w:proofErr w:type="spellStart"/>
+      <w:r>
+        <w:t>endpoints</w:t>
+      </w:r>
+      <w:proofErr w:type="spellEnd"/>
+      <w:r>
+        <w:t xml:space="preserve">, som for eksempel </w:t>
       </w:r>
       <w:r>
         <w:t>forslag</w:t>
@@ -5030,19 +5570,29 @@
         <w:t xml:space="preserve"> til</w:t>
       </w:r>
       <w:r>
-        <w:t xml:space="preserve"> syntax</w:t>
+        <w:t xml:space="preserve"> </w:t>
+      </w:r>
+      <w:proofErr w:type="spellStart"/>
+      <w:r>
+        <w:t>syntax</w:t>
       </w:r>
       <w:r>
         <w:t>en</w:t>
       </w:r>
+      <w:proofErr w:type="spellEnd"/>
       <w:r>
         <w:t xml:space="preserve"> </w:t>
       </w:r>
       <w:r>
         <w:t xml:space="preserve">til </w:t>
       </w:r>
-      <w:r>
-        <w:t xml:space="preserve">requests, hvor man bare kan fylde ind. Med </w:t>
+      <w:proofErr w:type="spellStart"/>
+      <w:r>
+        <w:t>requests</w:t>
+      </w:r>
+      <w:proofErr w:type="spellEnd"/>
+      <w:r>
+        <w:t xml:space="preserve">, hvor man bare kan fylde ind. Med </w:t>
       </w:r>
       <w:r>
         <w:t>S</w:t>
@@ -5054,7 +5604,23 @@
         <w:t>har</w:t>
       </w:r>
       <w:r>
-        <w:t xml:space="preserve"> jeg også mulighed for at enable authentication på siden, </w:t>
+        <w:t xml:space="preserve"> jeg også mulighed for at </w:t>
+      </w:r>
+      <w:proofErr w:type="spellStart"/>
+      <w:r>
+        <w:t>enable</w:t>
+      </w:r>
+      <w:proofErr w:type="spellEnd"/>
+      <w:r>
+        <w:t xml:space="preserve"> </w:t>
+      </w:r>
+      <w:proofErr w:type="spellStart"/>
+      <w:r>
+        <w:t>authentication</w:t>
+      </w:r>
+      <w:proofErr w:type="spellEnd"/>
+      <w:r>
+        <w:t xml:space="preserve"> på siden, </w:t>
       </w:r>
       <w:r>
         <w:t xml:space="preserve">så jeg </w:t>
@@ -5063,7 +5629,31 @@
         <w:t>kan</w:t>
       </w:r>
       <w:r>
-        <w:t xml:space="preserve"> kalde mit login endpoint for at få en JWT token, tilføje den til siden, og så uden problemer kalde og teste de endpoints der forvente</w:t>
+        <w:t xml:space="preserve"> kalde mit login </w:t>
+      </w:r>
+      <w:proofErr w:type="spellStart"/>
+      <w:r>
+        <w:t>endpoint</w:t>
+      </w:r>
+      <w:proofErr w:type="spellEnd"/>
+      <w:r>
+        <w:t xml:space="preserve"> for at få en JWT </w:t>
+      </w:r>
+      <w:proofErr w:type="spellStart"/>
+      <w:r>
+        <w:t>token</w:t>
+      </w:r>
+      <w:proofErr w:type="spellEnd"/>
+      <w:r>
+        <w:t xml:space="preserve">, tilføje den til siden, og så uden problemer kalde og teste de </w:t>
+      </w:r>
+      <w:proofErr w:type="spellStart"/>
+      <w:r>
+        <w:t>endpoints</w:t>
+      </w:r>
+      <w:proofErr w:type="spellEnd"/>
+      <w:r>
+        <w:t xml:space="preserve"> der forvente</w:t>
       </w:r>
       <w:r>
         <w:t>r</w:t>
@@ -5078,13 +5668,26 @@
         <w:ind w:firstLine="284"/>
       </w:pPr>
       <w:r>
-        <w:t xml:space="preserve">Ellers kunne man have testet sine endpoints med </w:t>
-      </w:r>
+        <w:t xml:space="preserve">Ellers kunne man have testet sine </w:t>
+      </w:r>
+      <w:proofErr w:type="spellStart"/>
+      <w:r>
+        <w:t>endpoints</w:t>
+      </w:r>
+      <w:proofErr w:type="spellEnd"/>
+      <w:r>
+        <w:t xml:space="preserve"> med </w:t>
+      </w:r>
+      <w:proofErr w:type="spellStart"/>
       <w:r>
         <w:t>P</w:t>
       </w:r>
       <w:r>
-        <w:t xml:space="preserve">ostman, som jeg har gjort før, men efter at arbejde med </w:t>
+        <w:t>ostman</w:t>
+      </w:r>
+      <w:proofErr w:type="spellEnd"/>
+      <w:r>
+        <w:t xml:space="preserve">, som jeg har gjort før, men efter at arbejde med </w:t>
       </w:r>
       <w:r>
         <w:t>S</w:t>
@@ -5095,12 +5698,14 @@
       <w:r>
         <w:t xml:space="preserve">bruge </w:t>
       </w:r>
+      <w:proofErr w:type="spellStart"/>
       <w:r>
         <w:t>P</w:t>
       </w:r>
       <w:r>
         <w:t>ostman</w:t>
       </w:r>
+      <w:proofErr w:type="spellEnd"/>
       <w:r>
         <w:t xml:space="preserve"> igen, i hvert fald ikke hvis jeg har valget om at få </w:t>
       </w:r>
@@ -5111,7 +5716,31 @@
         <w:t>wagger indbygget fra starten.</w:t>
       </w:r>
       <w:r>
-        <w:t xml:space="preserve"> I Postman kan du skrive requests og sende til dine endpoints. Resultatet er det </w:t>
+        <w:t xml:space="preserve"> I </w:t>
+      </w:r>
+      <w:proofErr w:type="spellStart"/>
+      <w:r>
+        <w:t>Postman</w:t>
+      </w:r>
+      <w:proofErr w:type="spellEnd"/>
+      <w:r>
+        <w:t xml:space="preserve"> kan du skrive </w:t>
+      </w:r>
+      <w:proofErr w:type="spellStart"/>
+      <w:r>
+        <w:t>requests</w:t>
+      </w:r>
+      <w:proofErr w:type="spellEnd"/>
+      <w:r>
+        <w:t xml:space="preserve"> og sende til dine </w:t>
+      </w:r>
+      <w:proofErr w:type="spellStart"/>
+      <w:r>
+        <w:t>endpoints</w:t>
+      </w:r>
+      <w:proofErr w:type="spellEnd"/>
+      <w:r>
+        <w:t xml:space="preserve">. Resultatet er det </w:t>
       </w:r>
       <w:r>
         <w:lastRenderedPageBreak/>
@@ -5121,14 +5750,23 @@
         <w:t>S</w:t>
       </w:r>
       <w:r>
-        <w:t>wagger, men du har flere muligheder for at begå fejl, for eksempel ved at sende det forkerte format eller forkert syntax.</w:t>
+        <w:t xml:space="preserve">wagger, men du har flere muligheder for at begå fejl, for eksempel ved at sende det forkerte format eller forkert </w:t>
+      </w:r>
+      <w:proofErr w:type="spellStart"/>
+      <w:r>
+        <w:t>syntax</w:t>
+      </w:r>
+      <w:proofErr w:type="spellEnd"/>
+      <w:r>
+        <w:t>.</w:t>
       </w:r>
     </w:p>
     <w:p>
       <w:pPr>
         <w:pStyle w:val="Heading3"/>
       </w:pPr>
-      <w:bookmarkStart w:id="31" w:name="_Toc100873510"/>
+      <w:bookmarkStart w:id="31" w:name="_Toc101254070"/>
+      <w:proofErr w:type="spellStart"/>
       <w:r>
         <w:t>Convey</w:t>
       </w:r>
@@ -5139,6 +5777,7 @@
         <w:t>r</w:t>
       </w:r>
       <w:bookmarkEnd w:id="31"/>
+      <w:proofErr w:type="spellEnd"/>
     </w:p>
     <w:p>
       <w:pPr>
@@ -5175,14 +5814,38 @@
         <w:t xml:space="preserve">brugt </w:t>
       </w:r>
       <w:r>
-        <w:t>en Visual Studio extension der hedder Conveyor. Conveyor gør det meget nemt at tilgå ens services på denne måde, primært med fokus på at teste dem.</w:t>
+        <w:t xml:space="preserve">en Visual Studio </w:t>
+      </w:r>
+      <w:proofErr w:type="spellStart"/>
+      <w:r>
+        <w:t>extension</w:t>
+      </w:r>
+      <w:proofErr w:type="spellEnd"/>
+      <w:r>
+        <w:t xml:space="preserve"> der hedder </w:t>
+      </w:r>
+      <w:proofErr w:type="spellStart"/>
+      <w:r>
+        <w:t>Conveyor</w:t>
+      </w:r>
+      <w:proofErr w:type="spellEnd"/>
+      <w:r>
+        <w:t xml:space="preserve">. </w:t>
+      </w:r>
+      <w:proofErr w:type="spellStart"/>
+      <w:r>
+        <w:t>Conveyor</w:t>
+      </w:r>
+      <w:proofErr w:type="spellEnd"/>
+      <w:r>
+        <w:t xml:space="preserve"> gør det meget nemt at tilgå ens services på denne måde, primært med fokus på at teste dem.</w:t>
       </w:r>
     </w:p>
     <w:p>
       <w:pPr>
         <w:pStyle w:val="Heading3"/>
       </w:pPr>
-      <w:bookmarkStart w:id="32" w:name="_Toc100873511"/>
+      <w:bookmarkStart w:id="32" w:name="_Toc101254071"/>
       <w:r>
         <w:t>Visual Studio Code</w:t>
       </w:r>
@@ -5193,7 +5856,15 @@
         <w:spacing w:after="0" w:line="360" w:lineRule="auto"/>
       </w:pPr>
       <w:r>
-        <w:t xml:space="preserve">Til at udvikle min PWA har jeg brugt Visual Studio Code. Man kunne også have brugt Visual Studio, men jeg kan godt lide at bruge det mest letvægtige jeg kan til en given opgave, og Visual Studio har ikke rigtig nogen </w:t>
+        <w:t xml:space="preserve">Til at udvikle min PWA har jeg brugt Visual Studio Code. Man kunne også have brugt Visual Studio, men jeg kan godt lide at bruge det mest </w:t>
+      </w:r>
+      <w:proofErr w:type="spellStart"/>
+      <w:r>
+        <w:t>letvægtige</w:t>
+      </w:r>
+      <w:proofErr w:type="spellEnd"/>
+      <w:r>
+        <w:t xml:space="preserve"> jeg kan til en given opgave, og Visual Studio har ikke rigtig nogen </w:t>
       </w:r>
       <w:r>
         <w:t>værktøjer</w:t>
@@ -5208,13 +5879,21 @@
         <w:ind w:firstLine="284"/>
       </w:pPr>
       <w:r>
-        <w:t>Visual Studio Code er et letv</w:t>
+        <w:t xml:space="preserve">Visual Studio Code er et </w:t>
+      </w:r>
+      <w:proofErr w:type="spellStart"/>
+      <w:r>
+        <w:t>letv</w:t>
       </w:r>
       <w:r>
         <w:t>æ</w:t>
       </w:r>
       <w:r>
-        <w:t>gtigt alternativ til Visual Studio, og det er noget nemmer</w:t>
+        <w:t>gtigt</w:t>
+      </w:r>
+      <w:proofErr w:type="spellEnd"/>
+      <w:r>
+        <w:t xml:space="preserve"> alternativ til Visual Studio, og det er noget nemmer</w:t>
       </w:r>
       <w:r>
         <w:t>e</w:t>
@@ -5233,7 +5912,7 @@
       <w:pPr>
         <w:pStyle w:val="Heading3"/>
       </w:pPr>
-      <w:bookmarkStart w:id="33" w:name="_Toc100873512"/>
+      <w:bookmarkStart w:id="33" w:name="_Toc101254072"/>
       <w:r>
         <w:t>Firebase</w:t>
       </w:r>
@@ -5250,7 +5929,15 @@
         <w:t xml:space="preserve"> </w:t>
       </w:r>
       <w:r>
-        <w:t xml:space="preserve">gennem Visual Studio, er Conveyor ikke en løsning når jeg vil teste den på en </w:t>
+        <w:t xml:space="preserve">gennem Visual Studio, er </w:t>
+      </w:r>
+      <w:proofErr w:type="spellStart"/>
+      <w:r>
+        <w:t>Conveyor</w:t>
+      </w:r>
+      <w:proofErr w:type="spellEnd"/>
+      <w:r>
+        <w:t xml:space="preserve"> ikke en løsning når jeg vil teste den på en </w:t>
       </w:r>
       <w:r>
         <w:t>smartphone</w:t>
@@ -5274,14 +5961,22 @@
         <w:t>G</w:t>
       </w:r>
       <w:r>
-        <w:t>oogle service hvor man gratis kan oprette en bruger og deploye services, som derefter kan tilgås udefra.</w:t>
+        <w:t xml:space="preserve">oogle service hvor man gratis kan oprette en bruger og </w:t>
+      </w:r>
+      <w:proofErr w:type="spellStart"/>
+      <w:r>
+        <w:t>deploye</w:t>
+      </w:r>
+      <w:proofErr w:type="spellEnd"/>
+      <w:r>
+        <w:t xml:space="preserve"> services, som derefter kan tilgås udefra.</w:t>
       </w:r>
     </w:p>
     <w:p>
       <w:pPr>
         <w:pStyle w:val="Heading3"/>
       </w:pPr>
-      <w:bookmarkStart w:id="34" w:name="_Toc100873513"/>
+      <w:bookmarkStart w:id="34" w:name="_Toc101254073"/>
       <w:r>
         <w:t>Microsoft SQL Server Management Studio</w:t>
       </w:r>
@@ -5303,9 +5998,11 @@
       <w:r>
         <w:t xml:space="preserve">a det er en </w:t>
       </w:r>
+      <w:proofErr w:type="gramStart"/>
       <w:r>
         <w:t>MS-SQL database</w:t>
       </w:r>
+      <w:proofErr w:type="gramEnd"/>
       <w:r>
         <w:t>, og Microsoft SQL Server Management Studio er den tilknyttede IDE, gav det mening</w:t>
       </w:r>
@@ -5332,11 +6029,13 @@
       <w:pPr>
         <w:pStyle w:val="Heading3"/>
       </w:pPr>
-      <w:bookmarkStart w:id="35" w:name="_Toc100873514"/>
+      <w:bookmarkStart w:id="35" w:name="_Toc101254074"/>
+      <w:proofErr w:type="spellStart"/>
       <w:r>
         <w:t>GitKraken</w:t>
       </w:r>
       <w:bookmarkEnd w:id="35"/>
+      <w:proofErr w:type="spellEnd"/>
     </w:p>
     <w:p>
       <w:pPr>
@@ -5345,17 +6044,35 @@
       <w:r>
         <w:t xml:space="preserve">Til at interagere med Git og mit </w:t>
       </w:r>
+      <w:proofErr w:type="spellStart"/>
       <w:r>
         <w:t>repository</w:t>
       </w:r>
-      <w:r>
-        <w:t xml:space="preserve"> på Github.com har jeg brugt GitKraken. Der er mange forskellige programmer til at bruge </w:t>
+      <w:proofErr w:type="spellEnd"/>
+      <w:r>
+        <w:t xml:space="preserve"> på Github.com har jeg brugt </w:t>
+      </w:r>
+      <w:proofErr w:type="spellStart"/>
+      <w:r>
+        <w:t>GitKraken</w:t>
+      </w:r>
+      <w:proofErr w:type="spellEnd"/>
+      <w:r>
+        <w:t xml:space="preserve">. Der er mange forskellige programmer til at bruge </w:t>
       </w:r>
       <w:r>
         <w:t>G</w:t>
       </w:r>
       <w:r>
-        <w:t>it, for eksempel GitHub Desktop og Tortoise Git</w:t>
+        <w:t xml:space="preserve">it, for eksempel GitHub Desktop og </w:t>
+      </w:r>
+      <w:proofErr w:type="spellStart"/>
+      <w:r>
+        <w:t>Tortoise</w:t>
+      </w:r>
+      <w:proofErr w:type="spellEnd"/>
+      <w:r>
+        <w:t xml:space="preserve"> Git</w:t>
       </w:r>
       <w:r>
         <w:t xml:space="preserve">. Ud fra min erfaring </w:t>
@@ -5376,7 +6093,15 @@
         <w:ind w:firstLine="284"/>
       </w:pPr>
       <w:r>
-        <w:t>Jeg har ikke gjort meget andet i selve GitKraken end at pushe til GitHub, og til det har det virket fortrinligt.</w:t>
+        <w:t xml:space="preserve">Jeg har ikke gjort meget andet i selve </w:t>
+      </w:r>
+      <w:proofErr w:type="spellStart"/>
+      <w:r>
+        <w:t>GitKraken</w:t>
+      </w:r>
+      <w:proofErr w:type="spellEnd"/>
+      <w:r>
+        <w:t xml:space="preserve"> end at pushe til GitHub, og til det har det virket fortrinligt.</w:t>
       </w:r>
     </w:p>
     <w:p>
@@ -5389,7 +6114,7 @@
       <w:pPr>
         <w:pStyle w:val="Heading2"/>
       </w:pPr>
-      <w:bookmarkStart w:id="36" w:name="_Toc100873515"/>
+      <w:bookmarkStart w:id="36" w:name="_Toc101254075"/>
       <w:r>
         <w:t>Hosting</w:t>
       </w:r>
@@ -5400,7 +6125,23 @@
         <w:spacing w:after="0" w:line="360" w:lineRule="auto"/>
       </w:pPr>
       <w:r>
-        <w:t>Til endelig hosting af min løsning har jeg valgt at bruge Microsoft Azure.</w:t>
+        <w:t xml:space="preserve">Til endelig </w:t>
+      </w:r>
+      <w:proofErr w:type="spellStart"/>
+      <w:r>
+        <w:t>hosting</w:t>
+      </w:r>
+      <w:proofErr w:type="spellEnd"/>
+      <w:r>
+        <w:t xml:space="preserve"> af min løsning har jeg valgt at bruge Microsoft </w:t>
+      </w:r>
+      <w:proofErr w:type="spellStart"/>
+      <w:r>
+        <w:t>Azure</w:t>
+      </w:r>
+      <w:proofErr w:type="spellEnd"/>
+      <w:r>
+        <w:t>.</w:t>
       </w:r>
     </w:p>
     <w:p>
@@ -5412,7 +6153,15 @@
         <w:t>Microsoft</w:t>
       </w:r>
       <w:r>
-        <w:t xml:space="preserve"> Azure er den næststørste</w:t>
+        <w:t xml:space="preserve"> </w:t>
+      </w:r>
+      <w:proofErr w:type="spellStart"/>
+      <w:r>
+        <w:t>Azure</w:t>
+      </w:r>
+      <w:proofErr w:type="spellEnd"/>
+      <w:r>
+        <w:t xml:space="preserve"> er den næststørste</w:t>
       </w:r>
       <w:r>
         <w:t xml:space="preserve"> Cloud Computing platform, næst efter </w:t>
@@ -5449,7 +6198,15 @@
         <w:t>Microsoft</w:t>
       </w:r>
       <w:r>
-        <w:t xml:space="preserve"> Azure fordi den er nyere</w:t>
+        <w:t xml:space="preserve"> </w:t>
+      </w:r>
+      <w:proofErr w:type="spellStart"/>
+      <w:r>
+        <w:t>Azure</w:t>
+      </w:r>
+      <w:proofErr w:type="spellEnd"/>
+      <w:r>
+        <w:t xml:space="preserve"> fordi den er nyere</w:t>
       </w:r>
       <w:r>
         <w:t xml:space="preserve"> end </w:t>
@@ -5458,13 +6215,37 @@
         <w:t>Amazon Web Services</w:t>
       </w:r>
       <w:r>
-        <w:t xml:space="preserve">, jeg har hørt mere positivt om den, og som endnu et Microsoft produkt kan jeg publishe til den direkte fra Visual Studio uden at skulle døje med extensions eller lignende. Jeg kunne også bruge Microsoft SQL Server Management Studio til at konfigurere firewall på min SQL database på </w:t>
+        <w:t xml:space="preserve">, jeg har hørt mere positivt om den, og som endnu et Microsoft produkt kan jeg </w:t>
+      </w:r>
+      <w:proofErr w:type="spellStart"/>
+      <w:r>
+        <w:t>publishe</w:t>
+      </w:r>
+      <w:proofErr w:type="spellEnd"/>
+      <w:r>
+        <w:t xml:space="preserve"> til den direkte fra Visual Studio uden at skulle døje med extensions eller lignende. Jeg kunne også bruge Microsoft SQL Server Management Studio til at konfigurere firewall på min </w:t>
+      </w:r>
+      <w:proofErr w:type="gramStart"/>
+      <w:r>
+        <w:t>SQL database</w:t>
+      </w:r>
+      <w:proofErr w:type="gramEnd"/>
+      <w:r>
+        <w:t xml:space="preserve"> på </w:t>
       </w:r>
       <w:r>
         <w:t>Microsoft</w:t>
       </w:r>
       <w:r>
-        <w:t xml:space="preserve"> Azure, som er endnu en ting jeg ikke nødvendigvis </w:t>
+        <w:t xml:space="preserve"> </w:t>
+      </w:r>
+      <w:proofErr w:type="spellStart"/>
+      <w:r>
+        <w:t>Azure</w:t>
+      </w:r>
+      <w:proofErr w:type="spellEnd"/>
+      <w:r>
+        <w:t xml:space="preserve">, som er endnu en ting jeg ikke nødvendigvis </w:t>
       </w:r>
       <w:r>
         <w:t>ved</w:t>
@@ -5485,13 +6266,29 @@
         <w:ind w:firstLine="284"/>
       </w:pPr>
       <w:r>
-        <w:t>Microsoft Azure tillod mig også at sætte Continou</w:t>
+        <w:t xml:space="preserve">Microsoft </w:t>
+      </w:r>
+      <w:proofErr w:type="spellStart"/>
+      <w:r>
+        <w:t>Azure</w:t>
+      </w:r>
+      <w:proofErr w:type="spellEnd"/>
+      <w:r>
+        <w:t xml:space="preserve"> tillod mig også at sætte </w:t>
+      </w:r>
+      <w:proofErr w:type="spellStart"/>
+      <w:r>
+        <w:t>Continou</w:t>
       </w:r>
       <w:r>
         <w:t>o</w:t>
       </w:r>
       <w:r>
-        <w:t xml:space="preserve">s </w:t>
+        <w:t>s</w:t>
+      </w:r>
+      <w:proofErr w:type="spellEnd"/>
+      <w:r>
+        <w:t xml:space="preserve"> </w:t>
       </w:r>
       <w:r>
         <w:t>Integration/</w:t>
@@ -5511,8 +6308,21 @@
       <w:r>
         <w:t xml:space="preserve">Microsoft </w:t>
       </w:r>
-      <w:r>
-        <w:t>Azure da jeg nåede til hosting, men</w:t>
+      <w:proofErr w:type="spellStart"/>
+      <w:r>
+        <w:t>Azure</w:t>
+      </w:r>
+      <w:proofErr w:type="spellEnd"/>
+      <w:r>
+        <w:t xml:space="preserve"> da jeg nåede til </w:t>
+      </w:r>
+      <w:proofErr w:type="spellStart"/>
+      <w:r>
+        <w:t>hosting</w:t>
+      </w:r>
+      <w:proofErr w:type="spellEnd"/>
+      <w:r>
+        <w:t>, men</w:t>
       </w:r>
       <w:r>
         <w:t xml:space="preserve"> havde jeg vidst hvor nemt det ville være når det var oppe at køre</w:t>
@@ -5530,7 +6340,47 @@
         <w:t xml:space="preserve"> </w:t>
       </w:r>
       <w:r>
-        <w:t>bruge Conveyor og Firebase til testing. Den eneste ulempe ved Microsoft Azure i den sammenhæng er at den er noget længere om at deploye, hvor Conveyor og Firebase tilsammen er næsten øjeblikkelige</w:t>
+        <w:t xml:space="preserve">bruge </w:t>
+      </w:r>
+      <w:proofErr w:type="spellStart"/>
+      <w:r>
+        <w:t>Conveyor</w:t>
+      </w:r>
+      <w:proofErr w:type="spellEnd"/>
+      <w:r>
+        <w:t xml:space="preserve"> og Firebase til </w:t>
+      </w:r>
+      <w:proofErr w:type="spellStart"/>
+      <w:r>
+        <w:t>testing</w:t>
+      </w:r>
+      <w:proofErr w:type="spellEnd"/>
+      <w:r>
+        <w:t xml:space="preserve">. Den eneste ulempe ved Microsoft </w:t>
+      </w:r>
+      <w:proofErr w:type="spellStart"/>
+      <w:r>
+        <w:t>Azure</w:t>
+      </w:r>
+      <w:proofErr w:type="spellEnd"/>
+      <w:r>
+        <w:t xml:space="preserve"> i den sammenhæng er at den er noget længere om at </w:t>
+      </w:r>
+      <w:proofErr w:type="spellStart"/>
+      <w:r>
+        <w:t>deploye</w:t>
+      </w:r>
+      <w:proofErr w:type="spellEnd"/>
+      <w:r>
+        <w:t xml:space="preserve">, hvor </w:t>
+      </w:r>
+      <w:proofErr w:type="spellStart"/>
+      <w:r>
+        <w:t>Conveyor</w:t>
+      </w:r>
+      <w:proofErr w:type="spellEnd"/>
+      <w:r>
+        <w:t xml:space="preserve"> og Firebase tilsammen er næsten øjeblikkelige</w:t>
       </w:r>
       <w:r>
         <w:t>. Derfor er det svært at sige</w:t>
@@ -5539,8 +6389,13 @@
         <w:t xml:space="preserve"> om jeg i virkeligheden havde sparet tid og besvær </w:t>
       </w:r>
       <w:r>
-        <w:t>ved at gå direkte til Microsoft Azure</w:t>
-      </w:r>
+        <w:t xml:space="preserve">ved at gå direkte til Microsoft </w:t>
+      </w:r>
+      <w:proofErr w:type="spellStart"/>
+      <w:r>
+        <w:t>Azure</w:t>
+      </w:r>
+      <w:proofErr w:type="spellEnd"/>
       <w:r>
         <w:t>.</w:t>
       </w:r>
@@ -5590,11 +6445,16 @@
         <w:t>en</w:t>
       </w:r>
       <w:r>
-        <w:t>, og derefter route trafikken mod et subdomæne til exposed</w:t>
+        <w:t xml:space="preserve">, og derefter route trafikken mod et subdomæne til </w:t>
+      </w:r>
+      <w:proofErr w:type="spellStart"/>
+      <w:r>
+        <w:t>exposed</w:t>
       </w:r>
       <w:r>
         <w:t>e</w:t>
       </w:r>
+      <w:proofErr w:type="spellEnd"/>
       <w:r>
         <w:t xml:space="preserve"> port</w:t>
       </w:r>
@@ -5648,7 +6508,7 @@
       <w:pPr>
         <w:pStyle w:val="Heading1"/>
       </w:pPr>
-      <w:bookmarkStart w:id="37" w:name="_Toc100873516"/>
+      <w:bookmarkStart w:id="37" w:name="_Toc101254076"/>
       <w:r>
         <w:lastRenderedPageBreak/>
         <w:t>Væsentlige elementer fra produktrapporten</w:t>
@@ -5703,7 +6563,7 @@
       <w:pPr>
         <w:pStyle w:val="Heading1"/>
       </w:pPr>
-      <w:bookmarkStart w:id="38" w:name="_Toc100873517"/>
+      <w:bookmarkStart w:id="38" w:name="_Toc101254077"/>
       <w:r>
         <w:t xml:space="preserve">Realiseret </w:t>
       </w:r>
@@ -5852,13 +6712,26 @@
         <w:t>opgaver</w:t>
       </w:r>
       <w:r>
-        <w:t xml:space="preserve"> der kom til at gå ind under overskrifter hvor de ikke helt passer på min realiserede tidsplan, for eksempel at deploye services til </w:t>
+        <w:t xml:space="preserve"> der kom til at gå ind under overskrifter hvor de ikke helt passer på min realiserede tidsplan, for eksempel at </w:t>
+      </w:r>
+      <w:proofErr w:type="spellStart"/>
+      <w:r>
+        <w:t>deploye</w:t>
+      </w:r>
+      <w:proofErr w:type="spellEnd"/>
+      <w:r>
+        <w:t xml:space="preserve"> services til </w:t>
       </w:r>
       <w:r>
         <w:t xml:space="preserve">Microsoft </w:t>
       </w:r>
-      <w:r>
-        <w:t>Azure, som gik ind under opsætning</w:t>
+      <w:proofErr w:type="spellStart"/>
+      <w:r>
+        <w:t>Azure</w:t>
+      </w:r>
+      <w:proofErr w:type="spellEnd"/>
+      <w:r>
+        <w:t>, som gik ind under opsætning</w:t>
       </w:r>
       <w:r>
         <w:t>,</w:t>
@@ -5922,7 +6795,7 @@
       <w:pPr>
         <w:pStyle w:val="Heading1"/>
       </w:pPr>
-      <w:bookmarkStart w:id="39" w:name="_Toc100873518"/>
+      <w:bookmarkStart w:id="39" w:name="_Toc101254078"/>
       <w:r>
         <w:lastRenderedPageBreak/>
         <w:t>Konklusion</w:t>
@@ -5934,7 +6807,23 @@
         <w:spacing w:after="0" w:line="360" w:lineRule="auto"/>
       </w:pPr>
       <w:r>
-        <w:t xml:space="preserve">Gennem projektet har jeg udviklet en proof-of-concept løsning på det problem jeg lagde ud i min case beskrivelse og problemformulering, og jeg </w:t>
+        <w:t xml:space="preserve">Gennem projektet har jeg udviklet en </w:t>
+      </w:r>
+      <w:proofErr w:type="spellStart"/>
+      <w:r>
+        <w:t>proof</w:t>
+      </w:r>
+      <w:proofErr w:type="spellEnd"/>
+      <w:r>
+        <w:t>-of-</w:t>
+      </w:r>
+      <w:proofErr w:type="spellStart"/>
+      <w:r>
+        <w:t>concept</w:t>
+      </w:r>
+      <w:proofErr w:type="spellEnd"/>
+      <w:r>
+        <w:t xml:space="preserve"> løsning på det problem jeg lagde ud i min case beskrivelse og problemformulering, og jeg </w:t>
       </w:r>
       <w:r>
         <w:t>mener</w:t>
@@ -6020,8 +6909,13 @@
       <w:r>
         <w:t xml:space="preserve">Microsoft </w:t>
       </w:r>
-      <w:r>
-        <w:t>Azure, som jeg i den gra</w:t>
+      <w:proofErr w:type="spellStart"/>
+      <w:r>
+        <w:t>Azure</w:t>
+      </w:r>
+      <w:proofErr w:type="spellEnd"/>
+      <w:r>
+        <w:t>, som jeg i den gra</w:t>
       </w:r>
       <w:r>
         <w:t>d</w:t>
@@ -6075,7 +6969,15 @@
         <w:ind w:firstLine="284"/>
       </w:pPr>
       <w:r>
-        <w:t>Hvis jeg skulle arbejde videre med projektet har jeg nogen ideer</w:t>
+        <w:t xml:space="preserve">Hvis jeg skulle arbejde videre med </w:t>
+      </w:r>
+      <w:proofErr w:type="gramStart"/>
+      <w:r>
+        <w:t>projektet</w:t>
+      </w:r>
+      <w:proofErr w:type="gramEnd"/>
+      <w:r>
+        <w:t xml:space="preserve"> har jeg nogen ideer</w:t>
       </w:r>
       <w:r>
         <w:t xml:space="preserve"> til</w:t>
@@ -6117,59 +7019,49 @@
         <w:rPr>
           <w:rFonts w:cstheme="minorHAnsi"/>
         </w:rPr>
-        <w:t>•</w:t>
-      </w:r>
+        <w:t xml:space="preserve">•  </w:t>
+      </w:r>
+      <w:r>
+        <w:t xml:space="preserve">Det kunne også være fedt at kunne ændre </w:t>
+      </w:r>
+      <w:r>
+        <w:t>kodeord</w:t>
+      </w:r>
+      <w:r>
+        <w:t xml:space="preserve">, men for det skulle jeg have en måde at verificere at en bruger er hvem de er, så </w:t>
+      </w:r>
+      <w:r>
+        <w:t>der</w:t>
+      </w:r>
+      <w:r>
+        <w:t xml:space="preserve"> skulle tilknytte</w:t>
+      </w:r>
+      <w:r>
+        <w:t>s</w:t>
+      </w:r>
+      <w:r>
+        <w:t xml:space="preserve"> enten e-mail eller telefonnummer til kontoerne.</w:t>
+      </w:r>
+    </w:p>
+    <w:p>
+      <w:pPr>
+        <w:spacing w:after="0" w:line="360" w:lineRule="auto"/>
+        <w:ind w:firstLine="284"/>
+      </w:pPr>
       <w:r>
         <w:rPr>
           <w:rFonts w:cstheme="minorHAnsi"/>
         </w:rPr>
-        <w:t xml:space="preserve">  </w:t>
-      </w:r>
-      <w:r>
-        <w:t xml:space="preserve">Det kunne også være fedt at kunne ændre </w:t>
-      </w:r>
-      <w:r>
-        <w:t>kodeord</w:t>
-      </w:r>
-      <w:r>
-        <w:t xml:space="preserve">, men for det skulle jeg have en måde at verificere at en bruger er hvem de er, så </w:t>
-      </w:r>
-      <w:r>
-        <w:t>der</w:t>
-      </w:r>
-      <w:r>
-        <w:t xml:space="preserve"> skulle tilknytte</w:t>
-      </w:r>
-      <w:r>
-        <w:t>s</w:t>
-      </w:r>
-      <w:r>
-        <w:t xml:space="preserve"> enten e-mail eller telefonnummer til kontoerne.</w:t>
-      </w:r>
-    </w:p>
-    <w:p>
-      <w:pPr>
-        <w:spacing w:after="0" w:line="360" w:lineRule="auto"/>
-        <w:ind w:firstLine="284"/>
-      </w:pPr>
-      <w:r>
-        <w:rPr>
-          <w:rFonts w:cstheme="minorHAnsi"/>
-        </w:rPr>
-        <w:t>•</w:t>
-      </w:r>
-      <w:r>
-        <w:rPr>
-          <w:rFonts w:cstheme="minorHAnsi"/>
-        </w:rPr>
-        <w:t xml:space="preserve">  </w:t>
+        <w:t xml:space="preserve">•  </w:t>
       </w:r>
       <w:r>
         <w:t xml:space="preserve">Ellers ville det være fedt at kunne fremvise noget </w:t>
       </w:r>
+      <w:proofErr w:type="spellStart"/>
       <w:r>
         <w:t>længeresigtet</w:t>
       </w:r>
+      <w:proofErr w:type="spellEnd"/>
       <w:r>
         <w:t xml:space="preserve"> statistik over hvordan en løber har forbedret sig,</w:t>
       </w:r>
@@ -6244,7 +7136,7 @@
       <w:pPr>
         <w:pStyle w:val="Heading1"/>
       </w:pPr>
-      <w:bookmarkStart w:id="40" w:name="_Toc100873519"/>
+      <w:bookmarkStart w:id="40" w:name="_Toc101254079"/>
       <w:r>
         <w:lastRenderedPageBreak/>
         <w:t>Kildeliste</w:t>
@@ -6256,7 +7148,15 @@
         <w:pStyle w:val="NoSpacing"/>
       </w:pPr>
       <w:r>
-        <w:t>Difference Between Node.js and Asp.net</w:t>
+        <w:t xml:space="preserve">Difference </w:t>
+      </w:r>
+      <w:proofErr w:type="spellStart"/>
+      <w:r>
+        <w:t>Between</w:t>
+      </w:r>
+      <w:proofErr w:type="spellEnd"/>
+      <w:r>
+        <w:t xml:space="preserve"> Node.js and Asp.net</w:t>
       </w:r>
     </w:p>
     <w:p>
@@ -6293,7 +7193,23 @@
         <w:pStyle w:val="NoSpacing"/>
       </w:pPr>
       <w:r>
-        <w:t>Rust Language Gains Traction in .NET Community</w:t>
+        <w:t xml:space="preserve">Rust Language </w:t>
+      </w:r>
+      <w:proofErr w:type="spellStart"/>
+      <w:r>
+        <w:t>Gains</w:t>
+      </w:r>
+      <w:proofErr w:type="spellEnd"/>
+      <w:r>
+        <w:t xml:space="preserve"> </w:t>
+      </w:r>
+      <w:proofErr w:type="spellStart"/>
+      <w:r>
+        <w:t>Traction</w:t>
+      </w:r>
+      <w:proofErr w:type="spellEnd"/>
+      <w:r>
+        <w:t xml:space="preserve"> in .NET Community</w:t>
       </w:r>
     </w:p>
     <w:p>
@@ -6327,7 +7243,23 @@
         <w:pStyle w:val="NoSpacing"/>
       </w:pPr>
       <w:r>
-        <w:t>PHP Vs ASP.NET: How to Choose the Right One?</w:t>
+        <w:t xml:space="preserve">PHP </w:t>
+      </w:r>
+      <w:proofErr w:type="spellStart"/>
+      <w:r>
+        <w:t>Vs</w:t>
+      </w:r>
+      <w:proofErr w:type="spellEnd"/>
+      <w:r>
+        <w:t xml:space="preserve"> ASP.NET: How to </w:t>
+      </w:r>
+      <w:proofErr w:type="spellStart"/>
+      <w:r>
+        <w:t>Choose</w:t>
+      </w:r>
+      <w:proofErr w:type="spellEnd"/>
+      <w:r>
+        <w:t xml:space="preserve"> the Right One?</w:t>
       </w:r>
     </w:p>
     <w:p>
@@ -6360,8 +7292,29 @@
       <w:pPr>
         <w:pStyle w:val="NoSpacing"/>
       </w:pPr>
-      <w:r>
-        <w:t>What is the difference between bcrypt and SHA256?</w:t>
+      <w:proofErr w:type="spellStart"/>
+      <w:r>
+        <w:t>What</w:t>
+      </w:r>
+      <w:proofErr w:type="spellEnd"/>
+      <w:r>
+        <w:t xml:space="preserve"> is the difference </w:t>
+      </w:r>
+      <w:proofErr w:type="spellStart"/>
+      <w:r>
+        <w:t>between</w:t>
+      </w:r>
+      <w:proofErr w:type="spellEnd"/>
+      <w:r>
+        <w:t xml:space="preserve"> </w:t>
+      </w:r>
+      <w:proofErr w:type="spellStart"/>
+      <w:r>
+        <w:t>bcrypt</w:t>
+      </w:r>
+      <w:proofErr w:type="spellEnd"/>
+      <w:r>
+        <w:t xml:space="preserve"> and SHA256?</w:t>
       </w:r>
     </w:p>
     <w:p>
@@ -6394,8 +7347,21 @@
       <w:pPr>
         <w:pStyle w:val="NoSpacing"/>
       </w:pPr>
-      <w:r>
-        <w:t>What is Entity Framework?</w:t>
+      <w:proofErr w:type="spellStart"/>
+      <w:r>
+        <w:t>What</w:t>
+      </w:r>
+      <w:proofErr w:type="spellEnd"/>
+      <w:r>
+        <w:t xml:space="preserve"> is </w:t>
+      </w:r>
+      <w:proofErr w:type="spellStart"/>
+      <w:r>
+        <w:t>Entity</w:t>
+      </w:r>
+      <w:proofErr w:type="spellEnd"/>
+      <w:r>
+        <w:t xml:space="preserve"> Framework?</w:t>
       </w:r>
     </w:p>
     <w:p>
@@ -6428,8 +7394,21 @@
       <w:pPr>
         <w:pStyle w:val="NoSpacing"/>
       </w:pPr>
-      <w:r>
-        <w:t>What are Progressive Web Apps?</w:t>
+      <w:proofErr w:type="spellStart"/>
+      <w:r>
+        <w:t>What</w:t>
+      </w:r>
+      <w:proofErr w:type="spellEnd"/>
+      <w:r>
+        <w:t xml:space="preserve"> </w:t>
+      </w:r>
+      <w:proofErr w:type="spellStart"/>
+      <w:r>
+        <w:t>are</w:t>
+      </w:r>
+      <w:proofErr w:type="spellEnd"/>
+      <w:r>
+        <w:t xml:space="preserve"> Progressive Web Apps?</w:t>
       </w:r>
     </w:p>
     <w:p>
@@ -6462,8 +7441,37 @@
       <w:pPr>
         <w:pStyle w:val="NoSpacing"/>
       </w:pPr>
-      <w:r>
-        <w:t>Angular vs Vue: Which Framework to Choose in 2022?</w:t>
+      <w:proofErr w:type="spellStart"/>
+      <w:r>
+        <w:t>Angular</w:t>
+      </w:r>
+      <w:proofErr w:type="spellEnd"/>
+      <w:r>
+        <w:t xml:space="preserve"> </w:t>
+      </w:r>
+      <w:proofErr w:type="spellStart"/>
+      <w:r>
+        <w:t>vs</w:t>
+      </w:r>
+      <w:proofErr w:type="spellEnd"/>
+      <w:r>
+        <w:t xml:space="preserve"> Vue: </w:t>
+      </w:r>
+      <w:proofErr w:type="spellStart"/>
+      <w:r>
+        <w:t>Which</w:t>
+      </w:r>
+      <w:proofErr w:type="spellEnd"/>
+      <w:r>
+        <w:t xml:space="preserve"> Framework to </w:t>
+      </w:r>
+      <w:proofErr w:type="spellStart"/>
+      <w:r>
+        <w:t>Choose</w:t>
+      </w:r>
+      <w:proofErr w:type="spellEnd"/>
+      <w:r>
+        <w:t xml:space="preserve"> in 2022?</w:t>
       </w:r>
     </w:p>
     <w:p>
@@ -6496,8 +7504,21 @@
       <w:pPr>
         <w:pStyle w:val="NoSpacing"/>
       </w:pPr>
-      <w:r>
-        <w:t>Blazor vs Vue</w:t>
+      <w:proofErr w:type="spellStart"/>
+      <w:r>
+        <w:t>Blazor</w:t>
+      </w:r>
+      <w:proofErr w:type="spellEnd"/>
+      <w:r>
+        <w:t xml:space="preserve"> </w:t>
+      </w:r>
+      <w:proofErr w:type="spellStart"/>
+      <w:r>
+        <w:t>vs</w:t>
+      </w:r>
+      <w:proofErr w:type="spellEnd"/>
+      <w:r>
+        <w:t xml:space="preserve"> Vue</w:t>
       </w:r>
     </w:p>
     <w:p>
@@ -6531,7 +7552,47 @@
         <w:pStyle w:val="NoSpacing"/>
       </w:pPr>
       <w:r>
-        <w:t>Vue.js vs React: Comparison of Two Most Popular JS Frameworks</w:t>
+        <w:t xml:space="preserve">Vue.js </w:t>
+      </w:r>
+      <w:proofErr w:type="spellStart"/>
+      <w:r>
+        <w:t>vs</w:t>
+      </w:r>
+      <w:proofErr w:type="spellEnd"/>
+      <w:r>
+        <w:t xml:space="preserve"> </w:t>
+      </w:r>
+      <w:proofErr w:type="spellStart"/>
+      <w:r>
+        <w:t>React</w:t>
+      </w:r>
+      <w:proofErr w:type="spellEnd"/>
+      <w:r>
+        <w:t xml:space="preserve">: </w:t>
+      </w:r>
+      <w:proofErr w:type="spellStart"/>
+      <w:r>
+        <w:t>Comparison</w:t>
+      </w:r>
+      <w:proofErr w:type="spellEnd"/>
+      <w:r>
+        <w:t xml:space="preserve"> of </w:t>
+      </w:r>
+      <w:proofErr w:type="spellStart"/>
+      <w:r>
+        <w:t>Two</w:t>
+      </w:r>
+      <w:proofErr w:type="spellEnd"/>
+      <w:r>
+        <w:t xml:space="preserve"> Most </w:t>
+      </w:r>
+      <w:proofErr w:type="spellStart"/>
+      <w:r>
+        <w:t>Popular</w:t>
+      </w:r>
+      <w:proofErr w:type="spellEnd"/>
+      <w:r>
+        <w:t xml:space="preserve"> JS Frameworks</w:t>
       </w:r>
     </w:p>
     <w:p>
@@ -6565,7 +7626,39 @@
         <w:pStyle w:val="NoSpacing"/>
       </w:pPr>
       <w:r>
-        <w:t>SVN vs Git: Which One Is Best for Your Needs?</w:t>
+        <w:t xml:space="preserve">SVN </w:t>
+      </w:r>
+      <w:proofErr w:type="spellStart"/>
+      <w:r>
+        <w:t>vs</w:t>
+      </w:r>
+      <w:proofErr w:type="spellEnd"/>
+      <w:r>
+        <w:t xml:space="preserve"> Git: </w:t>
+      </w:r>
+      <w:proofErr w:type="spellStart"/>
+      <w:r>
+        <w:t>Which</w:t>
+      </w:r>
+      <w:proofErr w:type="spellEnd"/>
+      <w:r>
+        <w:t xml:space="preserve"> One Is Best for </w:t>
+      </w:r>
+      <w:proofErr w:type="spellStart"/>
+      <w:r>
+        <w:t>Your</w:t>
+      </w:r>
+      <w:proofErr w:type="spellEnd"/>
+      <w:r>
+        <w:t xml:space="preserve"> </w:t>
+      </w:r>
+      <w:proofErr w:type="spellStart"/>
+      <w:r>
+        <w:t>Needs</w:t>
+      </w:r>
+      <w:proofErr w:type="spellEnd"/>
+      <w:r>
+        <w:t>?</w:t>
       </w:r>
     </w:p>
     <w:p>
@@ -6598,8 +7691,29 @@
       <w:pPr>
         <w:pStyle w:val="NoSpacing"/>
       </w:pPr>
-      <w:r>
-        <w:t>What is Microsoft Azure: How Does It Work and Services</w:t>
+      <w:proofErr w:type="spellStart"/>
+      <w:r>
+        <w:t>What</w:t>
+      </w:r>
+      <w:proofErr w:type="spellEnd"/>
+      <w:r>
+        <w:t xml:space="preserve"> is Microsoft </w:t>
+      </w:r>
+      <w:proofErr w:type="spellStart"/>
+      <w:r>
+        <w:t>Azure</w:t>
+      </w:r>
+      <w:proofErr w:type="spellEnd"/>
+      <w:r>
+        <w:t xml:space="preserve">: How </w:t>
+      </w:r>
+      <w:proofErr w:type="spellStart"/>
+      <w:r>
+        <w:t>Does</w:t>
+      </w:r>
+      <w:proofErr w:type="spellEnd"/>
+      <w:r>
+        <w:t xml:space="preserve"> It Work and Services</w:t>
       </w:r>
     </w:p>
     <w:p>
@@ -6835,10 +7949,10 @@
           <w:noProof/>
         </w:rPr>
         <w:drawing>
-          <wp:inline distT="0" distB="0" distL="0" distR="0" wp14:anchorId="649A0999" wp14:editId="48808CC6">
-            <wp:extent cx="6115050" cy="4181475"/>
-            <wp:effectExtent l="0" t="0" r="0" b="9525"/>
-            <wp:docPr id="9" name="Picture 9"/>
+          <wp:inline distT="0" distB="0" distL="0" distR="0" wp14:anchorId="172E9B31" wp14:editId="6506ACC4">
+            <wp:extent cx="6114415" cy="4182110"/>
+            <wp:effectExtent l="0" t="0" r="635" b="8890"/>
+            <wp:docPr id="2" name="Picture 2"/>
             <wp:cNvGraphicFramePr>
               <a:graphicFrameLocks xmlns:a="http://schemas.openxmlformats.org/drawingml/2006/main" noChangeAspect="1"/>
             </wp:cNvGraphicFramePr>
@@ -6846,7 +7960,7 @@
               <a:graphicData uri="http://schemas.openxmlformats.org/drawingml/2006/picture">
                 <pic:pic xmlns:pic="http://schemas.openxmlformats.org/drawingml/2006/picture">
                   <pic:nvPicPr>
-                    <pic:cNvPr id="0" name="Picture 3"/>
+                    <pic:cNvPr id="0" name="Picture 1"/>
                     <pic:cNvPicPr>
                       <a:picLocks noChangeAspect="1" noChangeArrowheads="1"/>
                     </pic:cNvPicPr>
@@ -6867,7 +7981,7 @@
                   <pic:spPr bwMode="auto">
                     <a:xfrm>
                       <a:off x="0" y="0"/>
-                      <a:ext cx="6115050" cy="4181475"/>
+                      <a:ext cx="6114415" cy="4182110"/>
                     </a:xfrm>
                     <a:prstGeom prst="rect">
                       <a:avLst/>
@@ -6944,7 +8058,7 @@
     </w:p>
     <w:p>
       <w:pPr>
-        <w:spacing w:line="360" w:lineRule="auto"/>
+        <w:spacing w:after="0" w:line="360" w:lineRule="auto"/>
       </w:pPr>
     </w:p>
     <w:p>
@@ -7074,13 +8188,29 @@
         <w:ind w:firstLine="284"/>
       </w:pPr>
       <w:r>
-        <w:t>Jeg kom også i gang med mit API, og fik sat en database op derigennem med Entity Framework, samt lavet e</w:t>
+        <w:t xml:space="preserve">Jeg kom også i gang med mit API, og fik sat en database op derigennem med </w:t>
+      </w:r>
+      <w:proofErr w:type="spellStart"/>
+      <w:r>
+        <w:t>Entity</w:t>
+      </w:r>
+      <w:proofErr w:type="spellEnd"/>
+      <w:r>
+        <w:t xml:space="preserve"> Framework, samt lavet e</w:t>
       </w:r>
       <w:r>
         <w:t>n</w:t>
       </w:r>
       <w:r>
-        <w:t xml:space="preserve"> overordnet plan for hvilke endpoints jeg skal bruge.</w:t>
+        <w:t xml:space="preserve"> overordnet plan for hvilke </w:t>
+      </w:r>
+      <w:proofErr w:type="spellStart"/>
+      <w:r>
+        <w:t>endpoints</w:t>
+      </w:r>
+      <w:proofErr w:type="spellEnd"/>
+      <w:r>
+        <w:t xml:space="preserve"> jeg skal bruge.</w:t>
       </w:r>
     </w:p>
     <w:p>
@@ -7202,16 +8332,88 @@
         <w:spacing w:after="0" w:line="360" w:lineRule="auto"/>
       </w:pPr>
       <w:r>
-        <w:t>I dag har jeg arbejdet på at få gjort de API endpoints jeg skal bruge her i starten af mit projekt så klar som muligt. Det drejer sig om endpoints i UserController’en som blandt andet omfatter at hashe og verificere hashede passwords, og de endpoints i RunController og PointController der specifikt har med at oprette nye ture og punkter at gøre. Det er vigtigt at få dette klar så hurtigt som muligt, så jeg kan begynde at samle data som jeg senere i projektet kan vise frem.</w:t>
-      </w:r>
-    </w:p>
-    <w:p>
-      <w:pPr>
-        <w:spacing w:after="0" w:line="360" w:lineRule="auto"/>
-        <w:ind w:firstLine="284"/>
-      </w:pPr>
-      <w:r>
-        <w:t>Efter dette skiftede jeg gear og kiggede på at få gjort de dele af min PWA der bruger de endpoints klar, uden noget styling eller noget fancy lige her til at starte med. Lige nu er funktionaliteten prioriteten!</w:t>
+        <w:t xml:space="preserve">I dag har jeg arbejdet på at få gjort de API </w:t>
+      </w:r>
+      <w:proofErr w:type="spellStart"/>
+      <w:r>
+        <w:t>endpoints</w:t>
+      </w:r>
+      <w:proofErr w:type="spellEnd"/>
+      <w:r>
+        <w:t xml:space="preserve"> jeg skal bruge her i starten af mit projekt så klar som muligt. Det drejer sig om </w:t>
+      </w:r>
+      <w:proofErr w:type="spellStart"/>
+      <w:r>
+        <w:t>endpoints</w:t>
+      </w:r>
+      <w:proofErr w:type="spellEnd"/>
+      <w:r>
+        <w:t xml:space="preserve"> i </w:t>
+      </w:r>
+      <w:proofErr w:type="spellStart"/>
+      <w:r>
+        <w:t>UserController’en</w:t>
+      </w:r>
+      <w:proofErr w:type="spellEnd"/>
+      <w:r>
+        <w:t xml:space="preserve"> som blandt andet omfatter at </w:t>
+      </w:r>
+      <w:proofErr w:type="spellStart"/>
+      <w:r>
+        <w:t>hashe</w:t>
+      </w:r>
+      <w:proofErr w:type="spellEnd"/>
+      <w:r>
+        <w:t xml:space="preserve"> og verificere </w:t>
+      </w:r>
+      <w:proofErr w:type="spellStart"/>
+      <w:r>
+        <w:t>hashede</w:t>
+      </w:r>
+      <w:proofErr w:type="spellEnd"/>
+      <w:r>
+        <w:t xml:space="preserve"> passwords, og de </w:t>
+      </w:r>
+      <w:proofErr w:type="spellStart"/>
+      <w:r>
+        <w:t>endpoints</w:t>
+      </w:r>
+      <w:proofErr w:type="spellEnd"/>
+      <w:r>
+        <w:t xml:space="preserve"> i </w:t>
+      </w:r>
+      <w:proofErr w:type="spellStart"/>
+      <w:r>
+        <w:t>RunController</w:t>
+      </w:r>
+      <w:proofErr w:type="spellEnd"/>
+      <w:r>
+        <w:t xml:space="preserve"> og </w:t>
+      </w:r>
+      <w:proofErr w:type="spellStart"/>
+      <w:r>
+        <w:t>PointController</w:t>
+      </w:r>
+      <w:proofErr w:type="spellEnd"/>
+      <w:r>
+        <w:t xml:space="preserve"> der specifikt har med at oprette nye ture og punkter at gøre. Det er vigtigt at få dette klar så hurtigt som muligt, så jeg kan begynde at samle data som jeg senere i projektet kan vise frem.</w:t>
+      </w:r>
+    </w:p>
+    <w:p>
+      <w:pPr>
+        <w:spacing w:after="0" w:line="360" w:lineRule="auto"/>
+        <w:ind w:firstLine="284"/>
+      </w:pPr>
+      <w:r>
+        <w:t xml:space="preserve">Efter dette skiftede jeg gear og kiggede på at få gjort de dele af min PWA der bruger de </w:t>
+      </w:r>
+      <w:proofErr w:type="spellStart"/>
+      <w:r>
+        <w:t>endpoints</w:t>
+      </w:r>
+      <w:proofErr w:type="spellEnd"/>
+      <w:r>
+        <w:t xml:space="preserve"> klar, uden noget styling eller noget fancy lige her til at starte med. Lige nu er funktionaliteten prioriteten!</w:t>
       </w:r>
     </w:p>
     <w:p>
@@ -7264,16 +8466,48 @@
         <w:t>ø</w:t>
       </w:r>
       <w:r>
-        <w:t>re med en web worker, men at finde en der kunne med Vue 3 var en større udfordring.</w:t>
-      </w:r>
-    </w:p>
-    <w:p>
-      <w:pPr>
-        <w:spacing w:after="0" w:line="360" w:lineRule="auto"/>
-        <w:ind w:firstLine="284"/>
-      </w:pPr>
-      <w:r>
-        <w:t>Ud over det har jeg fået Vuex til at virke, så jeg kan finde login token fra andre sider og sikre at folk ikke kan kalde API’en uden.</w:t>
+        <w:t xml:space="preserve">re med en web </w:t>
+      </w:r>
+      <w:proofErr w:type="spellStart"/>
+      <w:r>
+        <w:t>worker</w:t>
+      </w:r>
+      <w:proofErr w:type="spellEnd"/>
+      <w:r>
+        <w:t>, men at finde en der kunne med Vue 3 var en større udfordring.</w:t>
+      </w:r>
+    </w:p>
+    <w:p>
+      <w:pPr>
+        <w:spacing w:after="0" w:line="360" w:lineRule="auto"/>
+        <w:ind w:firstLine="284"/>
+      </w:pPr>
+      <w:r>
+        <w:t xml:space="preserve">Ud over det har jeg fået </w:t>
+      </w:r>
+      <w:proofErr w:type="spellStart"/>
+      <w:r>
+        <w:t>Vuex</w:t>
+      </w:r>
+      <w:proofErr w:type="spellEnd"/>
+      <w:r>
+        <w:t xml:space="preserve"> til at virke, så jeg kan finde login </w:t>
+      </w:r>
+      <w:proofErr w:type="spellStart"/>
+      <w:r>
+        <w:t>token</w:t>
+      </w:r>
+      <w:proofErr w:type="spellEnd"/>
+      <w:r>
+        <w:t xml:space="preserve"> fra andre sider og sikre at folk ikke kan kalde </w:t>
+      </w:r>
+      <w:proofErr w:type="spellStart"/>
+      <w:r>
+        <w:t>API’en</w:t>
+      </w:r>
+      <w:proofErr w:type="spellEnd"/>
+      <w:r>
+        <w:t xml:space="preserve"> uden.</w:t>
       </w:r>
     </w:p>
     <w:p>
@@ -7328,16 +8562,40 @@
         <w:ind w:firstLine="284"/>
       </w:pPr>
       <w:r>
-        <w:t>Hoppede på i morges for at rename en masse ting i mit API jeg ikke havde camelcaset til at starte med, fordi det er lang tid siden jeg har programmeret C#.</w:t>
-      </w:r>
-    </w:p>
-    <w:p>
-      <w:pPr>
-        <w:spacing w:after="0" w:line="360" w:lineRule="auto"/>
-        <w:ind w:firstLine="284"/>
-      </w:pPr>
-      <w:r>
-        <w:t xml:space="preserve">Ellers har jeg slåsset med den web-worker og prøvet at få den til at ville dø </w:t>
+        <w:t xml:space="preserve">Hoppede på i morges for at </w:t>
+      </w:r>
+      <w:proofErr w:type="spellStart"/>
+      <w:r>
+        <w:t>rename</w:t>
+      </w:r>
+      <w:proofErr w:type="spellEnd"/>
+      <w:r>
+        <w:t xml:space="preserve"> en masse ting i mit API jeg ikke havde </w:t>
+      </w:r>
+      <w:proofErr w:type="spellStart"/>
+      <w:r>
+        <w:t>camelcaset</w:t>
+      </w:r>
+      <w:proofErr w:type="spellEnd"/>
+      <w:r>
+        <w:t xml:space="preserve"> til at starte med, fordi det er lang tid siden jeg har programmeret C#.</w:t>
+      </w:r>
+    </w:p>
+    <w:p>
+      <w:pPr>
+        <w:spacing w:after="0" w:line="360" w:lineRule="auto"/>
+        <w:ind w:firstLine="284"/>
+      </w:pPr>
+      <w:r>
+        <w:t>Ellers har jeg slåsset med den web-</w:t>
+      </w:r>
+      <w:proofErr w:type="spellStart"/>
+      <w:r>
+        <w:t>worker</w:t>
+      </w:r>
+      <w:proofErr w:type="spellEnd"/>
+      <w:r>
+        <w:t xml:space="preserve"> og prøvet at få den til at ville dø </w:t>
       </w:r>
       <w:r>
         <w:t>n</w:t>
@@ -7449,7 +8707,15 @@
         <w:spacing w:after="0" w:line="360" w:lineRule="auto"/>
       </w:pPr>
       <w:r>
-        <w:t>Fik i løbet af de første par timer endelig min web-worker til at makke ret. Det var ikke den</w:t>
+        <w:t>Fik i løbet af de første par timer endelig min web-</w:t>
+      </w:r>
+      <w:proofErr w:type="spellStart"/>
+      <w:r>
+        <w:t>worker</w:t>
+      </w:r>
+      <w:proofErr w:type="spellEnd"/>
+      <w:r>
+        <w:t xml:space="preserve"> til at makke ret. Det var ikke den</w:t>
       </w:r>
       <w:r>
         <w:t>,</w:t>
@@ -7617,7 +8883,15 @@
         <w:t>e jeg</w:t>
       </w:r>
       <w:r>
-        <w:t xml:space="preserve"> at kode de endpoints færdige som anden halvdel </w:t>
+        <w:t xml:space="preserve"> at kode de </w:t>
+      </w:r>
+      <w:proofErr w:type="spellStart"/>
+      <w:r>
+        <w:t>endpoints</w:t>
+      </w:r>
+      <w:proofErr w:type="spellEnd"/>
+      <w:r>
+        <w:t xml:space="preserve"> færdige som anden halvdel </w:t>
       </w:r>
       <w:r>
         <w:t>benytter</w:t>
@@ -7632,13 +8906,29 @@
         <w:ind w:firstLine="284"/>
       </w:pPr>
       <w:r>
-        <w:t>Nu er mine endpoints mere eller mindre færdige, bortset fra noget logik på serversiden, som er mindre vigtig</w:t>
+        <w:t xml:space="preserve">Nu er mine </w:t>
+      </w:r>
+      <w:proofErr w:type="spellStart"/>
+      <w:r>
+        <w:t>endpoints</w:t>
+      </w:r>
+      <w:proofErr w:type="spellEnd"/>
+      <w:r>
+        <w:t xml:space="preserve"> mere eller mindre færdige, bortset fra noget logik på serversiden, som er mindre vigtig</w:t>
       </w:r>
       <w:r>
         <w:t>t</w:t>
       </w:r>
       <w:r>
-        <w:t xml:space="preserve"> end at få gjort PWA’en i stand til snart at fremvise noget data.</w:t>
+        <w:t xml:space="preserve"> end at få gjort </w:t>
+      </w:r>
+      <w:proofErr w:type="spellStart"/>
+      <w:r>
+        <w:t>PWA’en</w:t>
+      </w:r>
+      <w:proofErr w:type="spellEnd"/>
+      <w:r>
+        <w:t xml:space="preserve"> i stand til snart at fremvise noget data.</w:t>
       </w:r>
     </w:p>
     <w:p>
@@ -7684,16 +8974,40 @@
         <w:spacing w:after="0" w:line="360" w:lineRule="auto"/>
       </w:pPr>
       <w:r>
-        <w:t>I dag startede jeg med at arbejde på at få gjort det endpoint der skal generere data mere færdigt, og gik derefter over til at arbejde på PWA’en med visning af en brugers ture.</w:t>
-      </w:r>
-    </w:p>
-    <w:p>
-      <w:pPr>
-        <w:spacing w:after="0" w:line="360" w:lineRule="auto"/>
-        <w:ind w:firstLine="284"/>
-      </w:pPr>
-      <w:r>
-        <w:t>Man kan nu slette ture fra listen, som så bliver flagget som slettede, men ikke rent faktisk slettede i databasen, og man kan få nog</w:t>
+        <w:t xml:space="preserve">I dag startede jeg med at arbejde på at få gjort det </w:t>
+      </w:r>
+      <w:proofErr w:type="spellStart"/>
+      <w:r>
+        <w:t>endpoint</w:t>
+      </w:r>
+      <w:proofErr w:type="spellEnd"/>
+      <w:r>
+        <w:t xml:space="preserve"> der skal generere data mere færdigt, og gik derefter over til at arbejde på </w:t>
+      </w:r>
+      <w:proofErr w:type="spellStart"/>
+      <w:r>
+        <w:t>PWA’en</w:t>
+      </w:r>
+      <w:proofErr w:type="spellEnd"/>
+      <w:r>
+        <w:t xml:space="preserve"> med visning af en brugers ture.</w:t>
+      </w:r>
+    </w:p>
+    <w:p>
+      <w:pPr>
+        <w:spacing w:after="0" w:line="360" w:lineRule="auto"/>
+        <w:ind w:firstLine="284"/>
+      </w:pPr>
+      <w:r>
+        <w:t xml:space="preserve">Man kan nu slette ture fra listen, som så bliver </w:t>
+      </w:r>
+      <w:proofErr w:type="spellStart"/>
+      <w:r>
+        <w:t>flagget</w:t>
+      </w:r>
+      <w:proofErr w:type="spellEnd"/>
+      <w:r>
+        <w:t xml:space="preserve"> som slettede, men ikke rent faktisk slettede i databasen, og man kan få nog</w:t>
       </w:r>
       <w:r>
         <w:t>le</w:t>
@@ -7757,7 +9071,15 @@
         <w:t>-</w:t>
       </w:r>
       <w:r>
-        <w:t xml:space="preserve"> og slutpunkter. Ydermere har jeg fået deployet appen til </w:t>
+        <w:t xml:space="preserve"> og slutpunkter. Ydermere har jeg fået </w:t>
+      </w:r>
+      <w:proofErr w:type="spellStart"/>
+      <w:r>
+        <w:t>deployet</w:t>
+      </w:r>
+      <w:proofErr w:type="spellEnd"/>
+      <w:r>
+        <w:t xml:space="preserve"> appen til </w:t>
       </w:r>
       <w:r>
         <w:t>F</w:t>
@@ -7891,6 +9213,8 @@
       <w:r>
         <w:t xml:space="preserve">r om fra at bruge </w:t>
       </w:r>
+      <w:proofErr w:type="spellStart"/>
+      <w:proofErr w:type="gramStart"/>
       <w:r>
         <w:rPr>
           <w:rFonts w:ascii="Consolas" w:eastAsia="Times New Roman" w:hAnsi="Consolas" w:cs="Times New Roman"/>
@@ -7921,6 +9245,7 @@
         </w:rPr>
         <w:t>geolocation</w:t>
       </w:r>
+      <w:proofErr w:type="gramEnd"/>
       <w:r>
         <w:rPr>
           <w:rFonts w:ascii="Consolas" w:eastAsia="Times New Roman" w:hAnsi="Consolas" w:cs="Times New Roman"/>
@@ -7941,6 +9266,7 @@
         </w:rPr>
         <w:t>getCurrentPosition</w:t>
       </w:r>
+      <w:proofErr w:type="spellEnd"/>
       <w:r>
         <w:rPr>
           <w:rFonts w:ascii="Consolas" w:eastAsia="Times New Roman" w:hAnsi="Consolas" w:cs="Times New Roman"/>
@@ -7964,6 +9290,7 @@
       <w:r>
         <w:t xml:space="preserve"> med et interval, til i stedet at bruge </w:t>
       </w:r>
+      <w:proofErr w:type="spellStart"/>
       <w:r>
         <w:rPr>
           <w:rFonts w:ascii="Consolas" w:eastAsia="Times New Roman" w:hAnsi="Consolas" w:cs="Times New Roman"/>
@@ -8014,6 +9341,7 @@
         </w:rPr>
         <w:t>watchPosition</w:t>
       </w:r>
+      <w:proofErr w:type="spellEnd"/>
       <w:r>
         <w:rPr>
           <w:rFonts w:ascii="Consolas" w:eastAsia="Times New Roman" w:hAnsi="Consolas" w:cs="Times New Roman"/>
@@ -8086,6 +9414,8 @@
       <w:r>
         <w:t xml:space="preserve"> da det brugte </w:t>
       </w:r>
+      <w:proofErr w:type="spellStart"/>
+      <w:proofErr w:type="gramStart"/>
       <w:r>
         <w:rPr>
           <w:rFonts w:ascii="Consolas" w:eastAsia="Times New Roman" w:hAnsi="Consolas" w:cs="Times New Roman"/>
@@ -8096,6 +9426,7 @@
         </w:rPr>
         <w:t>getCurrentPosition</w:t>
       </w:r>
+      <w:proofErr w:type="spellEnd"/>
       <w:r>
         <w:rPr>
           <w:rFonts w:ascii="Consolas" w:eastAsia="Times New Roman" w:hAnsi="Consolas" w:cs="Times New Roman"/>
@@ -8106,6 +9437,7 @@
         </w:rPr>
         <w:t>(</w:t>
       </w:r>
+      <w:proofErr w:type="gramEnd"/>
       <w:r>
         <w:rPr>
           <w:rFonts w:ascii="Consolas" w:eastAsia="Times New Roman" w:hAnsi="Consolas" w:cs="Times New Roman"/>
@@ -8228,7 +9560,15 @@
         <w:t>r</w:t>
       </w:r>
       <w:r>
-        <w:t xml:space="preserve"> brugerens token på tværs af sessioner, så man ikke længere bliver logget ud af at genindlæse siden.</w:t>
+        <w:t xml:space="preserve"> brugerens </w:t>
+      </w:r>
+      <w:proofErr w:type="spellStart"/>
+      <w:r>
+        <w:t>token</w:t>
+      </w:r>
+      <w:proofErr w:type="spellEnd"/>
+      <w:r>
+        <w:t xml:space="preserve"> på tværs af sessioner, så man ikke længere bliver logget ud af at genindlæse siden.</w:t>
       </w:r>
     </w:p>
     <w:p>
@@ -8295,13 +9635,21 @@
         <w:t>gjorde,</w:t>
       </w:r>
       <w:r>
-        <w:t xml:space="preserve"> var at få implementeret wake</w:t>
+        <w:t xml:space="preserve"> var at få implementeret </w:t>
+      </w:r>
+      <w:proofErr w:type="spellStart"/>
+      <w:r>
+        <w:t>wake</w:t>
       </w:r>
       <w:r>
         <w:t>L</w:t>
       </w:r>
       <w:r>
-        <w:t xml:space="preserve">ock, og få </w:t>
+        <w:t>ock</w:t>
+      </w:r>
+      <w:proofErr w:type="spellEnd"/>
+      <w:r>
+        <w:t xml:space="preserve">, og få </w:t>
       </w:r>
       <w:r>
         <w:t>diagrammer</w:t>
@@ -8414,13 +9762,37 @@
       </w:pPr>
       <w:r>
         <w:lastRenderedPageBreak/>
-        <w:t>Derefter spildte jeg nok over en halv dag med at forsøge at få unit testing implementeret på mit API. Det endte med at jeg måtte opgive og gå over til black</w:t>
+        <w:t xml:space="preserve">Derefter spildte jeg nok over en halv dag med at forsøge at få unit </w:t>
+      </w:r>
+      <w:proofErr w:type="spellStart"/>
+      <w:r>
+        <w:t>testing</w:t>
+      </w:r>
+      <w:proofErr w:type="spellEnd"/>
+      <w:r>
+        <w:t xml:space="preserve"> implementeret på mit API. Det endte med at jeg måtte opgive og gå over til </w:t>
+      </w:r>
+      <w:proofErr w:type="spellStart"/>
+      <w:r>
+        <w:t>black</w:t>
       </w:r>
       <w:r>
         <w:t>-</w:t>
       </w:r>
       <w:r>
-        <w:t>box testing i stedet. Det er mit håb at dette stadig kan sætte</w:t>
+        <w:t>box</w:t>
+      </w:r>
+      <w:proofErr w:type="spellEnd"/>
+      <w:r>
+        <w:t xml:space="preserve"> </w:t>
+      </w:r>
+      <w:proofErr w:type="spellStart"/>
+      <w:r>
+        <w:t>testing</w:t>
+      </w:r>
+      <w:proofErr w:type="spellEnd"/>
+      <w:r>
+        <w:t xml:space="preserve"> i stedet. Det er mit håb at dette stadig kan sætte</w:t>
       </w:r>
       <w:r>
         <w:t>s</w:t>
@@ -8472,7 +9844,15 @@
         <w:spacing w:after="0" w:line="360" w:lineRule="auto"/>
       </w:pPr>
       <w:r>
-        <w:t>I dag har jeg arbejdet færdig med test, og jeg har nu en test for hvert endpoint, der kalder det og kontrollere</w:t>
+        <w:t xml:space="preserve">I dag har jeg arbejdet færdig med test, og jeg har nu en test for hvert </w:t>
+      </w:r>
+      <w:proofErr w:type="spellStart"/>
+      <w:r>
+        <w:t>endpoint</w:t>
+      </w:r>
+      <w:proofErr w:type="spellEnd"/>
+      <w:r>
+        <w:t>, der kalder det og kontrollere</w:t>
       </w:r>
       <w:r>
         <w:t>r</w:t>
@@ -8551,7 +9931,15 @@
         <w:t xml:space="preserve">jeg </w:t>
       </w:r>
       <w:r>
-        <w:t>med at få favicon, app ikon</w:t>
+        <w:t xml:space="preserve">med at få </w:t>
+      </w:r>
+      <w:proofErr w:type="spellStart"/>
+      <w:r>
+        <w:t>favicon</w:t>
+      </w:r>
+      <w:proofErr w:type="spellEnd"/>
+      <w:r>
+        <w:t>, app ikon</w:t>
       </w:r>
       <w:r>
         <w:t>,</w:t>
@@ -8563,17 +9951,30 @@
         <w:t>lagt</w:t>
       </w:r>
       <w:r>
-        <w:t xml:space="preserve"> ind i buildprocessen af appen. Derefter fik jeg sat op så </w:t>
+        <w:t xml:space="preserve"> ind i </w:t>
+      </w:r>
+      <w:proofErr w:type="spellStart"/>
+      <w:r>
+        <w:t>buildprocessen</w:t>
+      </w:r>
+      <w:proofErr w:type="spellEnd"/>
+      <w:r>
+        <w:t xml:space="preserve"> af appen. Derefter fik jeg sat op så </w:t>
       </w:r>
       <w:r>
         <w:t>der</w:t>
       </w:r>
       <w:r>
-        <w:t xml:space="preserve"> automatisk deploye</w:t>
+        <w:t xml:space="preserve"> automatisk </w:t>
+      </w:r>
+      <w:proofErr w:type="spellStart"/>
+      <w:r>
+        <w:t>deploye</w:t>
       </w:r>
       <w:r>
         <w:t>s</w:t>
       </w:r>
+      <w:proofErr w:type="spellEnd"/>
       <w:r>
         <w:t xml:space="preserve"> </w:t>
       </w:r>
@@ -8638,7 +10039,15 @@
         <w:ind w:firstLine="284"/>
       </w:pPr>
       <w:r>
-        <w:t>Ud på aftenen gik jeg i gang med at lære hvordan man deployer til Azure og det viste sig at blive et større eventyr, og jeg kommer mere end en time for sent i seng, med kode der ikke virker.</w:t>
+        <w:t xml:space="preserve">Ud på aftenen gik jeg i gang med at lære hvordan man deployer til </w:t>
+      </w:r>
+      <w:proofErr w:type="spellStart"/>
+      <w:r>
+        <w:t>Azure</w:t>
+      </w:r>
+      <w:proofErr w:type="spellEnd"/>
+      <w:r>
+        <w:t xml:space="preserve"> og det viste sig at blive et større eventyr, og jeg kommer mere end en time for sent i seng, med kode der ikke virker.</w:t>
       </w:r>
     </w:p>
     <w:p>
@@ -8696,7 +10105,23 @@
         <w:spacing w:after="0" w:line="360" w:lineRule="auto"/>
       </w:pPr>
       <w:r>
-        <w:t>Startede dagen med at løse de problemer jeg sad med til sent i går aftes, og fik deployet til Azure.</w:t>
+        <w:t xml:space="preserve">Startede dagen med at løse de problemer jeg sad med til sent i går aftes, og fik </w:t>
+      </w:r>
+      <w:proofErr w:type="spellStart"/>
+      <w:r>
+        <w:t>deployet</w:t>
+      </w:r>
+      <w:proofErr w:type="spellEnd"/>
+      <w:r>
+        <w:t xml:space="preserve"> til </w:t>
+      </w:r>
+      <w:proofErr w:type="spellStart"/>
+      <w:r>
+        <w:t>Azure</w:t>
+      </w:r>
+      <w:proofErr w:type="spellEnd"/>
+      <w:r>
+        <w:t>.</w:t>
       </w:r>
     </w:p>
     <w:p>
@@ -8711,28 +10136,60 @@
         <w:t>e</w:t>
       </w:r>
       <w:r>
-        <w:t>de desværre ikke at få det hele til at køre på Azure før dagens løbetur, så det blev på test appen, men nu skulle vi være klar til at samle data på den rigtige.</w:t>
-      </w:r>
-    </w:p>
-    <w:p>
-      <w:pPr>
-        <w:spacing w:after="0" w:line="360" w:lineRule="auto"/>
-        <w:ind w:firstLine="284"/>
-      </w:pPr>
-      <w:r>
-        <w:t>Efter løbeturen investerede jeg lidt tid i at få GitHub actions til at virke på Azure, så jeg nu har Continou</w:t>
+        <w:t xml:space="preserve">de desværre ikke at få det hele til at køre på </w:t>
+      </w:r>
+      <w:proofErr w:type="spellStart"/>
+      <w:r>
+        <w:t>Azure</w:t>
+      </w:r>
+      <w:proofErr w:type="spellEnd"/>
+      <w:r>
+        <w:t xml:space="preserve"> før dagens løbetur, så det blev på test appen, men nu skulle vi være klar til at samle data på den rigtige.</w:t>
+      </w:r>
+    </w:p>
+    <w:p>
+      <w:pPr>
+        <w:spacing w:after="0" w:line="360" w:lineRule="auto"/>
+        <w:ind w:firstLine="284"/>
+      </w:pPr>
+      <w:r>
+        <w:t xml:space="preserve">Efter løbeturen investerede jeg lidt tid i at få GitHub actions til at virke på </w:t>
+      </w:r>
+      <w:proofErr w:type="spellStart"/>
+      <w:r>
+        <w:t>Azure</w:t>
+      </w:r>
+      <w:proofErr w:type="spellEnd"/>
+      <w:r>
+        <w:t xml:space="preserve">, så jeg nu har </w:t>
+      </w:r>
+      <w:proofErr w:type="spellStart"/>
+      <w:r>
+        <w:t>Continou</w:t>
       </w:r>
       <w:r>
         <w:t>o</w:t>
       </w:r>
       <w:r>
-        <w:t xml:space="preserve">s Deployment. Hver gang jeg pusher til </w:t>
+        <w:t>s</w:t>
+      </w:r>
+      <w:proofErr w:type="spellEnd"/>
+      <w:r>
+        <w:t xml:space="preserve"> Deployment. Hver gang jeg pusher til </w:t>
       </w:r>
       <w:r>
         <w:t>GitHub,</w:t>
       </w:r>
       <w:r>
-        <w:t xml:space="preserve"> bliver både API og PWA deployet i deres nye versioner</w:t>
+        <w:t xml:space="preserve"> bliver både API og PWA </w:t>
+      </w:r>
+      <w:proofErr w:type="spellStart"/>
+      <w:r>
+        <w:t>deployet</w:t>
+      </w:r>
+      <w:proofErr w:type="spellEnd"/>
+      <w:r>
+        <w:t xml:space="preserve"> i deres nye versioner</w:t>
       </w:r>
       <w:r>
         <w:t xml:space="preserve">. Jeg har testet </w:t>
@@ -8744,16 +10201,37 @@
         <w:t>ved at</w:t>
       </w:r>
       <w:r>
-        <w:t xml:space="preserve"> ændre noget åbenlyst, pushe, se ændringen uden at deploye noget manuelt, ændre tilbage, pushe, og se ændringen forsvinde igen.</w:t>
-      </w:r>
-    </w:p>
-    <w:p>
-      <w:pPr>
-        <w:spacing w:after="0" w:line="360" w:lineRule="auto"/>
-        <w:ind w:firstLine="284"/>
-      </w:pPr>
-      <w:r>
-        <w:t>Continous Deployment er sygt lækkert, det er ærgerligt at mine tests ikke egner sig til Continous Integration.</w:t>
+        <w:t xml:space="preserve"> ændre noget åbenlyst, pushe, se ændringen uden at </w:t>
+      </w:r>
+      <w:proofErr w:type="spellStart"/>
+      <w:r>
+        <w:t>deploye</w:t>
+      </w:r>
+      <w:proofErr w:type="spellEnd"/>
+      <w:r>
+        <w:t xml:space="preserve"> noget manuelt, ændre tilbage, pushe, og se ændringen forsvinde igen.</w:t>
+      </w:r>
+    </w:p>
+    <w:p>
+      <w:pPr>
+        <w:spacing w:after="0" w:line="360" w:lineRule="auto"/>
+        <w:ind w:firstLine="284"/>
+      </w:pPr>
+      <w:proofErr w:type="spellStart"/>
+      <w:r>
+        <w:t>Continous</w:t>
+      </w:r>
+      <w:proofErr w:type="spellEnd"/>
+      <w:r>
+        <w:t xml:space="preserve"> Deployment er sygt lækkert, det er ærgerligt at mine tests ikke egner sig til </w:t>
+      </w:r>
+      <w:proofErr w:type="spellStart"/>
+      <w:r>
+        <w:t>Continous</w:t>
+      </w:r>
+      <w:proofErr w:type="spellEnd"/>
+      <w:r>
+        <w:t xml:space="preserve"> Integration.</w:t>
       </w:r>
     </w:p>
     <w:p>
@@ -8827,7 +10305,15 @@
         <w:spacing w:after="0" w:line="360" w:lineRule="auto"/>
       </w:pPr>
       <w:r>
-        <w:t>I dag har jeg skrevet procesrapport, same procedure as yesterday. Jeg startede fra starten og fyldte på hvor der manglede hele vejen igennem.</w:t>
+        <w:t xml:space="preserve">I dag har jeg skrevet procesrapport, same procedure as </w:t>
+      </w:r>
+      <w:proofErr w:type="spellStart"/>
+      <w:r>
+        <w:t>yesterday</w:t>
+      </w:r>
+      <w:proofErr w:type="spellEnd"/>
+      <w:r>
+        <w:t>. Jeg startede fra starten og fyldte på hvor der manglede hele vejen igennem.</w:t>
       </w:r>
     </w:p>
     <w:p>
@@ -8848,7 +10334,15 @@
         <w:t>løsningerne</w:t>
       </w:r>
       <w:r>
-        <w:t xml:space="preserve"> i live versionen på Azure.</w:t>
+        <w:t xml:space="preserve"> i live versionen på </w:t>
+      </w:r>
+      <w:proofErr w:type="spellStart"/>
+      <w:r>
+        <w:t>Azure</w:t>
+      </w:r>
+      <w:proofErr w:type="spellEnd"/>
+      <w:r>
+        <w:t>.</w:t>
       </w:r>
     </w:p>
     <w:p>
@@ -8986,22 +10480,54 @@
         <w:t>fem</w:t>
       </w:r>
       <w:r>
-        <w:t xml:space="preserve"> nye så jeg er oppe på 12 black-box tests, o</w:t>
+        <w:t xml:space="preserve"> nye så jeg er oppe på 12 </w:t>
+      </w:r>
+      <w:proofErr w:type="spellStart"/>
+      <w:r>
+        <w:t>black-box</w:t>
+      </w:r>
+      <w:proofErr w:type="spellEnd"/>
+      <w:r>
+        <w:t xml:space="preserve"> tests, o</w:t>
       </w:r>
       <w:r>
         <w:t>g</w:t>
       </w:r>
       <w:r>
-        <w:t xml:space="preserve"> dokumenteret min PWA kode.</w:t>
-      </w:r>
-    </w:p>
-    <w:p>
-      <w:pPr>
-        <w:spacing w:after="0" w:line="360" w:lineRule="auto"/>
-        <w:ind w:firstLine="284"/>
-      </w:pPr>
-      <w:r>
-        <w:t xml:space="preserve">Da jeg kom hjem rehostede jeg min løsning på Microsoft Azure med en betalt konto, så den nu er samlet i Norge, i stedet for spredt rundt i Europa. Dette </w:t>
+        <w:t xml:space="preserve"> dokumenteret min </w:t>
+      </w:r>
+      <w:proofErr w:type="gramStart"/>
+      <w:r>
+        <w:t>PWA kode</w:t>
+      </w:r>
+      <w:proofErr w:type="gramEnd"/>
+      <w:r>
+        <w:t>.</w:t>
+      </w:r>
+    </w:p>
+    <w:p>
+      <w:pPr>
+        <w:spacing w:after="0" w:line="360" w:lineRule="auto"/>
+        <w:ind w:firstLine="284"/>
+      </w:pPr>
+      <w:r>
+        <w:t xml:space="preserve">Da jeg kom hjem </w:t>
+      </w:r>
+      <w:proofErr w:type="spellStart"/>
+      <w:r>
+        <w:t>rehostede</w:t>
+      </w:r>
+      <w:proofErr w:type="spellEnd"/>
+      <w:r>
+        <w:t xml:space="preserve"> jeg min løsning på Microsoft </w:t>
+      </w:r>
+      <w:proofErr w:type="spellStart"/>
+      <w:r>
+        <w:t>Azure</w:t>
+      </w:r>
+      <w:proofErr w:type="spellEnd"/>
+      <w:r>
+        <w:t xml:space="preserve"> med en betalt konto, så den nu er samlet i Norge, i stedet for spredt rundt i Europa. Dette </w:t>
       </w:r>
       <w:r>
         <w:t>er forhåbentlig</w:t>
@@ -9022,7 +10548,23 @@
         <w:ind w:firstLine="284"/>
       </w:pPr>
       <w:r>
-        <w:t>Efter det fik jeg skrevet og testet username og password validation, på både front-end og back-end. Front-enden er hurtigere til at give besked til brugeren, og back enden er for ekstra sikkerhed.</w:t>
+        <w:t xml:space="preserve">Efter det fik jeg skrevet og testet </w:t>
+      </w:r>
+      <w:proofErr w:type="spellStart"/>
+      <w:r>
+        <w:t>username</w:t>
+      </w:r>
+      <w:proofErr w:type="spellEnd"/>
+      <w:r>
+        <w:t xml:space="preserve"> og password </w:t>
+      </w:r>
+      <w:proofErr w:type="spellStart"/>
+      <w:r>
+        <w:t>validation</w:t>
+      </w:r>
+      <w:proofErr w:type="spellEnd"/>
+      <w:r>
+        <w:t>, på både front-end og back-end. Front-enden er hurtigere til at give besked til brugeren, og back enden er for ekstra sikkerhed.</w:t>
       </w:r>
     </w:p>
     <w:p>
@@ -9114,7 +10656,15 @@
         <w:t>Hub Actions</w:t>
       </w:r>
       <w:r>
-        <w:t xml:space="preserve"> med Continouos </w:t>
+        <w:t xml:space="preserve"> med </w:t>
+      </w:r>
+      <w:proofErr w:type="spellStart"/>
+      <w:r>
+        <w:t>Continouos</w:t>
+      </w:r>
+      <w:proofErr w:type="spellEnd"/>
+      <w:r>
+        <w:t xml:space="preserve"> </w:t>
       </w:r>
       <w:r>
         <w:t>I</w:t>
@@ -9153,13 +10703,21 @@
         <w:t>ks</w:t>
       </w:r>
       <w:r>
-        <w:t>et et par ting i API og skrevet et par nye black</w:t>
+        <w:t xml:space="preserve">et et par ting i API og skrevet et par nye </w:t>
+      </w:r>
+      <w:proofErr w:type="spellStart"/>
+      <w:r>
+        <w:t>black</w:t>
       </w:r>
       <w:r>
         <w:t>-</w:t>
       </w:r>
       <w:r>
-        <w:t>box tests.</w:t>
+        <w:t>box</w:t>
+      </w:r>
+      <w:proofErr w:type="spellEnd"/>
+      <w:r>
+        <w:t xml:space="preserve"> tests.</w:t>
       </w:r>
     </w:p>
     <w:p>
@@ -9446,6 +11004,18 @@
     </w:p>
     <w:p>
       <w:pPr>
+        <w:spacing w:after="0" w:line="360" w:lineRule="auto"/>
+        <w:ind w:firstLine="284"/>
+      </w:pPr>
+    </w:p>
+    <w:p>
+      <w:pPr>
+        <w:spacing w:after="0" w:line="360" w:lineRule="auto"/>
+        <w:ind w:firstLine="284"/>
+      </w:pPr>
+    </w:p>
+    <w:p>
+      <w:pPr>
         <w:spacing w:after="0"/>
         <w:rPr>
           <w:b/>
@@ -9461,6 +11031,7 @@
           <w:sz w:val="24"/>
           <w:szCs w:val="24"/>
         </w:rPr>
+        <w:lastRenderedPageBreak/>
         <w:t>Lørdag, 16. april</w:t>
       </w:r>
     </w:p>
@@ -9469,7 +11040,6 @@
         <w:spacing w:after="0" w:line="360" w:lineRule="auto"/>
       </w:pPr>
       <w:r>
-        <w:lastRenderedPageBreak/>
         <w:t xml:space="preserve">Mens jeg venter på at andet sæt rettelser kommer tilbage, har jeg i dag startet arbejdet på at planlægge og min fremlæggelse og lave </w:t>
       </w:r>
       <w:r>
@@ -9531,7 +11101,15 @@
         <w:ind w:firstLine="284"/>
       </w:pPr>
       <w:r>
-        <w:t xml:space="preserve">Ydermere fik jeg strømlinet måden appen authenticater brugere </w:t>
+        <w:t xml:space="preserve">Ydermere fik jeg strømlinet måden appen </w:t>
+      </w:r>
+      <w:proofErr w:type="spellStart"/>
+      <w:r>
+        <w:t>authenticater</w:t>
+      </w:r>
+      <w:proofErr w:type="spellEnd"/>
+      <w:r>
+        <w:t xml:space="preserve"> brugere </w:t>
       </w:r>
       <w:r>
         <w:t xml:space="preserve">på, </w:t>
@@ -9562,6 +11140,32 @@
       </w:pPr>
       <w:r>
         <w:t>Arbejdstimer: 8.</w:t>
+      </w:r>
+    </w:p>
+    <w:p>
+      <w:pPr>
+        <w:spacing w:after="0" w:line="360" w:lineRule="auto"/>
+        <w:ind w:firstLine="284"/>
+      </w:pPr>
+    </w:p>
+    <w:p>
+      <w:pPr>
+        <w:spacing w:after="0"/>
+        <w:rPr>
+          <w:b/>
+          <w:bCs/>
+          <w:sz w:val="32"/>
+          <w:szCs w:val="32"/>
+        </w:rPr>
+      </w:pPr>
+      <w:r>
+        <w:rPr>
+          <w:b/>
+          <w:bCs/>
+          <w:sz w:val="32"/>
+          <w:szCs w:val="32"/>
+        </w:rPr>
+        <w:t>Uge 5</w:t>
       </w:r>
     </w:p>
     <w:p>
@@ -9581,7 +11185,48 @@
           <w:sz w:val="24"/>
           <w:szCs w:val="24"/>
         </w:rPr>
-        <w:t>Uge 5</w:t>
+        <w:t>Mandag, 18. april</w:t>
+      </w:r>
+    </w:p>
+    <w:p>
+      <w:pPr>
+        <w:spacing w:after="0" w:line="360" w:lineRule="auto"/>
+      </w:pPr>
+      <w:r>
+        <w:t xml:space="preserve">I dag har jeg læst mine rapporter igennem en sidste gang, så det eneste der skal gøres i morgen før aflevering, er at stille de sidste dumme spørgsmål og ændre hvad der skal ændres, og så den sidste formatering. Det er sådan noget som lige at dobbeltkontrollere sidetallet står som det skal, og at opdatere indholdsfortegnelser. </w:t>
+      </w:r>
+    </w:p>
+    <w:p>
+      <w:pPr>
+        <w:spacing w:after="0" w:line="360" w:lineRule="auto"/>
+        <w:ind w:firstLine="284"/>
+      </w:pPr>
+      <w:r>
+        <w:t>Derudover har jeg arbejdet videre på mit fremlæggelses PowerPoint, og lavet nogen meget små app-ændringer, der bare strømlinende e</w:t>
+      </w:r>
+      <w:r>
+        <w:t>n ting eller to</w:t>
+      </w:r>
+      <w:r>
+        <w:t>.</w:t>
+      </w:r>
+    </w:p>
+    <w:p>
+      <w:pPr>
+        <w:spacing w:after="0" w:line="360" w:lineRule="auto"/>
+        <w:ind w:firstLine="284"/>
+      </w:pPr>
+      <w:r>
+        <w:t>Arbejdssted: Hjemme, Bjerringbro.</w:t>
+      </w:r>
+    </w:p>
+    <w:p>
+      <w:pPr>
+        <w:spacing w:after="0" w:line="360" w:lineRule="auto"/>
+        <w:ind w:firstLine="284"/>
+      </w:pPr>
+      <w:r>
+        <w:t>Arbejdstimer: 10.</w:t>
       </w:r>
     </w:p>
     <w:p>
@@ -9601,38 +11246,54 @@
           <w:sz w:val="24"/>
           <w:szCs w:val="24"/>
         </w:rPr>
-        <w:t>Mandag, 18. april</w:t>
-      </w:r>
-    </w:p>
-    <w:p>
-      <w:pPr>
-        <w:spacing w:after="0" w:line="360" w:lineRule="auto"/>
-      </w:pPr>
-    </w:p>
-    <w:p>
-      <w:pPr>
-        <w:spacing w:after="0"/>
-        <w:rPr>
-          <w:b/>
-          <w:bCs/>
-          <w:sz w:val="24"/>
-          <w:szCs w:val="24"/>
-        </w:rPr>
-      </w:pPr>
-      <w:r>
-        <w:rPr>
-          <w:b/>
-          <w:bCs/>
-          <w:sz w:val="24"/>
-          <w:szCs w:val="24"/>
-        </w:rPr>
         <w:t>Tirsdag, 19. april</w:t>
       </w:r>
     </w:p>
     <w:p>
       <w:pPr>
-        <w:spacing w:after="0"/>
-      </w:pPr>
+        <w:spacing w:after="0" w:line="360" w:lineRule="auto"/>
+      </w:pPr>
+      <w:r>
+        <w:t>I dag skal der afleveres rapporter, så dette er farvel.</w:t>
+      </w:r>
+    </w:p>
+    <w:p>
+      <w:pPr>
+        <w:spacing w:after="0" w:line="360" w:lineRule="auto"/>
+      </w:pPr>
+      <w:r>
+        <w:t>Dagen går med at få hjælp til de sidste små formalia, og så ellers gå igennem og rette de sidste småting, indholdsfortegnelser og sidetal.</w:t>
+      </w:r>
+    </w:p>
+    <w:p>
+      <w:pPr>
+        <w:spacing w:after="0" w:line="360" w:lineRule="auto"/>
+        <w:ind w:firstLine="284"/>
+      </w:pPr>
+      <w:r>
+        <w:t xml:space="preserve">Arbejdssted: </w:t>
+      </w:r>
+      <w:r>
+        <w:t xml:space="preserve">Skolen, </w:t>
+      </w:r>
+      <w:r>
+        <w:t xml:space="preserve">lokale </w:t>
+      </w:r>
+      <w:r>
+        <w:t>C1</w:t>
+      </w:r>
+      <w:r>
+        <w:t>05.</w:t>
+      </w:r>
+    </w:p>
+    <w:p>
+      <w:pPr>
+        <w:spacing w:after="0" w:line="360" w:lineRule="auto"/>
+        <w:ind w:firstLine="284"/>
+      </w:pPr>
+      <w:r>
+        <w:t>Arbejdstimer: 3, ved aflevering.</w:t>
+      </w:r>
     </w:p>
     <w:sectPr>
       <w:headerReference w:type="default" r:id="rId28"/>
@@ -10374,6 +12035,7 @@
     <w:r>
       <w:ptab w:relativeTo="margin" w:alignment="center" w:leader="none"/>
     </w:r>
+    <w:proofErr w:type="spellStart"/>
     <w:r>
       <w:rPr>
         <w:rFonts w:ascii="Segoe UI" w:hAnsi="Segoe UI" w:cs="Segoe UI"/>
@@ -10385,6 +12047,7 @@
       </w:rPr>
       <w:t>FunRun</w:t>
     </w:r>
+    <w:proofErr w:type="spellEnd"/>
     <w:r>
       <w:ptab w:relativeTo="margin" w:alignment="right" w:leader="none"/>
     </w:r>
@@ -10465,6 +12128,7 @@
     <w:r>
       <w:ptab w:relativeTo="margin" w:alignment="center" w:leader="none"/>
     </w:r>
+    <w:proofErr w:type="spellStart"/>
     <w:r>
       <w:rPr>
         <w:rFonts w:ascii="Segoe UI" w:hAnsi="Segoe UI" w:cs="Segoe UI"/>
@@ -10476,6 +12140,7 @@
       </w:rPr>
       <w:t>FunRun</w:t>
     </w:r>
+    <w:proofErr w:type="spellEnd"/>
     <w:r>
       <w:ptab w:relativeTo="margin" w:alignment="right" w:leader="none"/>
     </w:r>
@@ -10545,6 +12210,7 @@
     <w:r>
       <w:ptab w:relativeTo="margin" w:alignment="center" w:leader="none"/>
     </w:r>
+    <w:proofErr w:type="spellStart"/>
     <w:r>
       <w:rPr>
         <w:rFonts w:ascii="Segoe UI" w:hAnsi="Segoe UI" w:cs="Segoe UI"/>
@@ -10556,6 +12222,7 @@
       </w:rPr>
       <w:t>FunRun</w:t>
     </w:r>
+    <w:proofErr w:type="spellEnd"/>
     <w:r>
       <w:ptab w:relativeTo="margin" w:alignment="right" w:leader="none"/>
     </w:r>
@@ -10632,6 +12299,7 @@
     <w:r>
       <w:ptab w:relativeTo="margin" w:alignment="center" w:leader="none"/>
     </w:r>
+    <w:proofErr w:type="spellStart"/>
     <w:r>
       <w:rPr>
         <w:rFonts w:ascii="Segoe UI" w:hAnsi="Segoe UI" w:cs="Segoe UI"/>
@@ -10643,6 +12311,7 @@
       </w:rPr>
       <w:t>FunRun</w:t>
     </w:r>
+    <w:proofErr w:type="spellEnd"/>
     <w:r>
       <w:ptab w:relativeTo="margin" w:alignment="right" w:leader="none"/>
     </w:r>
@@ -11105,7 +12774,7 @@
   <w:style w:type="paragraph" w:default="1" w:styleId="Normal">
     <w:name w:val="Normal"/>
     <w:qFormat/>
-    <w:rsid w:val="007D64EA"/>
+    <w:rsid w:val="005F120B"/>
     <w:rPr>
       <w:lang w:val="da-DK"/>
     </w:rPr>

</xml_diff>